<commit_message>
More intermediate updates to the rendering system.  Commented out 90% of the UI code.  We won't need most of it. We're transforming the UI from a texture-based UI into a rendered 'material design' UI.
</commit_message>
<xml_diff>
--- a/project/Game_Design.docx
+++ b/project/Game_Design.docx
@@ -145,6 +145,7 @@
         <w:t xml:space="preserve">, the adder, has enslaved the world with his dark magical forces of undead minions, and poison jungles.  You must build a base and travel deep underneath the crust of the world to destroy </w:t>
       </w:r>
       <w:proofErr w:type="spellStart"/>
+      <w:proofErr w:type="gramStart"/>
       <w:r>
         <w:rPr>
           <w:rFonts w:asciiTheme="majorHAnsi" w:hAnsiTheme="majorHAnsi" w:cstheme="majorHAnsi"/>
@@ -162,7 +163,14 @@
         <w:rPr>
           <w:rFonts w:asciiTheme="majorHAnsi" w:hAnsiTheme="majorHAnsi" w:cstheme="majorHAnsi"/>
         </w:rPr>
-        <w:t xml:space="preserve">and </w:t>
+        <w:t>and</w:t>
+      </w:r>
+      <w:proofErr w:type="gramEnd"/>
+      <w:r>
+        <w:rPr>
+          <w:rFonts w:asciiTheme="majorHAnsi" w:hAnsiTheme="majorHAnsi" w:cstheme="majorHAnsi"/>
+        </w:rPr>
+        <w:t xml:space="preserve"> </w:t>
       </w:r>
       <w:r>
         <w:rPr>
@@ -376,7 +384,35 @@
         <w:rPr>
           <w:rFonts w:asciiTheme="majorHAnsi" w:hAnsiTheme="majorHAnsi" w:cstheme="majorHAnsi"/>
         </w:rPr>
-        <w:t xml:space="preserve">.”  You build into different layers of the world.  Each layer confers different strengths and abilities, and provides you with a different set of enemies to defeat.  The peeps that you raise in those layers have more or less stats in them, based on the terrain blocks that you find in those layers.  (ex. You are in the Fright layer of the world, and have a </w:t>
+        <w:t xml:space="preserve">.”  You build into different layers of the world.  Each layer confers different strengths and </w:t>
+      </w:r>
+      <w:proofErr w:type="gramStart"/>
+      <w:r>
+        <w:rPr>
+          <w:rFonts w:asciiTheme="majorHAnsi" w:hAnsiTheme="majorHAnsi" w:cstheme="majorHAnsi"/>
+        </w:rPr>
+        <w:t>abilities, and</w:t>
+      </w:r>
+      <w:proofErr w:type="gramEnd"/>
+      <w:r>
+        <w:rPr>
+          <w:rFonts w:asciiTheme="majorHAnsi" w:hAnsiTheme="majorHAnsi" w:cstheme="majorHAnsi"/>
+        </w:rPr>
+        <w:t xml:space="preserve"> provides you with a different set of enemies to defeat.  The peeps that you raise in those layers have </w:t>
+      </w:r>
+      <w:proofErr w:type="gramStart"/>
+      <w:r>
+        <w:rPr>
+          <w:rFonts w:asciiTheme="majorHAnsi" w:hAnsiTheme="majorHAnsi" w:cstheme="majorHAnsi"/>
+        </w:rPr>
+        <w:t>more or less stats</w:t>
+      </w:r>
+      <w:proofErr w:type="gramEnd"/>
+      <w:r>
+        <w:rPr>
+          <w:rFonts w:asciiTheme="majorHAnsi" w:hAnsiTheme="majorHAnsi" w:cstheme="majorHAnsi"/>
+        </w:rPr>
+        <w:t xml:space="preserve"> in them, based on the terrain blocks that you find in those layers.  (ex. You are in the Fright layer of the world, and have a </w:t>
       </w:r>
       <w:proofErr w:type="spellStart"/>
       <w:r>
@@ -653,13 +689,7 @@
         <w:rPr>
           <w:rFonts w:asciiTheme="majorHAnsi" w:hAnsiTheme="majorHAnsi" w:cstheme="majorHAnsi"/>
         </w:rPr>
-        <w:t xml:space="preserve">Micron </w:t>
-      </w:r>
-      <w:r>
-        <w:rPr>
-          <w:rFonts w:asciiTheme="majorHAnsi" w:hAnsiTheme="majorHAnsi" w:cstheme="majorHAnsi"/>
-        </w:rPr>
-        <w:t>-&gt; Zephyr -&gt; Chronis -&gt;– Three stage evolution of the Zephyr.</w:t>
+        <w:t>Micron -&gt; Zephyr -&gt; Chronis -&gt;– Three stage evolution of the Zephyr.</w:t>
       </w:r>
     </w:p>
     <w:p>
@@ -963,7 +993,21 @@
         <w:rPr>
           <w:rFonts w:asciiTheme="majorHAnsi" w:hAnsiTheme="majorHAnsi" w:cstheme="majorHAnsi"/>
         </w:rPr>
-        <w:t xml:space="preserve"> – Breeder peeps are used to make new peeps.  The purpose of breeder peeps is to eat and reproduce.  Basically a breeder just eats all day, and consumes a lot of </w:t>
+        <w:t xml:space="preserve"> – Breeder peeps are used to make new peeps.  The purpose of breeder peeps is to eat and reproduce.  </w:t>
+      </w:r>
+      <w:proofErr w:type="gramStart"/>
+      <w:r>
+        <w:rPr>
+          <w:rFonts w:asciiTheme="majorHAnsi" w:hAnsiTheme="majorHAnsi" w:cstheme="majorHAnsi"/>
+        </w:rPr>
+        <w:t>Basically</w:t>
+      </w:r>
+      <w:proofErr w:type="gramEnd"/>
+      <w:r>
+        <w:rPr>
+          <w:rFonts w:asciiTheme="majorHAnsi" w:hAnsiTheme="majorHAnsi" w:cstheme="majorHAnsi"/>
+        </w:rPr>
+        <w:t xml:space="preserve"> a breeder just eats all day, and consumes a lot of </w:t>
       </w:r>
       <w:proofErr w:type="spellStart"/>
       <w:r>
@@ -1053,20 +1097,48 @@
         <w:rPr>
           <w:rFonts w:asciiTheme="majorHAnsi" w:hAnsiTheme="majorHAnsi" w:cstheme="majorHAnsi"/>
         </w:rPr>
-        <w:t>Water – Can move quickly in water, and draw more power from water terrain.</w:t>
-      </w:r>
-    </w:p>
-    <w:p>
-      <w:pPr>
-        <w:rPr>
-          <w:rFonts w:asciiTheme="majorHAnsi" w:hAnsiTheme="majorHAnsi" w:cstheme="majorHAnsi"/>
-        </w:rPr>
-      </w:pPr>
-      <w:r>
-        <w:rPr>
-          <w:rFonts w:asciiTheme="majorHAnsi" w:hAnsiTheme="majorHAnsi" w:cstheme="majorHAnsi"/>
-        </w:rPr>
-        <w:t>Sand – Move quickly in sand, and draw more powerful from sand terrain.</w:t>
+        <w:t xml:space="preserve">Water – Can move quickly in </w:t>
+      </w:r>
+      <w:proofErr w:type="gramStart"/>
+      <w:r>
+        <w:rPr>
+          <w:rFonts w:asciiTheme="majorHAnsi" w:hAnsiTheme="majorHAnsi" w:cstheme="majorHAnsi"/>
+        </w:rPr>
+        <w:t>water, and</w:t>
+      </w:r>
+      <w:proofErr w:type="gramEnd"/>
+      <w:r>
+        <w:rPr>
+          <w:rFonts w:asciiTheme="majorHAnsi" w:hAnsiTheme="majorHAnsi" w:cstheme="majorHAnsi"/>
+        </w:rPr>
+        <w:t xml:space="preserve"> draw more power from water terrain.</w:t>
+      </w:r>
+    </w:p>
+    <w:p>
+      <w:pPr>
+        <w:rPr>
+          <w:rFonts w:asciiTheme="majorHAnsi" w:hAnsiTheme="majorHAnsi" w:cstheme="majorHAnsi"/>
+        </w:rPr>
+      </w:pPr>
+      <w:r>
+        <w:rPr>
+          <w:rFonts w:asciiTheme="majorHAnsi" w:hAnsiTheme="majorHAnsi" w:cstheme="majorHAnsi"/>
+        </w:rPr>
+        <w:t xml:space="preserve">Sand – Move quickly in </w:t>
+      </w:r>
+      <w:proofErr w:type="gramStart"/>
+      <w:r>
+        <w:rPr>
+          <w:rFonts w:asciiTheme="majorHAnsi" w:hAnsiTheme="majorHAnsi" w:cstheme="majorHAnsi"/>
+        </w:rPr>
+        <w:t>sand, and</w:t>
+      </w:r>
+      <w:proofErr w:type="gramEnd"/>
+      <w:r>
+        <w:rPr>
+          <w:rFonts w:asciiTheme="majorHAnsi" w:hAnsiTheme="majorHAnsi" w:cstheme="majorHAnsi"/>
+        </w:rPr>
+        <w:t xml:space="preserve"> draw more powerful from sand terrain.</w:t>
       </w:r>
     </w:p>
     <w:p>
@@ -1514,11 +1586,19 @@
           <w:rFonts w:asciiTheme="majorHAnsi" w:hAnsiTheme="majorHAnsi" w:cstheme="majorHAnsi"/>
         </w:rPr>
       </w:pPr>
-      <w:r>
-        <w:rPr>
-          <w:rFonts w:asciiTheme="majorHAnsi" w:hAnsiTheme="majorHAnsi" w:cstheme="majorHAnsi"/>
-        </w:rPr>
-        <w:t>Open up the edit menu to enter edit mode.</w:t>
+      <w:proofErr w:type="gramStart"/>
+      <w:r>
+        <w:rPr>
+          <w:rFonts w:asciiTheme="majorHAnsi" w:hAnsiTheme="majorHAnsi" w:cstheme="majorHAnsi"/>
+        </w:rPr>
+        <w:t>Open up</w:t>
+      </w:r>
+      <w:proofErr w:type="gramEnd"/>
+      <w:r>
+        <w:rPr>
+          <w:rFonts w:asciiTheme="majorHAnsi" w:hAnsiTheme="majorHAnsi" w:cstheme="majorHAnsi"/>
+        </w:rPr>
+        <w:t xml:space="preserve"> the edit menu to enter edit mode.</w:t>
       </w:r>
     </w:p>
     <w:p>
@@ -1832,11 +1912,19 @@
         </w:rPr>
         <w:t xml:space="preserve">, and in these </w:t>
       </w:r>
-      <w:r>
-        <w:rPr>
-          <w:rFonts w:asciiTheme="majorHAnsi" w:hAnsiTheme="majorHAnsi" w:cstheme="majorHAnsi"/>
-        </w:rPr>
-        <w:t xml:space="preserve">layers </w:t>
+      <w:proofErr w:type="gramStart"/>
+      <w:r>
+        <w:rPr>
+          <w:rFonts w:asciiTheme="majorHAnsi" w:hAnsiTheme="majorHAnsi" w:cstheme="majorHAnsi"/>
+        </w:rPr>
+        <w:t>layers</w:t>
+      </w:r>
+      <w:proofErr w:type="gramEnd"/>
+      <w:r>
+        <w:rPr>
+          <w:rFonts w:asciiTheme="majorHAnsi" w:hAnsiTheme="majorHAnsi" w:cstheme="majorHAnsi"/>
+        </w:rPr>
+        <w:t xml:space="preserve"> </w:t>
       </w:r>
       <w:r>
         <w:rPr>
@@ -1944,7 +2032,21 @@
         <w:rPr>
           <w:rFonts w:asciiTheme="majorHAnsi" w:hAnsiTheme="majorHAnsi" w:cstheme="majorHAnsi"/>
         </w:rPr>
-        <w:t>The peeps of your world have different classes.  Laborers provide the necessities to grow your world.  They provide food and such.  Military guys are equipped with bows, and swords, and they’re able to kill off intruders.  Then, there are some people that don’t do anything.  If they don’t do anything you’re able to turn them into a laborer, or a worker.</w:t>
+        <w:t xml:space="preserve">The peeps of your world have different classes.  Laborers provide the necessities to grow your world.  They provide food and such.  Military guys are equipped with bows, and swords, and they’re able to kill off intruders.  Then, there are some people that don’t do anything.  If they don’t do </w:t>
+      </w:r>
+      <w:proofErr w:type="gramStart"/>
+      <w:r>
+        <w:rPr>
+          <w:rFonts w:asciiTheme="majorHAnsi" w:hAnsiTheme="majorHAnsi" w:cstheme="majorHAnsi"/>
+        </w:rPr>
+        <w:t>anything</w:t>
+      </w:r>
+      <w:proofErr w:type="gramEnd"/>
+      <w:r>
+        <w:rPr>
+          <w:rFonts w:asciiTheme="majorHAnsi" w:hAnsiTheme="majorHAnsi" w:cstheme="majorHAnsi"/>
+        </w:rPr>
+        <w:t xml:space="preserve"> you’re able to turn them into a laborer, or a worker.</w:t>
       </w:r>
     </w:p>
     <w:p>
@@ -2091,6 +2193,7 @@
         </w:rPr>
         <w:t xml:space="preserve">Phase </w:t>
       </w:r>
+      <w:proofErr w:type="gramStart"/>
       <w:r>
         <w:rPr>
           <w:rFonts w:asciiTheme="majorHAnsi" w:hAnsiTheme="majorHAnsi" w:cstheme="majorHAnsi"/>
@@ -2109,8 +2212,495 @@
         </w:rPr>
         <w:t xml:space="preserve">  (</w:t>
       </w:r>
+      <w:proofErr w:type="gramEnd"/>
+      <w:r>
+        <w:rPr>
+          <w:rFonts w:asciiTheme="majorHAnsi" w:hAnsiTheme="majorHAnsi" w:cstheme="majorHAnsi"/>
+          <w:b/>
+          <w:bCs/>
+          <w:szCs w:val="24"/>
+        </w:rPr>
+        <w:t>World Edit</w:t>
+      </w:r>
+      <w:r>
+        <w:rPr>
+          <w:rFonts w:asciiTheme="majorHAnsi" w:hAnsiTheme="majorHAnsi" w:cstheme="majorHAnsi"/>
+          <w:b/>
+          <w:bCs/>
+          <w:szCs w:val="24"/>
+        </w:rPr>
+        <w:t>)   Due 2/19</w:t>
+      </w:r>
+    </w:p>
+    <w:p>
+      <w:pPr>
+        <w:pStyle w:val="ListParagraph"/>
+        <w:numPr>
+          <w:ilvl w:val="1"/>
+          <w:numId w:val="5"/>
+        </w:numPr>
+        <w:rPr>
+          <w:rFonts w:asciiTheme="majorHAnsi" w:hAnsiTheme="majorHAnsi" w:cstheme="majorHAnsi"/>
+          <w:color w:val="FF0000"/>
+          <w:szCs w:val="24"/>
+        </w:rPr>
+      </w:pPr>
+      <w:r>
+        <w:rPr>
+          <w:rFonts w:asciiTheme="majorHAnsi" w:hAnsiTheme="majorHAnsi" w:cstheme="majorHAnsi"/>
+          <w:color w:val="FF0000"/>
+          <w:szCs w:val="24"/>
+        </w:rPr>
+        <w:t xml:space="preserve">Use </w:t>
+      </w:r>
+      <w:proofErr w:type="gramStart"/>
+      <w:r>
+        <w:rPr>
+          <w:rFonts w:asciiTheme="majorHAnsi" w:hAnsiTheme="majorHAnsi" w:cstheme="majorHAnsi"/>
+          <w:color w:val="FF0000"/>
+          <w:szCs w:val="24"/>
+        </w:rPr>
+        <w:t>Case  -</w:t>
+      </w:r>
+      <w:proofErr w:type="gramEnd"/>
+      <w:r>
+        <w:rPr>
+          <w:rFonts w:asciiTheme="majorHAnsi" w:hAnsiTheme="majorHAnsi" w:cstheme="majorHAnsi"/>
+          <w:color w:val="FF0000"/>
+          <w:szCs w:val="24"/>
+        </w:rPr>
+        <w:t xml:space="preserve"> Pickaxe</w:t>
+      </w:r>
+    </w:p>
+    <w:p>
+      <w:pPr>
+        <w:pStyle w:val="ListParagraph"/>
+        <w:numPr>
+          <w:ilvl w:val="2"/>
+          <w:numId w:val="5"/>
+        </w:numPr>
+        <w:rPr>
+          <w:rFonts w:asciiTheme="majorHAnsi" w:hAnsiTheme="majorHAnsi" w:cstheme="majorHAnsi"/>
+          <w:szCs w:val="24"/>
+        </w:rPr>
+      </w:pPr>
+      <w:r>
+        <w:rPr>
+          <w:rFonts w:asciiTheme="majorHAnsi" w:hAnsiTheme="majorHAnsi" w:cstheme="majorHAnsi"/>
+          <w:szCs w:val="24"/>
+        </w:rPr>
+        <w:t xml:space="preserve">Implement </w:t>
+      </w:r>
+      <w:r>
+        <w:rPr>
+          <w:rFonts w:asciiTheme="majorHAnsi" w:hAnsiTheme="majorHAnsi" w:cstheme="majorHAnsi"/>
+          <w:b/>
+          <w:bCs/>
+        </w:rPr>
+        <w:t>Inventory Tab button</w:t>
+      </w:r>
+    </w:p>
+    <w:p>
+      <w:pPr>
+        <w:pStyle w:val="ListParagraph"/>
+        <w:numPr>
+          <w:ilvl w:val="2"/>
+          <w:numId w:val="5"/>
+        </w:numPr>
+        <w:rPr>
+          <w:rFonts w:asciiTheme="majorHAnsi" w:hAnsiTheme="majorHAnsi" w:cstheme="majorHAnsi"/>
+          <w:szCs w:val="24"/>
+        </w:rPr>
+      </w:pPr>
+      <w:r>
+        <w:rPr>
+          <w:rFonts w:asciiTheme="majorHAnsi" w:hAnsiTheme="majorHAnsi" w:cstheme="majorHAnsi"/>
+          <w:b/>
+          <w:bCs/>
+          <w:szCs w:val="24"/>
+        </w:rPr>
+        <w:t xml:space="preserve">Implement 1 </w:t>
+      </w:r>
+      <w:r>
+        <w:rPr>
+          <w:rFonts w:asciiTheme="majorHAnsi" w:hAnsiTheme="majorHAnsi" w:cstheme="majorHAnsi"/>
+          <w:b/>
+          <w:bCs/>
+          <w:szCs w:val="24"/>
+        </w:rPr>
+        <w:t>Inventory Slot</w:t>
+      </w:r>
+      <w:r>
+        <w:rPr>
+          <w:rFonts w:asciiTheme="majorHAnsi" w:hAnsiTheme="majorHAnsi" w:cstheme="majorHAnsi"/>
+          <w:szCs w:val="24"/>
+        </w:rPr>
+        <w:t xml:space="preserve"> (for equipping</w:t>
+      </w:r>
+      <w:r>
+        <w:rPr>
+          <w:rFonts w:asciiTheme="majorHAnsi" w:hAnsiTheme="majorHAnsi" w:cstheme="majorHAnsi"/>
+          <w:szCs w:val="24"/>
+        </w:rPr>
+        <w:t xml:space="preserve"> </w:t>
+      </w:r>
+      <w:proofErr w:type="spellStart"/>
+      <w:r>
+        <w:rPr>
+          <w:rFonts w:asciiTheme="majorHAnsi" w:hAnsiTheme="majorHAnsi" w:cstheme="majorHAnsi"/>
+          <w:szCs w:val="24"/>
+        </w:rPr>
+        <w:t>pixaxe</w:t>
+      </w:r>
+      <w:proofErr w:type="spellEnd"/>
+      <w:r>
+        <w:rPr>
+          <w:rFonts w:asciiTheme="majorHAnsi" w:hAnsiTheme="majorHAnsi" w:cstheme="majorHAnsi"/>
+          <w:szCs w:val="24"/>
+        </w:rPr>
+        <w:t>)</w:t>
+      </w:r>
+    </w:p>
+    <w:p>
+      <w:pPr>
+        <w:pStyle w:val="ListParagraph"/>
+        <w:numPr>
+          <w:ilvl w:val="2"/>
+          <w:numId w:val="5"/>
+        </w:numPr>
+        <w:rPr>
+          <w:rFonts w:asciiTheme="majorHAnsi" w:hAnsiTheme="majorHAnsi" w:cstheme="majorHAnsi"/>
+          <w:szCs w:val="24"/>
+        </w:rPr>
+      </w:pPr>
+      <w:r>
+        <w:rPr>
+          <w:rFonts w:asciiTheme="majorHAnsi" w:hAnsiTheme="majorHAnsi" w:cstheme="majorHAnsi"/>
+          <w:szCs w:val="24"/>
+        </w:rPr>
+        <w:t>Implement Inventory Tab</w:t>
+      </w:r>
+    </w:p>
+    <w:p>
+      <w:pPr>
+        <w:pStyle w:val="ListParagraph"/>
+        <w:numPr>
+          <w:ilvl w:val="3"/>
+          <w:numId w:val="5"/>
+        </w:numPr>
+        <w:rPr>
+          <w:rFonts w:asciiTheme="majorHAnsi" w:hAnsiTheme="majorHAnsi" w:cstheme="majorHAnsi"/>
+          <w:szCs w:val="24"/>
+        </w:rPr>
+      </w:pPr>
+      <w:r>
+        <w:rPr>
+          <w:rFonts w:asciiTheme="majorHAnsi" w:hAnsiTheme="majorHAnsi" w:cstheme="majorHAnsi"/>
+          <w:szCs w:val="24"/>
+        </w:rPr>
+        <w:t>Do not implement scrollbar.  This won’t be needed until later.  Simply place a single pickaxe inventory item in the inventory tab.</w:t>
+      </w:r>
+    </w:p>
+    <w:p>
+      <w:pPr>
+        <w:pStyle w:val="ListParagraph"/>
+        <w:numPr>
+          <w:ilvl w:val="2"/>
+          <w:numId w:val="5"/>
+        </w:numPr>
+        <w:rPr>
+          <w:rFonts w:asciiTheme="majorHAnsi" w:hAnsiTheme="majorHAnsi" w:cstheme="majorHAnsi"/>
+          <w:szCs w:val="24"/>
+        </w:rPr>
+      </w:pPr>
+      <w:r>
+        <w:rPr>
+          <w:rFonts w:asciiTheme="majorHAnsi" w:hAnsiTheme="majorHAnsi" w:cstheme="majorHAnsi"/>
+          <w:szCs w:val="24"/>
+        </w:rPr>
+        <w:t>Add a pickaxe object as a 2D image. And transform the mouse cursor to the pickaxe object.</w:t>
+      </w:r>
       <w:bookmarkStart w:id="0" w:name="_GoBack"/>
       <w:bookmarkEnd w:id="0"/>
+    </w:p>
+    <w:p>
+      <w:pPr>
+        <w:pStyle w:val="ListParagraph"/>
+        <w:numPr>
+          <w:ilvl w:val="2"/>
+          <w:numId w:val="5"/>
+        </w:numPr>
+        <w:rPr>
+          <w:rFonts w:asciiTheme="majorHAnsi" w:hAnsiTheme="majorHAnsi" w:cstheme="majorHAnsi"/>
+          <w:szCs w:val="24"/>
+        </w:rPr>
+      </w:pPr>
+      <w:r>
+        <w:rPr>
+          <w:rFonts w:asciiTheme="majorHAnsi" w:hAnsiTheme="majorHAnsi" w:cstheme="majorHAnsi"/>
+          <w:szCs w:val="24"/>
+        </w:rPr>
+        <w:t>Pickaxe</w:t>
+      </w:r>
+      <w:r>
+        <w:rPr>
+          <w:rFonts w:asciiTheme="majorHAnsi" w:hAnsiTheme="majorHAnsi" w:cstheme="majorHAnsi"/>
+          <w:szCs w:val="24"/>
+        </w:rPr>
+        <w:t xml:space="preserve"> </w:t>
+      </w:r>
+    </w:p>
+    <w:p>
+      <w:pPr>
+        <w:pStyle w:val="ListParagraph"/>
+        <w:numPr>
+          <w:ilvl w:val="3"/>
+          <w:numId w:val="5"/>
+        </w:numPr>
+        <w:rPr>
+          <w:rFonts w:asciiTheme="majorHAnsi" w:hAnsiTheme="majorHAnsi" w:cstheme="majorHAnsi"/>
+          <w:szCs w:val="24"/>
+        </w:rPr>
+      </w:pPr>
+      <w:r>
+        <w:rPr>
+          <w:rFonts w:asciiTheme="majorHAnsi" w:hAnsiTheme="majorHAnsi" w:cstheme="majorHAnsi"/>
+          <w:szCs w:val="24"/>
+        </w:rPr>
+        <w:t>PDL</w:t>
+      </w:r>
+    </w:p>
+    <w:p>
+      <w:pPr>
+        <w:pStyle w:val="ListParagraph"/>
+        <w:numPr>
+          <w:ilvl w:val="4"/>
+          <w:numId w:val="5"/>
+        </w:numPr>
+        <w:rPr>
+          <w:rFonts w:asciiTheme="majorHAnsi" w:hAnsiTheme="majorHAnsi" w:cstheme="majorHAnsi"/>
+          <w:szCs w:val="24"/>
+        </w:rPr>
+      </w:pPr>
+      <w:r>
+        <w:rPr>
+          <w:rFonts w:asciiTheme="majorHAnsi" w:hAnsiTheme="majorHAnsi" w:cstheme="majorHAnsi"/>
+          <w:szCs w:val="24"/>
+        </w:rPr>
+        <w:t>Open Inventory</w:t>
+      </w:r>
+    </w:p>
+    <w:p>
+      <w:pPr>
+        <w:pStyle w:val="ListParagraph"/>
+        <w:numPr>
+          <w:ilvl w:val="4"/>
+          <w:numId w:val="5"/>
+        </w:numPr>
+        <w:rPr>
+          <w:rFonts w:asciiTheme="majorHAnsi" w:hAnsiTheme="majorHAnsi" w:cstheme="majorHAnsi"/>
+          <w:szCs w:val="24"/>
+        </w:rPr>
+      </w:pPr>
+      <w:r>
+        <w:rPr>
+          <w:rFonts w:asciiTheme="majorHAnsi" w:hAnsiTheme="majorHAnsi" w:cstheme="majorHAnsi"/>
+          <w:szCs w:val="24"/>
+        </w:rPr>
+        <w:t>Click Pickaxe and drag it to your inventory slot.</w:t>
+      </w:r>
+    </w:p>
+    <w:p>
+      <w:pPr>
+        <w:pStyle w:val="ListParagraph"/>
+        <w:numPr>
+          <w:ilvl w:val="4"/>
+          <w:numId w:val="5"/>
+        </w:numPr>
+        <w:rPr>
+          <w:rFonts w:asciiTheme="majorHAnsi" w:hAnsiTheme="majorHAnsi" w:cstheme="majorHAnsi"/>
+          <w:szCs w:val="24"/>
+        </w:rPr>
+      </w:pPr>
+      <w:r>
+        <w:rPr>
+          <w:rFonts w:asciiTheme="majorHAnsi" w:hAnsiTheme="majorHAnsi" w:cstheme="majorHAnsi"/>
+          <w:szCs w:val="24"/>
+        </w:rPr>
+        <w:t>With pickaxe selected in inventory slot, click a block in the game world.</w:t>
+      </w:r>
+    </w:p>
+    <w:p>
+      <w:pPr>
+        <w:pStyle w:val="ListParagraph"/>
+        <w:numPr>
+          <w:ilvl w:val="4"/>
+          <w:numId w:val="5"/>
+        </w:numPr>
+        <w:rPr>
+          <w:rFonts w:asciiTheme="majorHAnsi" w:hAnsiTheme="majorHAnsi" w:cstheme="majorHAnsi"/>
+          <w:szCs w:val="24"/>
+        </w:rPr>
+      </w:pPr>
+      <w:r>
+        <w:rPr>
+          <w:rFonts w:asciiTheme="majorHAnsi" w:hAnsiTheme="majorHAnsi" w:cstheme="majorHAnsi"/>
+          <w:szCs w:val="24"/>
+        </w:rPr>
+        <w:t>Holding down, the block gets destroyed.</w:t>
+      </w:r>
+    </w:p>
+    <w:p>
+      <w:pPr>
+        <w:pStyle w:val="ListParagraph"/>
+        <w:numPr>
+          <w:ilvl w:val="4"/>
+          <w:numId w:val="5"/>
+        </w:numPr>
+        <w:rPr>
+          <w:rFonts w:asciiTheme="majorHAnsi" w:hAnsiTheme="majorHAnsi" w:cstheme="majorHAnsi"/>
+          <w:szCs w:val="24"/>
+        </w:rPr>
+      </w:pPr>
+      <w:r>
+        <w:rPr>
+          <w:rFonts w:asciiTheme="majorHAnsi" w:hAnsiTheme="majorHAnsi" w:cstheme="majorHAnsi"/>
+          <w:szCs w:val="24"/>
+        </w:rPr>
+        <w:t>The block is then lay on the ground.</w:t>
+      </w:r>
+    </w:p>
+    <w:p>
+      <w:pPr>
+        <w:pStyle w:val="ListParagraph"/>
+        <w:numPr>
+          <w:ilvl w:val="4"/>
+          <w:numId w:val="5"/>
+        </w:numPr>
+        <w:rPr>
+          <w:rFonts w:asciiTheme="majorHAnsi" w:hAnsiTheme="majorHAnsi" w:cstheme="majorHAnsi"/>
+          <w:szCs w:val="24"/>
+        </w:rPr>
+      </w:pPr>
+      <w:r>
+        <w:rPr>
+          <w:rFonts w:asciiTheme="majorHAnsi" w:hAnsiTheme="majorHAnsi" w:cstheme="majorHAnsi"/>
+          <w:szCs w:val="24"/>
+        </w:rPr>
+        <w:t>C</w:t>
+      </w:r>
+      <w:r>
+        <w:rPr>
+          <w:rFonts w:asciiTheme="majorHAnsi" w:hAnsiTheme="majorHAnsi" w:cstheme="majorHAnsi"/>
+          <w:szCs w:val="24"/>
+        </w:rPr>
+        <w:t>lick the block to put it in your inventory.</w:t>
+      </w:r>
+    </w:p>
+    <w:p>
+      <w:pPr>
+        <w:pStyle w:val="ListParagraph"/>
+        <w:numPr>
+          <w:ilvl w:val="4"/>
+          <w:numId w:val="5"/>
+        </w:numPr>
+        <w:rPr>
+          <w:rFonts w:asciiTheme="majorHAnsi" w:hAnsiTheme="majorHAnsi" w:cstheme="majorHAnsi"/>
+          <w:szCs w:val="24"/>
+        </w:rPr>
+      </w:pPr>
+      <w:r>
+        <w:rPr>
+          <w:rFonts w:asciiTheme="majorHAnsi" w:hAnsiTheme="majorHAnsi" w:cstheme="majorHAnsi"/>
+          <w:szCs w:val="24"/>
+        </w:rPr>
+        <w:t xml:space="preserve">Block will appear next to the </w:t>
+      </w:r>
+      <w:proofErr w:type="gramStart"/>
+      <w:r>
+        <w:rPr>
+          <w:rFonts w:asciiTheme="majorHAnsi" w:hAnsiTheme="majorHAnsi" w:cstheme="majorHAnsi"/>
+          <w:szCs w:val="24"/>
+        </w:rPr>
+        <w:t>pick axe</w:t>
+      </w:r>
+      <w:proofErr w:type="gramEnd"/>
+      <w:r>
+        <w:rPr>
+          <w:rFonts w:asciiTheme="majorHAnsi" w:hAnsiTheme="majorHAnsi" w:cstheme="majorHAnsi"/>
+          <w:szCs w:val="24"/>
+        </w:rPr>
+        <w:t>.</w:t>
+      </w:r>
+    </w:p>
+    <w:p>
+      <w:pPr>
+        <w:pStyle w:val="ListParagraph"/>
+        <w:numPr>
+          <w:ilvl w:val="1"/>
+          <w:numId w:val="5"/>
+        </w:numPr>
+        <w:rPr>
+          <w:rFonts w:asciiTheme="majorHAnsi" w:hAnsiTheme="majorHAnsi" w:cstheme="majorHAnsi"/>
+          <w:color w:val="FF0000"/>
+          <w:szCs w:val="24"/>
+        </w:rPr>
+      </w:pPr>
+      <w:r>
+        <w:rPr>
+          <w:rFonts w:asciiTheme="majorHAnsi" w:hAnsiTheme="majorHAnsi" w:cstheme="majorHAnsi"/>
+          <w:color w:val="FF0000"/>
+          <w:szCs w:val="24"/>
+        </w:rPr>
+        <w:t>Use Case - Scenery</w:t>
+      </w:r>
+    </w:p>
+    <w:p>
+      <w:pPr>
+        <w:pStyle w:val="ListParagraph"/>
+        <w:numPr>
+          <w:ilvl w:val="2"/>
+          <w:numId w:val="5"/>
+        </w:numPr>
+        <w:rPr>
+          <w:rFonts w:asciiTheme="majorHAnsi" w:hAnsiTheme="majorHAnsi" w:cstheme="majorHAnsi"/>
+          <w:szCs w:val="24"/>
+        </w:rPr>
+      </w:pPr>
+      <w:r>
+        <w:rPr>
+          <w:rFonts w:asciiTheme="majorHAnsi" w:hAnsiTheme="majorHAnsi" w:cstheme="majorHAnsi"/>
+          <w:szCs w:val="24"/>
+        </w:rPr>
+        <w:t>Update Renderer to handle detail (arbitrary) block geometry.</w:t>
+      </w:r>
+    </w:p>
+    <w:p>
+      <w:pPr>
+        <w:pStyle w:val="ListParagraph"/>
+        <w:numPr>
+          <w:ilvl w:val="2"/>
+          <w:numId w:val="5"/>
+        </w:numPr>
+        <w:rPr>
+          <w:rFonts w:asciiTheme="majorHAnsi" w:hAnsiTheme="majorHAnsi" w:cstheme="majorHAnsi"/>
+          <w:szCs w:val="24"/>
+        </w:rPr>
+      </w:pPr>
+      <w:r>
+        <w:rPr>
+          <w:rFonts w:asciiTheme="majorHAnsi" w:hAnsiTheme="majorHAnsi" w:cstheme="majorHAnsi"/>
+          <w:szCs w:val="24"/>
+        </w:rPr>
+        <w:t>Create Tree Objects in the game</w:t>
+      </w:r>
+      <w:r>
+        <w:rPr>
+          <w:rFonts w:asciiTheme="majorHAnsi" w:hAnsiTheme="majorHAnsi" w:cstheme="majorHAnsi"/>
+          <w:szCs w:val="24"/>
+        </w:rPr>
+        <w:t xml:space="preserve"> that may have arbitrary polygons (not blocks).  This can be a simple </w:t>
+      </w:r>
       <w:r>
         <w:rPr>
           <w:rFonts w:asciiTheme="majorHAnsi" w:hAnsiTheme="majorHAnsi" w:cstheme="majorHAnsi"/>
@@ -2118,16 +2708,91 @@
           <w:bCs/>
           <w:szCs w:val="24"/>
         </w:rPr>
-        <w:t>World Edit</w:t>
-      </w:r>
-      <w:r>
+        <w:t>Block object that is skinner than the world blocks</w:t>
+      </w:r>
+      <w:r>
+        <w:rPr>
+          <w:rFonts w:asciiTheme="majorHAnsi" w:hAnsiTheme="majorHAnsi" w:cstheme="majorHAnsi"/>
+          <w:szCs w:val="24"/>
+        </w:rPr>
+        <w:t>.</w:t>
+      </w:r>
+    </w:p>
+    <w:p>
+      <w:pPr>
+        <w:pStyle w:val="ListParagraph"/>
+        <w:numPr>
+          <w:ilvl w:val="2"/>
+          <w:numId w:val="5"/>
+        </w:numPr>
+        <w:rPr>
+          <w:rFonts w:asciiTheme="majorHAnsi" w:hAnsiTheme="majorHAnsi" w:cstheme="majorHAnsi"/>
+          <w:szCs w:val="24"/>
+        </w:rPr>
+      </w:pPr>
+      <w:r>
+        <w:rPr>
+          <w:rFonts w:asciiTheme="majorHAnsi" w:hAnsiTheme="majorHAnsi" w:cstheme="majorHAnsi"/>
+          <w:szCs w:val="24"/>
+        </w:rPr>
+        <w:t xml:space="preserve">Generate these trees in the game world </w:t>
+      </w:r>
+    </w:p>
+    <w:p>
+      <w:pPr>
+        <w:pStyle w:val="ListParagraph"/>
+        <w:numPr>
+          <w:ilvl w:val="0"/>
+          <w:numId w:val="5"/>
+        </w:numPr>
         <w:rPr>
           <w:rFonts w:asciiTheme="majorHAnsi" w:hAnsiTheme="majorHAnsi" w:cstheme="majorHAnsi"/>
           <w:b/>
           <w:bCs/>
           <w:szCs w:val="24"/>
         </w:rPr>
-        <w:t>)   Due 2/19</w:t>
+      </w:pPr>
+      <w:r>
+        <w:rPr>
+          <w:rFonts w:asciiTheme="majorHAnsi" w:hAnsiTheme="majorHAnsi" w:cstheme="majorHAnsi"/>
+          <w:b/>
+          <w:bCs/>
+        </w:rPr>
+        <w:t xml:space="preserve">Phase </w:t>
+      </w:r>
+      <w:proofErr w:type="gramStart"/>
+      <w:r>
+        <w:rPr>
+          <w:rFonts w:asciiTheme="majorHAnsi" w:hAnsiTheme="majorHAnsi" w:cstheme="majorHAnsi"/>
+          <w:b/>
+          <w:bCs/>
+        </w:rPr>
+        <w:t>2</w:t>
+      </w:r>
+      <w:r>
+        <w:rPr>
+          <w:rFonts w:asciiTheme="majorHAnsi" w:hAnsiTheme="majorHAnsi" w:cstheme="majorHAnsi"/>
+          <w:b/>
+          <w:bCs/>
+        </w:rPr>
+        <w:t xml:space="preserve"> </w:t>
+      </w:r>
+      <w:r>
+        <w:rPr>
+          <w:rFonts w:asciiTheme="majorHAnsi" w:hAnsiTheme="majorHAnsi" w:cstheme="majorHAnsi"/>
+          <w:b/>
+          <w:bCs/>
+        </w:rPr>
+        <w:t xml:space="preserve"> (</w:t>
+      </w:r>
+      <w:proofErr w:type="gramEnd"/>
+      <w:r>
+        <w:rPr>
+          <w:rFonts w:asciiTheme="majorHAnsi" w:hAnsiTheme="majorHAnsi" w:cstheme="majorHAnsi"/>
+          <w:b/>
+          <w:bCs/>
+        </w:rPr>
+        <w:t>Peep Refinement)     Due 3/4</w:t>
       </w:r>
     </w:p>
     <w:p>
@@ -2147,15 +2812,502 @@
           <w:rFonts w:asciiTheme="majorHAnsi" w:hAnsiTheme="majorHAnsi" w:cstheme="majorHAnsi"/>
           <w:szCs w:val="24"/>
         </w:rPr>
-        <w:t xml:space="preserve">Implement </w:t>
-      </w:r>
-      <w:r>
+        <w:t>Peeps</w:t>
+      </w:r>
+    </w:p>
+    <w:p>
+      <w:pPr>
+        <w:pStyle w:val="ListParagraph"/>
+        <w:numPr>
+          <w:ilvl w:val="2"/>
+          <w:numId w:val="5"/>
+        </w:numPr>
+        <w:rPr>
+          <w:rFonts w:asciiTheme="majorHAnsi" w:hAnsiTheme="majorHAnsi" w:cstheme="majorHAnsi"/>
+          <w:szCs w:val="24"/>
+        </w:rPr>
+      </w:pPr>
+      <w:r>
+        <w:rPr>
+          <w:rFonts w:asciiTheme="majorHAnsi" w:hAnsiTheme="majorHAnsi" w:cstheme="majorHAnsi"/>
+          <w:szCs w:val="24"/>
+        </w:rPr>
+        <w:t>Create a sphere that wanders along the ground.  Make it a “Peep” class.</w:t>
+      </w:r>
+    </w:p>
+    <w:p>
+      <w:pPr>
+        <w:pStyle w:val="ListParagraph"/>
+        <w:numPr>
+          <w:ilvl w:val="2"/>
+          <w:numId w:val="5"/>
+        </w:numPr>
+        <w:rPr>
+          <w:rFonts w:asciiTheme="majorHAnsi" w:hAnsiTheme="majorHAnsi" w:cstheme="majorHAnsi"/>
+          <w:szCs w:val="24"/>
+        </w:rPr>
+      </w:pPr>
+      <w:r>
+        <w:rPr>
+          <w:rFonts w:asciiTheme="majorHAnsi" w:hAnsiTheme="majorHAnsi" w:cstheme="majorHAnsi"/>
+          <w:szCs w:val="24"/>
+        </w:rPr>
+        <w:t>Implement “wander” mechanic (AI).</w:t>
+      </w:r>
+    </w:p>
+    <w:p>
+      <w:pPr>
+        <w:pStyle w:val="ListParagraph"/>
+        <w:numPr>
+          <w:ilvl w:val="1"/>
+          <w:numId w:val="5"/>
+        </w:numPr>
+        <w:rPr>
+          <w:rFonts w:asciiTheme="majorHAnsi" w:hAnsiTheme="majorHAnsi" w:cstheme="majorHAnsi"/>
+          <w:szCs w:val="24"/>
+        </w:rPr>
+      </w:pPr>
+      <w:r>
+        <w:rPr>
+          <w:rFonts w:asciiTheme="majorHAnsi" w:hAnsiTheme="majorHAnsi" w:cstheme="majorHAnsi"/>
+          <w:szCs w:val="24"/>
+        </w:rPr>
+        <w:t>Peep Selection</w:t>
+      </w:r>
+      <w:r>
+        <w:rPr>
+          <w:rFonts w:asciiTheme="majorHAnsi" w:hAnsiTheme="majorHAnsi" w:cstheme="majorHAnsi"/>
+          <w:szCs w:val="24"/>
+        </w:rPr>
+        <w:t xml:space="preserve"> – Clicking on a peep (sphere) highlights it.</w:t>
+      </w:r>
+    </w:p>
+    <w:p>
+      <w:pPr>
+        <w:pStyle w:val="ListParagraph"/>
+        <w:numPr>
+          <w:ilvl w:val="1"/>
+          <w:numId w:val="5"/>
+        </w:numPr>
+        <w:rPr>
+          <w:rFonts w:asciiTheme="majorHAnsi" w:hAnsiTheme="majorHAnsi" w:cstheme="majorHAnsi"/>
+          <w:szCs w:val="24"/>
+        </w:rPr>
+      </w:pPr>
+      <w:r>
+        <w:rPr>
+          <w:rFonts w:asciiTheme="majorHAnsi" w:hAnsiTheme="majorHAnsi" w:cstheme="majorHAnsi"/>
+          <w:szCs w:val="24"/>
+        </w:rPr>
+        <w:t>Get peeps to battle each other.</w:t>
+      </w:r>
+    </w:p>
+    <w:p>
+      <w:pPr>
+        <w:pStyle w:val="ListParagraph"/>
+        <w:numPr>
+          <w:ilvl w:val="2"/>
+          <w:numId w:val="5"/>
+        </w:numPr>
+        <w:rPr>
+          <w:rFonts w:asciiTheme="majorHAnsi" w:hAnsiTheme="majorHAnsi" w:cstheme="majorHAnsi"/>
+          <w:szCs w:val="24"/>
+        </w:rPr>
+      </w:pPr>
+      <w:r>
+        <w:rPr>
+          <w:rFonts w:asciiTheme="majorHAnsi" w:hAnsiTheme="majorHAnsi" w:cstheme="majorHAnsi"/>
+          <w:szCs w:val="24"/>
+        </w:rPr>
+        <w:t>Play some kind of “attack” animation for the sphere.  For example, make the sphere rotate to attack.</w:t>
+      </w:r>
+    </w:p>
+    <w:p>
+      <w:pPr>
+        <w:pStyle w:val="ListParagraph"/>
+        <w:numPr>
+          <w:ilvl w:val="2"/>
+          <w:numId w:val="5"/>
+        </w:numPr>
+        <w:rPr>
+          <w:rFonts w:asciiTheme="majorHAnsi" w:hAnsiTheme="majorHAnsi" w:cstheme="majorHAnsi"/>
+          <w:szCs w:val="24"/>
+        </w:rPr>
+      </w:pPr>
+      <w:r>
+        <w:rPr>
+          <w:rFonts w:asciiTheme="majorHAnsi" w:hAnsiTheme="majorHAnsi" w:cstheme="majorHAnsi"/>
+          <w:szCs w:val="24"/>
+        </w:rPr>
+        <w:t>Add “battle” to the Peep’s AI stack.</w:t>
+      </w:r>
+    </w:p>
+    <w:p>
+      <w:pPr>
+        <w:pStyle w:val="ListParagraph"/>
+        <w:numPr>
+          <w:ilvl w:val="2"/>
+          <w:numId w:val="5"/>
+        </w:numPr>
+        <w:rPr>
+          <w:rFonts w:asciiTheme="majorHAnsi" w:hAnsiTheme="majorHAnsi" w:cstheme="majorHAnsi"/>
+          <w:szCs w:val="24"/>
+        </w:rPr>
+      </w:pPr>
+      <w:r>
+        <w:rPr>
+          <w:rFonts w:asciiTheme="majorHAnsi" w:hAnsiTheme="majorHAnsi" w:cstheme="majorHAnsi"/>
+          <w:szCs w:val="24"/>
+        </w:rPr>
+        <w:t xml:space="preserve">Increase Peep XP when they win the battle.  </w:t>
+      </w:r>
+    </w:p>
+    <w:p>
+      <w:pPr>
+        <w:pStyle w:val="ListParagraph"/>
+        <w:numPr>
+          <w:ilvl w:val="3"/>
+          <w:numId w:val="5"/>
+        </w:numPr>
+        <w:rPr>
+          <w:rFonts w:asciiTheme="majorHAnsi" w:hAnsiTheme="majorHAnsi" w:cstheme="majorHAnsi"/>
+          <w:szCs w:val="24"/>
+        </w:rPr>
+      </w:pPr>
+      <w:r>
+        <w:rPr>
+          <w:rFonts w:asciiTheme="majorHAnsi" w:hAnsiTheme="majorHAnsi" w:cstheme="majorHAnsi"/>
+          <w:szCs w:val="24"/>
+        </w:rPr>
+        <w:t>XP = Peep Level * Type Multiplier (type) * Evolution Multiplier (per type).</w:t>
+      </w:r>
+    </w:p>
+    <w:p>
+      <w:pPr>
+        <w:pStyle w:val="ListParagraph"/>
+        <w:numPr>
+          <w:ilvl w:val="2"/>
+          <w:numId w:val="5"/>
+        </w:numPr>
+        <w:rPr>
+          <w:rFonts w:asciiTheme="majorHAnsi" w:hAnsiTheme="majorHAnsi" w:cstheme="majorHAnsi"/>
+          <w:szCs w:val="24"/>
+        </w:rPr>
+      </w:pPr>
+      <w:r>
+        <w:rPr>
+          <w:rFonts w:asciiTheme="majorHAnsi" w:hAnsiTheme="majorHAnsi" w:cstheme="majorHAnsi"/>
+          <w:szCs w:val="24"/>
+        </w:rPr>
+        <w:t>Evolve the peep if its XP goes over some amount</w:t>
+      </w:r>
+    </w:p>
+    <w:p>
+      <w:pPr>
+        <w:pStyle w:val="ListParagraph"/>
+        <w:numPr>
+          <w:ilvl w:val="3"/>
+          <w:numId w:val="5"/>
+        </w:numPr>
+        <w:rPr>
+          <w:rFonts w:asciiTheme="majorHAnsi" w:hAnsiTheme="majorHAnsi" w:cstheme="majorHAnsi"/>
+          <w:szCs w:val="24"/>
+        </w:rPr>
+      </w:pPr>
+      <w:r>
+        <w:rPr>
+          <w:rFonts w:asciiTheme="majorHAnsi" w:hAnsiTheme="majorHAnsi" w:cstheme="majorHAnsi"/>
+          <w:szCs w:val="24"/>
+        </w:rPr>
+        <w:t>Int evolve = 5000.</w:t>
+      </w:r>
+    </w:p>
+    <w:p>
+      <w:pPr>
+        <w:pStyle w:val="ListParagraph"/>
+        <w:numPr>
+          <w:ilvl w:val="3"/>
+          <w:numId w:val="5"/>
+        </w:numPr>
+        <w:rPr>
+          <w:rFonts w:asciiTheme="majorHAnsi" w:hAnsiTheme="majorHAnsi" w:cstheme="majorHAnsi"/>
+          <w:szCs w:val="24"/>
+        </w:rPr>
+      </w:pPr>
+      <w:proofErr w:type="spellStart"/>
+      <w:r>
+        <w:rPr>
+          <w:rFonts w:asciiTheme="majorHAnsi" w:hAnsiTheme="majorHAnsi" w:cstheme="majorHAnsi"/>
+          <w:szCs w:val="24"/>
+        </w:rPr>
+        <w:t>Xp</w:t>
+      </w:r>
+      <w:proofErr w:type="spellEnd"/>
+      <w:r>
+        <w:rPr>
+          <w:rFonts w:asciiTheme="majorHAnsi" w:hAnsiTheme="majorHAnsi" w:cstheme="majorHAnsi"/>
+          <w:szCs w:val="24"/>
+        </w:rPr>
+        <w:t xml:space="preserve"> += </w:t>
+      </w:r>
+      <w:proofErr w:type="spellStart"/>
+      <w:proofErr w:type="gramStart"/>
+      <w:r>
+        <w:rPr>
+          <w:rFonts w:asciiTheme="majorHAnsi" w:hAnsiTheme="majorHAnsi" w:cstheme="majorHAnsi"/>
+          <w:szCs w:val="24"/>
+        </w:rPr>
+        <w:t>xp</w:t>
+      </w:r>
+      <w:proofErr w:type="spellEnd"/>
+      <w:r>
+        <w:rPr>
+          <w:rFonts w:asciiTheme="majorHAnsi" w:hAnsiTheme="majorHAnsi" w:cstheme="majorHAnsi"/>
+          <w:szCs w:val="24"/>
+        </w:rPr>
+        <w:t>;  if</w:t>
+      </w:r>
+      <w:proofErr w:type="gramEnd"/>
+      <w:r>
+        <w:rPr>
+          <w:rFonts w:asciiTheme="majorHAnsi" w:hAnsiTheme="majorHAnsi" w:cstheme="majorHAnsi"/>
+          <w:szCs w:val="24"/>
+        </w:rPr>
+        <w:t xml:space="preserve"> </w:t>
+      </w:r>
+      <w:proofErr w:type="spellStart"/>
+      <w:r>
+        <w:rPr>
+          <w:rFonts w:asciiTheme="majorHAnsi" w:hAnsiTheme="majorHAnsi" w:cstheme="majorHAnsi"/>
+          <w:szCs w:val="24"/>
+        </w:rPr>
+        <w:t>xp</w:t>
+      </w:r>
+      <w:proofErr w:type="spellEnd"/>
+      <w:r>
+        <w:rPr>
+          <w:rFonts w:asciiTheme="majorHAnsi" w:hAnsiTheme="majorHAnsi" w:cstheme="majorHAnsi"/>
+          <w:szCs w:val="24"/>
+        </w:rPr>
+        <w:t xml:space="preserve"> &gt; evolve then evolve() =&gt; { play an animation, set class level += 1}</w:t>
+      </w:r>
+    </w:p>
+    <w:p>
+      <w:pPr>
+        <w:pStyle w:val="ListParagraph"/>
+        <w:numPr>
+          <w:ilvl w:val="1"/>
+          <w:numId w:val="5"/>
+        </w:numPr>
+        <w:rPr>
+          <w:rFonts w:asciiTheme="majorHAnsi" w:hAnsiTheme="majorHAnsi" w:cstheme="majorHAnsi"/>
+          <w:szCs w:val="24"/>
+        </w:rPr>
+      </w:pPr>
+      <w:r>
+        <w:rPr>
+          <w:rFonts w:asciiTheme="majorHAnsi" w:hAnsiTheme="majorHAnsi" w:cstheme="majorHAnsi"/>
+        </w:rPr>
+        <w:t>Peep Editor</w:t>
+      </w:r>
+    </w:p>
+    <w:p>
+      <w:pPr>
+        <w:pStyle w:val="ListParagraph"/>
+        <w:numPr>
+          <w:ilvl w:val="2"/>
+          <w:numId w:val="5"/>
+        </w:numPr>
+        <w:rPr>
+          <w:rFonts w:asciiTheme="majorHAnsi" w:hAnsiTheme="majorHAnsi" w:cstheme="majorHAnsi"/>
+          <w:szCs w:val="24"/>
+        </w:rPr>
+      </w:pPr>
+      <w:r>
+        <w:rPr>
+          <w:rFonts w:asciiTheme="majorHAnsi" w:hAnsiTheme="majorHAnsi" w:cstheme="majorHAnsi"/>
+        </w:rPr>
+        <w:t>PDL</w:t>
+      </w:r>
+    </w:p>
+    <w:p>
+      <w:pPr>
+        <w:pStyle w:val="ListParagraph"/>
+        <w:numPr>
+          <w:ilvl w:val="3"/>
+          <w:numId w:val="5"/>
+        </w:numPr>
+        <w:rPr>
+          <w:rFonts w:asciiTheme="majorHAnsi" w:hAnsiTheme="majorHAnsi" w:cstheme="majorHAnsi"/>
+          <w:szCs w:val="24"/>
+        </w:rPr>
+      </w:pPr>
+      <w:r>
+        <w:rPr>
+          <w:rFonts w:asciiTheme="majorHAnsi" w:hAnsiTheme="majorHAnsi" w:cstheme="majorHAnsi"/>
+        </w:rPr>
+        <w:lastRenderedPageBreak/>
+        <w:t>Click a peep to select him in the game world. The peep will be highlighted.</w:t>
+      </w:r>
+    </w:p>
+    <w:p>
+      <w:pPr>
+        <w:pStyle w:val="ListParagraph"/>
+        <w:numPr>
+          <w:ilvl w:val="3"/>
+          <w:numId w:val="5"/>
+        </w:numPr>
+        <w:rPr>
+          <w:rFonts w:asciiTheme="majorHAnsi" w:hAnsiTheme="majorHAnsi" w:cstheme="majorHAnsi"/>
+          <w:szCs w:val="24"/>
+        </w:rPr>
+      </w:pPr>
+      <w:r>
+        <w:rPr>
+          <w:rFonts w:asciiTheme="majorHAnsi" w:hAnsiTheme="majorHAnsi" w:cstheme="majorHAnsi"/>
+        </w:rPr>
+        <w:t>Show the peep editor button tab.</w:t>
+      </w:r>
+    </w:p>
+    <w:p>
+      <w:pPr>
+        <w:pStyle w:val="ListParagraph"/>
+        <w:numPr>
+          <w:ilvl w:val="3"/>
+          <w:numId w:val="5"/>
+        </w:numPr>
+        <w:rPr>
+          <w:rFonts w:asciiTheme="majorHAnsi" w:hAnsiTheme="majorHAnsi" w:cstheme="majorHAnsi"/>
+          <w:szCs w:val="24"/>
+        </w:rPr>
+      </w:pPr>
+      <w:r>
+        <w:rPr>
+          <w:rFonts w:asciiTheme="majorHAnsi" w:hAnsiTheme="majorHAnsi" w:cstheme="majorHAnsi"/>
+        </w:rPr>
+        <w:t>IF the tab IS open THEN keep it open, otherwise, simply show the tab button.</w:t>
+      </w:r>
+    </w:p>
+    <w:p>
+      <w:pPr>
+        <w:pStyle w:val="ListParagraph"/>
+        <w:numPr>
+          <w:ilvl w:val="3"/>
+          <w:numId w:val="5"/>
+        </w:numPr>
+        <w:rPr>
+          <w:rFonts w:asciiTheme="majorHAnsi" w:hAnsiTheme="majorHAnsi" w:cstheme="majorHAnsi"/>
+          <w:szCs w:val="24"/>
+        </w:rPr>
+      </w:pPr>
+      <w:r>
+        <w:rPr>
+          <w:rFonts w:asciiTheme="majorHAnsi" w:hAnsiTheme="majorHAnsi" w:cstheme="majorHAnsi"/>
+        </w:rPr>
+        <w:t>Draw basic stats in the tab.</w:t>
+      </w:r>
+    </w:p>
+    <w:p>
+      <w:pPr>
+        <w:pStyle w:val="ListParagraph"/>
+        <w:numPr>
+          <w:ilvl w:val="1"/>
+          <w:numId w:val="5"/>
+        </w:numPr>
+        <w:rPr>
+          <w:rFonts w:asciiTheme="majorHAnsi" w:hAnsiTheme="majorHAnsi" w:cstheme="majorHAnsi"/>
+          <w:szCs w:val="24"/>
+        </w:rPr>
+      </w:pPr>
+      <w:r>
+        <w:rPr>
+          <w:rFonts w:asciiTheme="majorHAnsi" w:hAnsiTheme="majorHAnsi" w:cstheme="majorHAnsi"/>
+        </w:rPr>
+        <w:t>Generate enem</w:t>
+      </w:r>
+      <w:r>
+        <w:rPr>
+          <w:rFonts w:asciiTheme="majorHAnsi" w:hAnsiTheme="majorHAnsi" w:cstheme="majorHAnsi"/>
+        </w:rPr>
+        <w:t>y peeps</w:t>
+      </w:r>
+      <w:r>
+        <w:rPr>
+          <w:rFonts w:asciiTheme="majorHAnsi" w:hAnsiTheme="majorHAnsi" w:cstheme="majorHAnsi"/>
+        </w:rPr>
+        <w:t xml:space="preserve"> randomly in the game world.</w:t>
+      </w:r>
+    </w:p>
+    <w:p>
+      <w:pPr>
+        <w:pStyle w:val="ListParagraph"/>
+        <w:numPr>
+          <w:ilvl w:val="1"/>
+          <w:numId w:val="5"/>
+        </w:numPr>
         <w:rPr>
           <w:rFonts w:asciiTheme="majorHAnsi" w:hAnsiTheme="majorHAnsi" w:cstheme="majorHAnsi"/>
           <w:b/>
           <w:bCs/>
-        </w:rPr>
-        <w:t>Inventory Tab button</w:t>
+          <w:szCs w:val="24"/>
+        </w:rPr>
+      </w:pPr>
+      <w:r>
+        <w:rPr>
+          <w:rFonts w:asciiTheme="majorHAnsi" w:hAnsiTheme="majorHAnsi" w:cstheme="majorHAnsi"/>
+          <w:b/>
+          <w:bCs/>
+        </w:rPr>
+        <w:t>Content</w:t>
+      </w:r>
+    </w:p>
+    <w:p>
+      <w:pPr>
+        <w:pStyle w:val="ListParagraph"/>
+        <w:numPr>
+          <w:ilvl w:val="2"/>
+          <w:numId w:val="5"/>
+        </w:numPr>
+        <w:rPr>
+          <w:rFonts w:asciiTheme="majorHAnsi" w:hAnsiTheme="majorHAnsi" w:cstheme="majorHAnsi"/>
+          <w:szCs w:val="24"/>
+        </w:rPr>
+      </w:pPr>
+      <w:r>
+        <w:rPr>
+          <w:rFonts w:asciiTheme="majorHAnsi" w:hAnsiTheme="majorHAnsi" w:cstheme="majorHAnsi"/>
+        </w:rPr>
+        <w:t>Cannon – Shoots balls at enemies and destroys when hits ground.</w:t>
+      </w:r>
+      <w:r>
+        <w:rPr>
+          <w:rFonts w:asciiTheme="majorHAnsi" w:hAnsiTheme="majorHAnsi" w:cstheme="majorHAnsi"/>
+        </w:rPr>
+        <w:t xml:space="preserve">  Must be operated by a peep.</w:t>
+      </w:r>
+    </w:p>
+    <w:p>
+      <w:pPr>
+        <w:pStyle w:val="ListParagraph"/>
+        <w:numPr>
+          <w:ilvl w:val="0"/>
+          <w:numId w:val="5"/>
+        </w:numPr>
+        <w:rPr>
+          <w:rFonts w:asciiTheme="majorHAnsi" w:hAnsiTheme="majorHAnsi" w:cstheme="majorHAnsi"/>
+          <w:b/>
+          <w:bCs/>
+          <w:szCs w:val="24"/>
+        </w:rPr>
+      </w:pPr>
+      <w:r>
+        <w:rPr>
+          <w:rFonts w:asciiTheme="majorHAnsi" w:hAnsiTheme="majorHAnsi" w:cstheme="majorHAnsi"/>
+          <w:b/>
+          <w:bCs/>
+          <w:szCs w:val="24"/>
+        </w:rPr>
+        <w:t>Phase 3 Paths (paver)</w:t>
       </w:r>
     </w:p>
     <w:p>
@@ -2173,70 +3325,9 @@
       <w:r>
         <w:rPr>
           <w:rFonts w:asciiTheme="majorHAnsi" w:hAnsiTheme="majorHAnsi" w:cstheme="majorHAnsi"/>
-          <w:b/>
-          <w:bCs/>
-          <w:szCs w:val="24"/>
-        </w:rPr>
-        <w:t xml:space="preserve">Implement 1 </w:t>
-      </w:r>
-      <w:r>
-        <w:rPr>
-          <w:rFonts w:asciiTheme="majorHAnsi" w:hAnsiTheme="majorHAnsi" w:cstheme="majorHAnsi"/>
-          <w:b/>
-          <w:bCs/>
-          <w:szCs w:val="24"/>
-        </w:rPr>
-        <w:t>Inventory Slot</w:t>
-      </w:r>
-      <w:r>
-        <w:rPr>
-          <w:rFonts w:asciiTheme="majorHAnsi" w:hAnsiTheme="majorHAnsi" w:cstheme="majorHAnsi"/>
-          <w:szCs w:val="24"/>
-        </w:rPr>
-        <w:t xml:space="preserve"> (for equipping</w:t>
-      </w:r>
-      <w:r>
-        <w:rPr>
-          <w:rFonts w:asciiTheme="majorHAnsi" w:hAnsiTheme="majorHAnsi" w:cstheme="majorHAnsi"/>
-          <w:szCs w:val="24"/>
-        </w:rPr>
-        <w:t xml:space="preserve"> </w:t>
-      </w:r>
-      <w:proofErr w:type="spellStart"/>
-      <w:r>
-        <w:rPr>
-          <w:rFonts w:asciiTheme="majorHAnsi" w:hAnsiTheme="majorHAnsi" w:cstheme="majorHAnsi"/>
-          <w:szCs w:val="24"/>
-        </w:rPr>
-        <w:t>pixaxe</w:t>
-      </w:r>
-      <w:proofErr w:type="spellEnd"/>
-      <w:r>
-        <w:rPr>
-          <w:rFonts w:asciiTheme="majorHAnsi" w:hAnsiTheme="majorHAnsi" w:cstheme="majorHAnsi"/>
-          <w:szCs w:val="24"/>
-        </w:rPr>
-        <w:t>)</w:t>
-      </w:r>
-    </w:p>
-    <w:p>
-      <w:pPr>
-        <w:pStyle w:val="ListParagraph"/>
-        <w:numPr>
-          <w:ilvl w:val="1"/>
-          <w:numId w:val="5"/>
-        </w:numPr>
-        <w:rPr>
-          <w:rFonts w:asciiTheme="majorHAnsi" w:hAnsiTheme="majorHAnsi" w:cstheme="majorHAnsi"/>
-          <w:szCs w:val="24"/>
-        </w:rPr>
-      </w:pPr>
-      <w:r>
-        <w:rPr>
-          <w:rFonts w:asciiTheme="majorHAnsi" w:hAnsiTheme="majorHAnsi" w:cstheme="majorHAnsi"/>
-          <w:szCs w:val="24"/>
-        </w:rPr>
-        <w:t>Implement Inventory Tab</w:t>
+          <w:szCs w:val="24"/>
+        </w:rPr>
+        <w:t>Create the path toolbar</w:t>
       </w:r>
     </w:p>
     <w:p>
@@ -2256,73 +3347,6 @@
           <w:rFonts w:asciiTheme="majorHAnsi" w:hAnsiTheme="majorHAnsi" w:cstheme="majorHAnsi"/>
           <w:szCs w:val="24"/>
         </w:rPr>
-        <w:t>Do not implement scrollbar.  This won’t be needed until later.  Simply place a single pickaxe inventory item in the inventory tab.</w:t>
-      </w:r>
-    </w:p>
-    <w:p>
-      <w:pPr>
-        <w:pStyle w:val="ListParagraph"/>
-        <w:numPr>
-          <w:ilvl w:val="1"/>
-          <w:numId w:val="5"/>
-        </w:numPr>
-        <w:rPr>
-          <w:rFonts w:asciiTheme="majorHAnsi" w:hAnsiTheme="majorHAnsi" w:cstheme="majorHAnsi"/>
-          <w:szCs w:val="24"/>
-        </w:rPr>
-      </w:pPr>
-      <w:r>
-        <w:rPr>
-          <w:rFonts w:asciiTheme="majorHAnsi" w:hAnsiTheme="majorHAnsi" w:cstheme="majorHAnsi"/>
-          <w:szCs w:val="24"/>
-        </w:rPr>
-        <w:t>Add a pickaxe object as a 2D image. And transform the mouse cursor to the pickaxe object.</w:t>
-      </w:r>
-    </w:p>
-    <w:p>
-      <w:pPr>
-        <w:pStyle w:val="ListParagraph"/>
-        <w:numPr>
-          <w:ilvl w:val="1"/>
-          <w:numId w:val="5"/>
-        </w:numPr>
-        <w:rPr>
-          <w:rFonts w:asciiTheme="majorHAnsi" w:hAnsiTheme="majorHAnsi" w:cstheme="majorHAnsi"/>
-          <w:szCs w:val="24"/>
-        </w:rPr>
-      </w:pPr>
-      <w:r>
-        <w:rPr>
-          <w:rFonts w:asciiTheme="majorHAnsi" w:hAnsiTheme="majorHAnsi" w:cstheme="majorHAnsi"/>
-          <w:szCs w:val="24"/>
-        </w:rPr>
-        <w:t>Pickaxe</w:t>
-      </w:r>
-      <w:r>
-        <w:rPr>
-          <w:rFonts w:asciiTheme="majorHAnsi" w:hAnsiTheme="majorHAnsi" w:cstheme="majorHAnsi"/>
-          <w:szCs w:val="24"/>
-        </w:rPr>
-        <w:t xml:space="preserve"> </w:t>
-      </w:r>
-    </w:p>
-    <w:p>
-      <w:pPr>
-        <w:pStyle w:val="ListParagraph"/>
-        <w:numPr>
-          <w:ilvl w:val="2"/>
-          <w:numId w:val="5"/>
-        </w:numPr>
-        <w:rPr>
-          <w:rFonts w:asciiTheme="majorHAnsi" w:hAnsiTheme="majorHAnsi" w:cstheme="majorHAnsi"/>
-          <w:szCs w:val="24"/>
-        </w:rPr>
-      </w:pPr>
-      <w:r>
-        <w:rPr>
-          <w:rFonts w:asciiTheme="majorHAnsi" w:hAnsiTheme="majorHAnsi" w:cstheme="majorHAnsi"/>
-          <w:szCs w:val="24"/>
-        </w:rPr>
         <w:t>PDL</w:t>
       </w:r>
     </w:p>
@@ -2343,7 +3367,7 @@
           <w:rFonts w:asciiTheme="majorHAnsi" w:hAnsiTheme="majorHAnsi" w:cstheme="majorHAnsi"/>
           <w:szCs w:val="24"/>
         </w:rPr>
-        <w:t>Open Inventory</w:t>
+        <w:t xml:space="preserve">Select the paver </w:t>
       </w:r>
     </w:p>
     <w:p>
@@ -2363,850 +3387,23 @@
           <w:rFonts w:asciiTheme="majorHAnsi" w:hAnsiTheme="majorHAnsi" w:cstheme="majorHAnsi"/>
           <w:szCs w:val="24"/>
         </w:rPr>
-        <w:t>Click Pickaxe and drag it to your inventory slot.</w:t>
-      </w:r>
-    </w:p>
-    <w:p>
-      <w:pPr>
-        <w:pStyle w:val="ListParagraph"/>
-        <w:numPr>
-          <w:ilvl w:val="3"/>
-          <w:numId w:val="5"/>
-        </w:numPr>
-        <w:rPr>
-          <w:rFonts w:asciiTheme="majorHAnsi" w:hAnsiTheme="majorHAnsi" w:cstheme="majorHAnsi"/>
-          <w:szCs w:val="24"/>
-        </w:rPr>
-      </w:pPr>
-      <w:r>
-        <w:rPr>
-          <w:rFonts w:asciiTheme="majorHAnsi" w:hAnsiTheme="majorHAnsi" w:cstheme="majorHAnsi"/>
-          <w:szCs w:val="24"/>
-        </w:rPr>
-        <w:t>With pickaxe selected in inventory slot, click a block in the game world.</w:t>
-      </w:r>
-    </w:p>
-    <w:p>
-      <w:pPr>
-        <w:pStyle w:val="ListParagraph"/>
-        <w:numPr>
-          <w:ilvl w:val="3"/>
-          <w:numId w:val="5"/>
-        </w:numPr>
-        <w:rPr>
-          <w:rFonts w:asciiTheme="majorHAnsi" w:hAnsiTheme="majorHAnsi" w:cstheme="majorHAnsi"/>
-          <w:szCs w:val="24"/>
-        </w:rPr>
-      </w:pPr>
-      <w:r>
-        <w:rPr>
-          <w:rFonts w:asciiTheme="majorHAnsi" w:hAnsiTheme="majorHAnsi" w:cstheme="majorHAnsi"/>
-          <w:szCs w:val="24"/>
-        </w:rPr>
-        <w:t>Holding down, the block gets destroyed.</w:t>
-      </w:r>
-    </w:p>
-    <w:p>
-      <w:pPr>
-        <w:pStyle w:val="ListParagraph"/>
-        <w:numPr>
-          <w:ilvl w:val="3"/>
-          <w:numId w:val="5"/>
-        </w:numPr>
-        <w:rPr>
-          <w:rFonts w:asciiTheme="majorHAnsi" w:hAnsiTheme="majorHAnsi" w:cstheme="majorHAnsi"/>
-          <w:szCs w:val="24"/>
-        </w:rPr>
-      </w:pPr>
-      <w:r>
-        <w:rPr>
-          <w:rFonts w:asciiTheme="majorHAnsi" w:hAnsiTheme="majorHAnsi" w:cstheme="majorHAnsi"/>
-          <w:szCs w:val="24"/>
-        </w:rPr>
-        <w:t>The block is then lay on the ground.</w:t>
-      </w:r>
-    </w:p>
-    <w:p>
-      <w:pPr>
-        <w:pStyle w:val="ListParagraph"/>
-        <w:numPr>
-          <w:ilvl w:val="3"/>
-          <w:numId w:val="5"/>
-        </w:numPr>
-        <w:rPr>
-          <w:rFonts w:asciiTheme="majorHAnsi" w:hAnsiTheme="majorHAnsi" w:cstheme="majorHAnsi"/>
-          <w:szCs w:val="24"/>
-        </w:rPr>
-      </w:pPr>
-      <w:r>
-        <w:rPr>
-          <w:rFonts w:asciiTheme="majorHAnsi" w:hAnsiTheme="majorHAnsi" w:cstheme="majorHAnsi"/>
-          <w:szCs w:val="24"/>
-        </w:rPr>
-        <w:t>C</w:t>
-      </w:r>
-      <w:r>
-        <w:rPr>
-          <w:rFonts w:asciiTheme="majorHAnsi" w:hAnsiTheme="majorHAnsi" w:cstheme="majorHAnsi"/>
-          <w:szCs w:val="24"/>
-        </w:rPr>
-        <w:t>lick the block to put it in your inventory.</w:t>
-      </w:r>
-    </w:p>
-    <w:p>
-      <w:pPr>
-        <w:pStyle w:val="ListParagraph"/>
-        <w:numPr>
-          <w:ilvl w:val="3"/>
-          <w:numId w:val="5"/>
-        </w:numPr>
-        <w:rPr>
-          <w:rFonts w:asciiTheme="majorHAnsi" w:hAnsiTheme="majorHAnsi" w:cstheme="majorHAnsi"/>
-          <w:szCs w:val="24"/>
-        </w:rPr>
-      </w:pPr>
-      <w:r>
-        <w:rPr>
-          <w:rFonts w:asciiTheme="majorHAnsi" w:hAnsiTheme="majorHAnsi" w:cstheme="majorHAnsi"/>
-          <w:szCs w:val="24"/>
-        </w:rPr>
-        <w:t>Block will appear next to the pick axe.</w:t>
-      </w:r>
-    </w:p>
-    <w:p>
-      <w:pPr>
-        <w:pStyle w:val="ListParagraph"/>
-        <w:numPr>
-          <w:ilvl w:val="1"/>
-          <w:numId w:val="5"/>
-        </w:numPr>
-        <w:rPr>
-          <w:rFonts w:asciiTheme="majorHAnsi" w:hAnsiTheme="majorHAnsi" w:cstheme="majorHAnsi"/>
-          <w:szCs w:val="24"/>
-        </w:rPr>
-      </w:pPr>
-      <w:r>
-        <w:rPr>
-          <w:rFonts w:asciiTheme="majorHAnsi" w:hAnsiTheme="majorHAnsi" w:cstheme="majorHAnsi"/>
-          <w:szCs w:val="24"/>
-        </w:rPr>
-        <w:t>Scenery</w:t>
-      </w:r>
-    </w:p>
-    <w:p>
-      <w:pPr>
-        <w:pStyle w:val="ListParagraph"/>
-        <w:numPr>
-          <w:ilvl w:val="2"/>
-          <w:numId w:val="5"/>
-        </w:numPr>
-        <w:rPr>
-          <w:rFonts w:asciiTheme="majorHAnsi" w:hAnsiTheme="majorHAnsi" w:cstheme="majorHAnsi"/>
-          <w:szCs w:val="24"/>
-        </w:rPr>
-      </w:pPr>
-      <w:r>
-        <w:rPr>
-          <w:rFonts w:asciiTheme="majorHAnsi" w:hAnsiTheme="majorHAnsi" w:cstheme="majorHAnsi"/>
-          <w:szCs w:val="24"/>
-        </w:rPr>
-        <w:t>Update Renderer to handle detail (arbitrary) block geometry.</w:t>
-      </w:r>
-    </w:p>
-    <w:p>
-      <w:pPr>
-        <w:pStyle w:val="ListParagraph"/>
-        <w:numPr>
-          <w:ilvl w:val="2"/>
-          <w:numId w:val="5"/>
-        </w:numPr>
-        <w:rPr>
-          <w:rFonts w:asciiTheme="majorHAnsi" w:hAnsiTheme="majorHAnsi" w:cstheme="majorHAnsi"/>
-          <w:szCs w:val="24"/>
-        </w:rPr>
-      </w:pPr>
-      <w:r>
-        <w:rPr>
-          <w:rFonts w:asciiTheme="majorHAnsi" w:hAnsiTheme="majorHAnsi" w:cstheme="majorHAnsi"/>
-          <w:szCs w:val="24"/>
-        </w:rPr>
-        <w:t>Create Tree Objects in the game</w:t>
-      </w:r>
-      <w:r>
-        <w:rPr>
-          <w:rFonts w:asciiTheme="majorHAnsi" w:hAnsiTheme="majorHAnsi" w:cstheme="majorHAnsi"/>
-          <w:szCs w:val="24"/>
-        </w:rPr>
-        <w:t xml:space="preserve"> that may have arbitrary polygons (not blocks).  This can be a simple </w:t>
-      </w:r>
-      <w:r>
-        <w:rPr>
-          <w:rFonts w:asciiTheme="majorHAnsi" w:hAnsiTheme="majorHAnsi" w:cstheme="majorHAnsi"/>
-          <w:b/>
-          <w:bCs/>
-          <w:szCs w:val="24"/>
-        </w:rPr>
-        <w:t>Block object that is skinner than the world blocks</w:t>
-      </w:r>
-      <w:r>
-        <w:rPr>
-          <w:rFonts w:asciiTheme="majorHAnsi" w:hAnsiTheme="majorHAnsi" w:cstheme="majorHAnsi"/>
-          <w:szCs w:val="24"/>
-        </w:rPr>
-        <w:t>.</w:t>
-      </w:r>
-    </w:p>
-    <w:p>
-      <w:pPr>
-        <w:pStyle w:val="ListParagraph"/>
-        <w:numPr>
-          <w:ilvl w:val="2"/>
-          <w:numId w:val="5"/>
-        </w:numPr>
-        <w:rPr>
-          <w:rFonts w:asciiTheme="majorHAnsi" w:hAnsiTheme="majorHAnsi" w:cstheme="majorHAnsi"/>
-          <w:szCs w:val="24"/>
-        </w:rPr>
-      </w:pPr>
-      <w:r>
-        <w:rPr>
-          <w:rFonts w:asciiTheme="majorHAnsi" w:hAnsiTheme="majorHAnsi" w:cstheme="majorHAnsi"/>
-          <w:szCs w:val="24"/>
-        </w:rPr>
-        <w:t xml:space="preserve">Generate these trees in the game world </w:t>
-      </w:r>
-    </w:p>
-    <w:p>
-      <w:pPr>
-        <w:pStyle w:val="ListParagraph"/>
-        <w:numPr>
-          <w:ilvl w:val="0"/>
-          <w:numId w:val="5"/>
-        </w:numPr>
-        <w:rPr>
-          <w:rFonts w:asciiTheme="majorHAnsi" w:hAnsiTheme="majorHAnsi" w:cstheme="majorHAnsi"/>
-          <w:b/>
-          <w:bCs/>
-          <w:szCs w:val="24"/>
-        </w:rPr>
-      </w:pPr>
-      <w:r>
-        <w:rPr>
-          <w:rFonts w:asciiTheme="majorHAnsi" w:hAnsiTheme="majorHAnsi" w:cstheme="majorHAnsi"/>
-          <w:b/>
-          <w:bCs/>
-        </w:rPr>
-        <w:t xml:space="preserve">Phase </w:t>
-      </w:r>
-      <w:r>
-        <w:rPr>
-          <w:rFonts w:asciiTheme="majorHAnsi" w:hAnsiTheme="majorHAnsi" w:cstheme="majorHAnsi"/>
-          <w:b/>
-          <w:bCs/>
-        </w:rPr>
-        <w:t>2</w:t>
-      </w:r>
-      <w:r>
-        <w:rPr>
-          <w:rFonts w:asciiTheme="majorHAnsi" w:hAnsiTheme="majorHAnsi" w:cstheme="majorHAnsi"/>
-          <w:b/>
-          <w:bCs/>
-        </w:rPr>
-        <w:t xml:space="preserve"> </w:t>
-      </w:r>
-      <w:r>
-        <w:rPr>
-          <w:rFonts w:asciiTheme="majorHAnsi" w:hAnsiTheme="majorHAnsi" w:cstheme="majorHAnsi"/>
-          <w:b/>
-          <w:bCs/>
-        </w:rPr>
-        <w:t xml:space="preserve"> (Peep Refinement)     Due 3/4</w:t>
-      </w:r>
-    </w:p>
-    <w:p>
-      <w:pPr>
-        <w:pStyle w:val="ListParagraph"/>
-        <w:numPr>
-          <w:ilvl w:val="1"/>
-          <w:numId w:val="5"/>
-        </w:numPr>
-        <w:rPr>
-          <w:rFonts w:asciiTheme="majorHAnsi" w:hAnsiTheme="majorHAnsi" w:cstheme="majorHAnsi"/>
-          <w:szCs w:val="24"/>
-        </w:rPr>
-      </w:pPr>
-      <w:r>
-        <w:rPr>
-          <w:rFonts w:asciiTheme="majorHAnsi" w:hAnsiTheme="majorHAnsi" w:cstheme="majorHAnsi"/>
-          <w:szCs w:val="24"/>
-        </w:rPr>
-        <w:t>Peeps</w:t>
-      </w:r>
-    </w:p>
-    <w:p>
-      <w:pPr>
-        <w:pStyle w:val="ListParagraph"/>
-        <w:numPr>
-          <w:ilvl w:val="2"/>
-          <w:numId w:val="5"/>
-        </w:numPr>
-        <w:rPr>
-          <w:rFonts w:asciiTheme="majorHAnsi" w:hAnsiTheme="majorHAnsi" w:cstheme="majorHAnsi"/>
-          <w:szCs w:val="24"/>
-        </w:rPr>
-      </w:pPr>
-      <w:r>
-        <w:rPr>
-          <w:rFonts w:asciiTheme="majorHAnsi" w:hAnsiTheme="majorHAnsi" w:cstheme="majorHAnsi"/>
-          <w:szCs w:val="24"/>
-        </w:rPr>
-        <w:t>Create a sphere that wanders along the ground.  Make it a “Peep” class.</w:t>
-      </w:r>
-    </w:p>
-    <w:p>
-      <w:pPr>
-        <w:pStyle w:val="ListParagraph"/>
-        <w:numPr>
-          <w:ilvl w:val="2"/>
-          <w:numId w:val="5"/>
-        </w:numPr>
-        <w:rPr>
-          <w:rFonts w:asciiTheme="majorHAnsi" w:hAnsiTheme="majorHAnsi" w:cstheme="majorHAnsi"/>
-          <w:szCs w:val="24"/>
-        </w:rPr>
-      </w:pPr>
-      <w:r>
-        <w:rPr>
-          <w:rFonts w:asciiTheme="majorHAnsi" w:hAnsiTheme="majorHAnsi" w:cstheme="majorHAnsi"/>
-          <w:szCs w:val="24"/>
-        </w:rPr>
-        <w:t>Implement “wander” mechanic (AI).</w:t>
-      </w:r>
-    </w:p>
-    <w:p>
-      <w:pPr>
-        <w:pStyle w:val="ListParagraph"/>
-        <w:numPr>
-          <w:ilvl w:val="1"/>
-          <w:numId w:val="5"/>
-        </w:numPr>
-        <w:rPr>
-          <w:rFonts w:asciiTheme="majorHAnsi" w:hAnsiTheme="majorHAnsi" w:cstheme="majorHAnsi"/>
-          <w:szCs w:val="24"/>
-        </w:rPr>
-      </w:pPr>
-      <w:r>
-        <w:rPr>
-          <w:rFonts w:asciiTheme="majorHAnsi" w:hAnsiTheme="majorHAnsi" w:cstheme="majorHAnsi"/>
-          <w:szCs w:val="24"/>
-        </w:rPr>
-        <w:t>Peep Selection</w:t>
-      </w:r>
-      <w:r>
-        <w:rPr>
-          <w:rFonts w:asciiTheme="majorHAnsi" w:hAnsiTheme="majorHAnsi" w:cstheme="majorHAnsi"/>
-          <w:szCs w:val="24"/>
-        </w:rPr>
-        <w:t xml:space="preserve"> – Clicking on a peep (sphere) highlights it.</w:t>
-      </w:r>
-    </w:p>
-    <w:p>
-      <w:pPr>
-        <w:pStyle w:val="ListParagraph"/>
-        <w:numPr>
-          <w:ilvl w:val="1"/>
-          <w:numId w:val="5"/>
-        </w:numPr>
-        <w:rPr>
-          <w:rFonts w:asciiTheme="majorHAnsi" w:hAnsiTheme="majorHAnsi" w:cstheme="majorHAnsi"/>
-          <w:szCs w:val="24"/>
-        </w:rPr>
-      </w:pPr>
-      <w:r>
-        <w:rPr>
-          <w:rFonts w:asciiTheme="majorHAnsi" w:hAnsiTheme="majorHAnsi" w:cstheme="majorHAnsi"/>
-          <w:szCs w:val="24"/>
-        </w:rPr>
-        <w:t>Get peeps to battle each other.</w:t>
-      </w:r>
-    </w:p>
-    <w:p>
-      <w:pPr>
-        <w:pStyle w:val="ListParagraph"/>
-        <w:numPr>
-          <w:ilvl w:val="2"/>
-          <w:numId w:val="5"/>
-        </w:numPr>
-        <w:rPr>
-          <w:rFonts w:asciiTheme="majorHAnsi" w:hAnsiTheme="majorHAnsi" w:cstheme="majorHAnsi"/>
-          <w:szCs w:val="24"/>
-        </w:rPr>
-      </w:pPr>
-      <w:r>
-        <w:rPr>
-          <w:rFonts w:asciiTheme="majorHAnsi" w:hAnsiTheme="majorHAnsi" w:cstheme="majorHAnsi"/>
-          <w:szCs w:val="24"/>
-        </w:rPr>
-        <w:t>Play some kind of “attack” animation for the sphere.  For example, make the sphere rotate to attack.</w:t>
-      </w:r>
-    </w:p>
-    <w:p>
-      <w:pPr>
-        <w:pStyle w:val="ListParagraph"/>
-        <w:numPr>
-          <w:ilvl w:val="2"/>
-          <w:numId w:val="5"/>
-        </w:numPr>
-        <w:rPr>
-          <w:rFonts w:asciiTheme="majorHAnsi" w:hAnsiTheme="majorHAnsi" w:cstheme="majorHAnsi"/>
-          <w:szCs w:val="24"/>
-        </w:rPr>
-      </w:pPr>
-      <w:r>
-        <w:rPr>
-          <w:rFonts w:asciiTheme="majorHAnsi" w:hAnsiTheme="majorHAnsi" w:cstheme="majorHAnsi"/>
-          <w:szCs w:val="24"/>
-        </w:rPr>
-        <w:t>Add “battle” to the Peep’s AI stack.</w:t>
-      </w:r>
-    </w:p>
-    <w:p>
-      <w:pPr>
-        <w:pStyle w:val="ListParagraph"/>
-        <w:numPr>
-          <w:ilvl w:val="2"/>
-          <w:numId w:val="5"/>
-        </w:numPr>
-        <w:rPr>
-          <w:rFonts w:asciiTheme="majorHAnsi" w:hAnsiTheme="majorHAnsi" w:cstheme="majorHAnsi"/>
-          <w:szCs w:val="24"/>
-        </w:rPr>
-      </w:pPr>
-      <w:r>
-        <w:rPr>
-          <w:rFonts w:asciiTheme="majorHAnsi" w:hAnsiTheme="majorHAnsi" w:cstheme="majorHAnsi"/>
-          <w:szCs w:val="24"/>
-        </w:rPr>
-        <w:t xml:space="preserve">Increase Peep XP when they win the battle.  </w:t>
-      </w:r>
-    </w:p>
-    <w:p>
-      <w:pPr>
-        <w:pStyle w:val="ListParagraph"/>
-        <w:numPr>
-          <w:ilvl w:val="3"/>
-          <w:numId w:val="5"/>
-        </w:numPr>
-        <w:rPr>
-          <w:rFonts w:asciiTheme="majorHAnsi" w:hAnsiTheme="majorHAnsi" w:cstheme="majorHAnsi"/>
-          <w:szCs w:val="24"/>
-        </w:rPr>
-      </w:pPr>
-      <w:r>
-        <w:rPr>
-          <w:rFonts w:asciiTheme="majorHAnsi" w:hAnsiTheme="majorHAnsi" w:cstheme="majorHAnsi"/>
-          <w:szCs w:val="24"/>
-        </w:rPr>
-        <w:t>XP = Peep Level * Type Multiplier (type) * Evolution Multiplier (per type).</w:t>
-      </w:r>
-    </w:p>
-    <w:p>
-      <w:pPr>
-        <w:pStyle w:val="ListParagraph"/>
-        <w:numPr>
-          <w:ilvl w:val="2"/>
-          <w:numId w:val="5"/>
-        </w:numPr>
-        <w:rPr>
-          <w:rFonts w:asciiTheme="majorHAnsi" w:hAnsiTheme="majorHAnsi" w:cstheme="majorHAnsi"/>
-          <w:szCs w:val="24"/>
-        </w:rPr>
-      </w:pPr>
-      <w:r>
-        <w:rPr>
-          <w:rFonts w:asciiTheme="majorHAnsi" w:hAnsiTheme="majorHAnsi" w:cstheme="majorHAnsi"/>
-          <w:szCs w:val="24"/>
-        </w:rPr>
-        <w:t>Evolve the peep if its XP goes over some amount</w:t>
-      </w:r>
-    </w:p>
-    <w:p>
-      <w:pPr>
-        <w:pStyle w:val="ListParagraph"/>
-        <w:numPr>
-          <w:ilvl w:val="3"/>
-          <w:numId w:val="5"/>
-        </w:numPr>
-        <w:rPr>
-          <w:rFonts w:asciiTheme="majorHAnsi" w:hAnsiTheme="majorHAnsi" w:cstheme="majorHAnsi"/>
-          <w:szCs w:val="24"/>
-        </w:rPr>
-      </w:pPr>
-      <w:r>
-        <w:rPr>
-          <w:rFonts w:asciiTheme="majorHAnsi" w:hAnsiTheme="majorHAnsi" w:cstheme="majorHAnsi"/>
-          <w:szCs w:val="24"/>
-        </w:rPr>
-        <w:t>Int evolve = 5000.</w:t>
-      </w:r>
-    </w:p>
-    <w:p>
-      <w:pPr>
-        <w:pStyle w:val="ListParagraph"/>
-        <w:numPr>
-          <w:ilvl w:val="3"/>
-          <w:numId w:val="5"/>
-        </w:numPr>
-        <w:rPr>
-          <w:rFonts w:asciiTheme="majorHAnsi" w:hAnsiTheme="majorHAnsi" w:cstheme="majorHAnsi"/>
-          <w:szCs w:val="24"/>
-        </w:rPr>
-      </w:pPr>
-      <w:proofErr w:type="spellStart"/>
-      <w:r>
-        <w:rPr>
-          <w:rFonts w:asciiTheme="majorHAnsi" w:hAnsiTheme="majorHAnsi" w:cstheme="majorHAnsi"/>
-          <w:szCs w:val="24"/>
-        </w:rPr>
-        <w:t>Xp</w:t>
-      </w:r>
-      <w:proofErr w:type="spellEnd"/>
-      <w:r>
-        <w:rPr>
-          <w:rFonts w:asciiTheme="majorHAnsi" w:hAnsiTheme="majorHAnsi" w:cstheme="majorHAnsi"/>
-          <w:szCs w:val="24"/>
-        </w:rPr>
-        <w:t xml:space="preserve"> += </w:t>
-      </w:r>
-      <w:proofErr w:type="spellStart"/>
-      <w:r>
-        <w:rPr>
-          <w:rFonts w:asciiTheme="majorHAnsi" w:hAnsiTheme="majorHAnsi" w:cstheme="majorHAnsi"/>
-          <w:szCs w:val="24"/>
-        </w:rPr>
-        <w:t>xp</w:t>
-      </w:r>
-      <w:proofErr w:type="spellEnd"/>
-      <w:r>
-        <w:rPr>
-          <w:rFonts w:asciiTheme="majorHAnsi" w:hAnsiTheme="majorHAnsi" w:cstheme="majorHAnsi"/>
-          <w:szCs w:val="24"/>
-        </w:rPr>
-        <w:t xml:space="preserve">;  if </w:t>
-      </w:r>
-      <w:proofErr w:type="spellStart"/>
-      <w:r>
-        <w:rPr>
-          <w:rFonts w:asciiTheme="majorHAnsi" w:hAnsiTheme="majorHAnsi" w:cstheme="majorHAnsi"/>
-          <w:szCs w:val="24"/>
-        </w:rPr>
-        <w:t>xp</w:t>
-      </w:r>
-      <w:proofErr w:type="spellEnd"/>
-      <w:r>
-        <w:rPr>
-          <w:rFonts w:asciiTheme="majorHAnsi" w:hAnsiTheme="majorHAnsi" w:cstheme="majorHAnsi"/>
-          <w:szCs w:val="24"/>
-        </w:rPr>
-        <w:t xml:space="preserve"> &gt; evolve then evolve() =&gt; { play an animation, set class level += 1}</w:t>
-      </w:r>
-    </w:p>
-    <w:p>
-      <w:pPr>
-        <w:pStyle w:val="ListParagraph"/>
-        <w:numPr>
-          <w:ilvl w:val="1"/>
-          <w:numId w:val="5"/>
-        </w:numPr>
-        <w:rPr>
-          <w:rFonts w:asciiTheme="majorHAnsi" w:hAnsiTheme="majorHAnsi" w:cstheme="majorHAnsi"/>
-          <w:szCs w:val="24"/>
-        </w:rPr>
-      </w:pPr>
-      <w:r>
-        <w:rPr>
-          <w:rFonts w:asciiTheme="majorHAnsi" w:hAnsiTheme="majorHAnsi" w:cstheme="majorHAnsi"/>
-        </w:rPr>
-        <w:t>Peep Editor</w:t>
-      </w:r>
-    </w:p>
-    <w:p>
-      <w:pPr>
-        <w:pStyle w:val="ListParagraph"/>
-        <w:numPr>
-          <w:ilvl w:val="2"/>
-          <w:numId w:val="5"/>
-        </w:numPr>
-        <w:rPr>
-          <w:rFonts w:asciiTheme="majorHAnsi" w:hAnsiTheme="majorHAnsi" w:cstheme="majorHAnsi"/>
-          <w:szCs w:val="24"/>
-        </w:rPr>
-      </w:pPr>
-      <w:r>
-        <w:rPr>
-          <w:rFonts w:asciiTheme="majorHAnsi" w:hAnsiTheme="majorHAnsi" w:cstheme="majorHAnsi"/>
-        </w:rPr>
-        <w:t>PDL</w:t>
-      </w:r>
-    </w:p>
-    <w:p>
-      <w:pPr>
-        <w:pStyle w:val="ListParagraph"/>
-        <w:numPr>
-          <w:ilvl w:val="3"/>
-          <w:numId w:val="5"/>
-        </w:numPr>
-        <w:rPr>
-          <w:rFonts w:asciiTheme="majorHAnsi" w:hAnsiTheme="majorHAnsi" w:cstheme="majorHAnsi"/>
-          <w:szCs w:val="24"/>
-        </w:rPr>
-      </w:pPr>
-      <w:r>
-        <w:rPr>
-          <w:rFonts w:asciiTheme="majorHAnsi" w:hAnsiTheme="majorHAnsi" w:cstheme="majorHAnsi"/>
-        </w:rPr>
-        <w:t>Click a peep to select him in the game world. The peep will be highlighted.</w:t>
-      </w:r>
-    </w:p>
-    <w:p>
-      <w:pPr>
-        <w:pStyle w:val="ListParagraph"/>
-        <w:numPr>
-          <w:ilvl w:val="3"/>
-          <w:numId w:val="5"/>
-        </w:numPr>
-        <w:rPr>
-          <w:rFonts w:asciiTheme="majorHAnsi" w:hAnsiTheme="majorHAnsi" w:cstheme="majorHAnsi"/>
-          <w:szCs w:val="24"/>
-        </w:rPr>
-      </w:pPr>
-      <w:r>
-        <w:rPr>
-          <w:rFonts w:asciiTheme="majorHAnsi" w:hAnsiTheme="majorHAnsi" w:cstheme="majorHAnsi"/>
-        </w:rPr>
-        <w:t>Show the peep editor button tab.</w:t>
-      </w:r>
-    </w:p>
-    <w:p>
-      <w:pPr>
-        <w:pStyle w:val="ListParagraph"/>
-        <w:numPr>
-          <w:ilvl w:val="3"/>
-          <w:numId w:val="5"/>
-        </w:numPr>
-        <w:rPr>
-          <w:rFonts w:asciiTheme="majorHAnsi" w:hAnsiTheme="majorHAnsi" w:cstheme="majorHAnsi"/>
-          <w:szCs w:val="24"/>
-        </w:rPr>
-      </w:pPr>
-      <w:r>
-        <w:rPr>
-          <w:rFonts w:asciiTheme="majorHAnsi" w:hAnsiTheme="majorHAnsi" w:cstheme="majorHAnsi"/>
-        </w:rPr>
-        <w:lastRenderedPageBreak/>
-        <w:t>IF the tab IS open THEN keep it open, otherwise, simply show the tab button.</w:t>
-      </w:r>
-    </w:p>
-    <w:p>
-      <w:pPr>
-        <w:pStyle w:val="ListParagraph"/>
-        <w:numPr>
-          <w:ilvl w:val="3"/>
-          <w:numId w:val="5"/>
-        </w:numPr>
-        <w:rPr>
-          <w:rFonts w:asciiTheme="majorHAnsi" w:hAnsiTheme="majorHAnsi" w:cstheme="majorHAnsi"/>
-          <w:szCs w:val="24"/>
-        </w:rPr>
-      </w:pPr>
-      <w:r>
-        <w:rPr>
-          <w:rFonts w:asciiTheme="majorHAnsi" w:hAnsiTheme="majorHAnsi" w:cstheme="majorHAnsi"/>
-        </w:rPr>
-        <w:t>Draw basic stats in the tab.</w:t>
-      </w:r>
-    </w:p>
-    <w:p>
-      <w:pPr>
-        <w:pStyle w:val="ListParagraph"/>
-        <w:numPr>
-          <w:ilvl w:val="1"/>
-          <w:numId w:val="5"/>
-        </w:numPr>
-        <w:rPr>
-          <w:rFonts w:asciiTheme="majorHAnsi" w:hAnsiTheme="majorHAnsi" w:cstheme="majorHAnsi"/>
-          <w:szCs w:val="24"/>
-        </w:rPr>
-      </w:pPr>
-      <w:r>
-        <w:rPr>
-          <w:rFonts w:asciiTheme="majorHAnsi" w:hAnsiTheme="majorHAnsi" w:cstheme="majorHAnsi"/>
-        </w:rPr>
-        <w:t>Generate enem</w:t>
-      </w:r>
-      <w:r>
-        <w:rPr>
-          <w:rFonts w:asciiTheme="majorHAnsi" w:hAnsiTheme="majorHAnsi" w:cstheme="majorHAnsi"/>
-        </w:rPr>
-        <w:t>y peeps</w:t>
-      </w:r>
-      <w:r>
-        <w:rPr>
-          <w:rFonts w:asciiTheme="majorHAnsi" w:hAnsiTheme="majorHAnsi" w:cstheme="majorHAnsi"/>
-        </w:rPr>
-        <w:t xml:space="preserve"> randomly in the game world.</w:t>
-      </w:r>
-    </w:p>
-    <w:p>
-      <w:pPr>
-        <w:pStyle w:val="ListParagraph"/>
-        <w:numPr>
-          <w:ilvl w:val="1"/>
-          <w:numId w:val="5"/>
-        </w:numPr>
-        <w:rPr>
-          <w:rFonts w:asciiTheme="majorHAnsi" w:hAnsiTheme="majorHAnsi" w:cstheme="majorHAnsi"/>
-          <w:b/>
-          <w:bCs/>
-          <w:szCs w:val="24"/>
-        </w:rPr>
-      </w:pPr>
-      <w:r>
-        <w:rPr>
-          <w:rFonts w:asciiTheme="majorHAnsi" w:hAnsiTheme="majorHAnsi" w:cstheme="majorHAnsi"/>
-          <w:b/>
-          <w:bCs/>
-        </w:rPr>
-        <w:t>Content</w:t>
-      </w:r>
-    </w:p>
-    <w:p>
-      <w:pPr>
-        <w:pStyle w:val="ListParagraph"/>
-        <w:numPr>
-          <w:ilvl w:val="2"/>
-          <w:numId w:val="5"/>
-        </w:numPr>
-        <w:rPr>
-          <w:rFonts w:asciiTheme="majorHAnsi" w:hAnsiTheme="majorHAnsi" w:cstheme="majorHAnsi"/>
-          <w:szCs w:val="24"/>
-        </w:rPr>
-      </w:pPr>
-      <w:r>
-        <w:rPr>
-          <w:rFonts w:asciiTheme="majorHAnsi" w:hAnsiTheme="majorHAnsi" w:cstheme="majorHAnsi"/>
-        </w:rPr>
-        <w:t>Cannon – Shoots balls at enemies and destroys when hits ground.</w:t>
-      </w:r>
-      <w:r>
-        <w:rPr>
-          <w:rFonts w:asciiTheme="majorHAnsi" w:hAnsiTheme="majorHAnsi" w:cstheme="majorHAnsi"/>
-        </w:rPr>
-        <w:t xml:space="preserve">  Must be operated by a peep.</w:t>
-      </w:r>
-    </w:p>
-    <w:p>
-      <w:pPr>
-        <w:pStyle w:val="ListParagraph"/>
-        <w:numPr>
-          <w:ilvl w:val="0"/>
-          <w:numId w:val="5"/>
-        </w:numPr>
-        <w:rPr>
-          <w:rFonts w:asciiTheme="majorHAnsi" w:hAnsiTheme="majorHAnsi" w:cstheme="majorHAnsi"/>
-          <w:b/>
-          <w:bCs/>
-          <w:szCs w:val="24"/>
-        </w:rPr>
-      </w:pPr>
-      <w:r>
-        <w:rPr>
-          <w:rFonts w:asciiTheme="majorHAnsi" w:hAnsiTheme="majorHAnsi" w:cstheme="majorHAnsi"/>
-          <w:b/>
-          <w:bCs/>
-          <w:szCs w:val="24"/>
-        </w:rPr>
-        <w:t>Phase 3 Paths (paver)</w:t>
-      </w:r>
-    </w:p>
-    <w:p>
-      <w:pPr>
-        <w:pStyle w:val="ListParagraph"/>
-        <w:numPr>
-          <w:ilvl w:val="1"/>
-          <w:numId w:val="5"/>
-        </w:numPr>
-        <w:rPr>
-          <w:rFonts w:asciiTheme="majorHAnsi" w:hAnsiTheme="majorHAnsi" w:cstheme="majorHAnsi"/>
-          <w:szCs w:val="24"/>
-        </w:rPr>
-      </w:pPr>
-      <w:r>
-        <w:rPr>
-          <w:rFonts w:asciiTheme="majorHAnsi" w:hAnsiTheme="majorHAnsi" w:cstheme="majorHAnsi"/>
-          <w:szCs w:val="24"/>
-        </w:rPr>
-        <w:t>Create the path toolbar</w:t>
-      </w:r>
-    </w:p>
-    <w:p>
-      <w:pPr>
-        <w:pStyle w:val="ListParagraph"/>
-        <w:numPr>
-          <w:ilvl w:val="2"/>
-          <w:numId w:val="5"/>
-        </w:numPr>
-        <w:rPr>
-          <w:rFonts w:asciiTheme="majorHAnsi" w:hAnsiTheme="majorHAnsi" w:cstheme="majorHAnsi"/>
-          <w:szCs w:val="24"/>
-        </w:rPr>
-      </w:pPr>
-      <w:r>
-        <w:rPr>
-          <w:rFonts w:asciiTheme="majorHAnsi" w:hAnsiTheme="majorHAnsi" w:cstheme="majorHAnsi"/>
-          <w:szCs w:val="24"/>
-        </w:rPr>
-        <w:t>PDL</w:t>
-      </w:r>
-    </w:p>
-    <w:p>
-      <w:pPr>
-        <w:pStyle w:val="ListParagraph"/>
-        <w:numPr>
-          <w:ilvl w:val="3"/>
-          <w:numId w:val="5"/>
-        </w:numPr>
-        <w:rPr>
-          <w:rFonts w:asciiTheme="majorHAnsi" w:hAnsiTheme="majorHAnsi" w:cstheme="majorHAnsi"/>
-          <w:szCs w:val="24"/>
-        </w:rPr>
-      </w:pPr>
-      <w:r>
-        <w:rPr>
-          <w:rFonts w:asciiTheme="majorHAnsi" w:hAnsiTheme="majorHAnsi" w:cstheme="majorHAnsi"/>
-          <w:szCs w:val="24"/>
-        </w:rPr>
-        <w:t xml:space="preserve">Select the paver </w:t>
-      </w:r>
-    </w:p>
-    <w:p>
-      <w:pPr>
-        <w:pStyle w:val="ListParagraph"/>
-        <w:numPr>
-          <w:ilvl w:val="3"/>
-          <w:numId w:val="5"/>
-        </w:numPr>
-        <w:rPr>
-          <w:rFonts w:asciiTheme="majorHAnsi" w:hAnsiTheme="majorHAnsi" w:cstheme="majorHAnsi"/>
-          <w:szCs w:val="24"/>
-        </w:rPr>
-      </w:pPr>
-      <w:r>
-        <w:rPr>
-          <w:rFonts w:asciiTheme="majorHAnsi" w:hAnsiTheme="majorHAnsi" w:cstheme="majorHAnsi"/>
-          <w:szCs w:val="24"/>
-        </w:rPr>
-        <w:t>Clicking the paver opens up the “tools options” tab to the left of the screen.  You can close the tools options tab by clicking the button.</w:t>
+        <w:t xml:space="preserve">Clicking the paver </w:t>
+      </w:r>
+      <w:proofErr w:type="gramStart"/>
+      <w:r>
+        <w:rPr>
+          <w:rFonts w:asciiTheme="majorHAnsi" w:hAnsiTheme="majorHAnsi" w:cstheme="majorHAnsi"/>
+          <w:szCs w:val="24"/>
+        </w:rPr>
+        <w:t>opens up</w:t>
+      </w:r>
+      <w:proofErr w:type="gramEnd"/>
+      <w:r>
+        <w:rPr>
+          <w:rFonts w:asciiTheme="majorHAnsi" w:hAnsiTheme="majorHAnsi" w:cstheme="majorHAnsi"/>
+          <w:szCs w:val="24"/>
+        </w:rPr>
+        <w:t xml:space="preserve"> the “tools options” tab to the left of the screen.  You can close the tools options tab by clicking the button.</w:t>
       </w:r>
     </w:p>
     <w:p>
@@ -3910,7 +4107,6 @@
         <w:rPr>
           <w:rFonts w:asciiTheme="majorHAnsi" w:hAnsiTheme="majorHAnsi" w:cstheme="majorHAnsi"/>
         </w:rPr>
-        <w:lastRenderedPageBreak/>
         <w:t>Remove “Bottle” project in favor of C# language callback.</w:t>
       </w:r>
     </w:p>
@@ -4007,8 +4203,18 @@
           <w:b/>
           <w:bCs/>
         </w:rPr>
-        <w:t>vec3, ivec3 etc..</w:t>
-      </w:r>
+        <w:t xml:space="preserve">vec3, ivec3 </w:t>
+      </w:r>
+      <w:proofErr w:type="gramStart"/>
+      <w:r>
+        <w:rPr>
+          <w:rFonts w:asciiTheme="majorHAnsi" w:hAnsiTheme="majorHAnsi" w:cstheme="majorHAnsi"/>
+          <w:b/>
+          <w:bCs/>
+        </w:rPr>
+        <w:t>etc..</w:t>
+      </w:r>
+      <w:proofErr w:type="gramEnd"/>
     </w:p>
     <w:p>
       <w:pPr>
@@ -4189,7 +4395,21 @@
         <w:rPr>
           <w:rFonts w:asciiTheme="majorHAnsi" w:hAnsiTheme="majorHAnsi" w:cstheme="majorHAnsi"/>
         </w:rPr>
-        <w:t>The UI Design will be modeled directly off of Blender’s UI</w:t>
+        <w:t xml:space="preserve">The UI Design will be modeled directly </w:t>
+      </w:r>
+      <w:proofErr w:type="gramStart"/>
+      <w:r>
+        <w:rPr>
+          <w:rFonts w:asciiTheme="majorHAnsi" w:hAnsiTheme="majorHAnsi" w:cstheme="majorHAnsi"/>
+        </w:rPr>
+        <w:t>off of</w:t>
+      </w:r>
+      <w:proofErr w:type="gramEnd"/>
+      <w:r>
+        <w:rPr>
+          <w:rFonts w:asciiTheme="majorHAnsi" w:hAnsiTheme="majorHAnsi" w:cstheme="majorHAnsi"/>
+        </w:rPr>
+        <w:t xml:space="preserve"> Blender’s UI</w:t>
       </w:r>
     </w:p>
     <w:p>
@@ -4221,11 +4441,19 @@
           <w:rFonts w:asciiTheme="majorHAnsi" w:hAnsiTheme="majorHAnsi" w:cstheme="majorHAnsi"/>
         </w:rPr>
       </w:pPr>
-      <w:r>
-        <w:rPr>
-          <w:rFonts w:asciiTheme="majorHAnsi" w:hAnsiTheme="majorHAnsi" w:cstheme="majorHAnsi"/>
-        </w:rPr>
-        <w:t>Toolbar  - Left of screen.</w:t>
+      <w:proofErr w:type="gramStart"/>
+      <w:r>
+        <w:rPr>
+          <w:rFonts w:asciiTheme="majorHAnsi" w:hAnsiTheme="majorHAnsi" w:cstheme="majorHAnsi"/>
+        </w:rPr>
+        <w:t>Toolbar  -</w:t>
+      </w:r>
+      <w:proofErr w:type="gramEnd"/>
+      <w:r>
+        <w:rPr>
+          <w:rFonts w:asciiTheme="majorHAnsi" w:hAnsiTheme="majorHAnsi" w:cstheme="majorHAnsi"/>
+        </w:rPr>
+        <w:t xml:space="preserve"> Left of screen.</w:t>
       </w:r>
     </w:p>
     <w:p>
@@ -4317,7 +4545,21 @@
         <w:rPr>
           <w:rFonts w:asciiTheme="majorHAnsi" w:hAnsiTheme="majorHAnsi" w:cstheme="majorHAnsi"/>
         </w:rPr>
-        <w:t>Because we are modelling this off of blender we will create views that show data aspects.  We are only going to implement views that correspond to our PBR system.</w:t>
+        <w:t xml:space="preserve">Because we are modelling this off of </w:t>
+      </w:r>
+      <w:proofErr w:type="gramStart"/>
+      <w:r>
+        <w:rPr>
+          <w:rFonts w:asciiTheme="majorHAnsi" w:hAnsiTheme="majorHAnsi" w:cstheme="majorHAnsi"/>
+        </w:rPr>
+        <w:t>blender</w:t>
+      </w:r>
+      <w:proofErr w:type="gramEnd"/>
+      <w:r>
+        <w:rPr>
+          <w:rFonts w:asciiTheme="majorHAnsi" w:hAnsiTheme="majorHAnsi" w:cstheme="majorHAnsi"/>
+        </w:rPr>
+        <w:t xml:space="preserve"> we will create views that show data aspects.  We are only going to implement views that correspond to our PBR system.</w:t>
       </w:r>
     </w:p>
     <w:p>
@@ -4733,6 +4975,7 @@
         <w:rPr>
           <w:rFonts w:asciiTheme="majorHAnsi" w:hAnsiTheme="majorHAnsi" w:cstheme="majorHAnsi"/>
         </w:rPr>
+        <w:lastRenderedPageBreak/>
         <w:t>Test BtVector3 vs Vec3x&lt;&gt; performance, and optionally, replace the math library.</w:t>
       </w:r>
     </w:p>
@@ -5874,6 +6117,7 @@
   <w:style w:type="character" w:default="1" w:styleId="DefaultParagraphFont">
     <w:name w:val="Default Paragraph Font"/>
     <w:uiPriority w:val="1"/>
+    <w:semiHidden/>
     <w:unhideWhenUsed/>
   </w:style>
   <w:style w:type="table" w:default="1" w:styleId="TableNormal">

</xml_diff>

<commit_message>
Intermittent changes stage 2.  Render to multiple windows, and User interface overhaul, to start on Phase 1 of game development.
</commit_message>
<xml_diff>
--- a/project/Game_Design.docx
+++ b/project/Game_Design.docx
@@ -2269,8 +2269,18 @@
           <w:color w:val="FF0000"/>
           <w:szCs w:val="24"/>
         </w:rPr>
-        <w:t xml:space="preserve"> Pickaxe</w:t>
-      </w:r>
+        <w:t xml:space="preserve"> </w:t>
+      </w:r>
+      <w:r>
+        <w:rPr>
+          <w:rFonts w:asciiTheme="majorHAnsi" w:hAnsiTheme="majorHAnsi" w:cstheme="majorHAnsi"/>
+          <w:color w:val="FF0000"/>
+          <w:szCs w:val="24"/>
+        </w:rPr>
+        <w:t>World Edit</w:t>
+      </w:r>
+      <w:bookmarkStart w:id="0" w:name="_GoBack"/>
+      <w:bookmarkEnd w:id="0"/>
     </w:p>
     <w:p>
       <w:pPr>
@@ -2420,8 +2430,6 @@
         </w:rPr>
         <w:t>Add a pickaxe object as a 2D image. And transform the mouse cursor to the pickaxe object.</w:t>
       </w:r>
-      <w:bookmarkStart w:id="0" w:name="_GoBack"/>
-      <w:bookmarkEnd w:id="0"/>
     </w:p>
     <w:p>
       <w:pPr>

</xml_diff>

<commit_message>
Fixed issues with CMakeLists.  Due to the present 'hariness' state of BR2, we're doing a full 'reubuild' of the engine one source at a time.  We're also removing a lot of overhead from GlobalIncludes.h this will GREATLY speed up compile time.  This build (still) does not compile, but we should be closer to a compilation through the rebuild process.
</commit_message>
<xml_diff>
--- a/project/Game_Design.docx
+++ b/project/Game_Design.docx
@@ -10,7 +10,6 @@
           <w:rFonts w:cstheme="majorHAnsi"/>
         </w:rPr>
       </w:pPr>
-      <w:proofErr w:type="spellStart"/>
       <w:r>
         <w:rPr>
           <w:rFonts w:cstheme="majorHAnsi"/>
@@ -19,7 +18,6 @@
         </w:rPr>
         <w:t>Soltar</w:t>
       </w:r>
-      <w:proofErr w:type="spellEnd"/>
       <w:r>
         <w:rPr>
           <w:rFonts w:cstheme="majorHAnsi"/>
@@ -130,29 +128,12 @@
           <w:rFonts w:asciiTheme="majorHAnsi" w:hAnsiTheme="majorHAnsi" w:cstheme="majorHAnsi"/>
         </w:rPr>
       </w:pPr>
-      <w:proofErr w:type="spellStart"/>
-      <w:r>
-        <w:rPr>
-          <w:rFonts w:asciiTheme="majorHAnsi" w:hAnsiTheme="majorHAnsi" w:cstheme="majorHAnsi"/>
-        </w:rPr>
-        <w:t>Fantom</w:t>
-      </w:r>
-      <w:proofErr w:type="spellEnd"/>
-      <w:r>
-        <w:rPr>
-          <w:rFonts w:asciiTheme="majorHAnsi" w:hAnsiTheme="majorHAnsi" w:cstheme="majorHAnsi"/>
-        </w:rPr>
-        <w:t xml:space="preserve">, the adder, has enslaved the world with his dark magical forces of undead minions, and poison jungles.  You must build a base and travel deep underneath the crust of the world to destroy </w:t>
-      </w:r>
-      <w:proofErr w:type="spellStart"/>
-      <w:proofErr w:type="gramStart"/>
-      <w:r>
-        <w:rPr>
-          <w:rFonts w:asciiTheme="majorHAnsi" w:hAnsiTheme="majorHAnsi" w:cstheme="majorHAnsi"/>
-        </w:rPr>
-        <w:t>Fantom</w:t>
-      </w:r>
-      <w:proofErr w:type="spellEnd"/>
+      <w:r>
+        <w:rPr>
+          <w:rFonts w:asciiTheme="majorHAnsi" w:hAnsiTheme="majorHAnsi" w:cstheme="majorHAnsi"/>
+        </w:rPr>
+        <w:t>Fantom, the adder, has enslaved the world with his dark magical forces of undead minions, and poison jungles.  You must build a base and travel deep underneath the crust of the world to destroy Fantom</w:t>
+      </w:r>
       <w:r>
         <w:rPr>
           <w:rFonts w:asciiTheme="majorHAnsi" w:hAnsiTheme="majorHAnsi" w:cstheme="majorHAnsi"/>
@@ -163,14 +144,7 @@
         <w:rPr>
           <w:rFonts w:asciiTheme="majorHAnsi" w:hAnsiTheme="majorHAnsi" w:cstheme="majorHAnsi"/>
         </w:rPr>
-        <w:t>and</w:t>
-      </w:r>
-      <w:proofErr w:type="gramEnd"/>
-      <w:r>
-        <w:rPr>
-          <w:rFonts w:asciiTheme="majorHAnsi" w:hAnsiTheme="majorHAnsi" w:cstheme="majorHAnsi"/>
-        </w:rPr>
-        <w:t xml:space="preserve"> </w:t>
+        <w:t xml:space="preserve">and </w:t>
       </w:r>
       <w:r>
         <w:rPr>
@@ -203,49 +177,7 @@
         <w:rPr>
           <w:rFonts w:asciiTheme="majorHAnsi" w:hAnsiTheme="majorHAnsi" w:cstheme="majorHAnsi"/>
         </w:rPr>
-        <w:t xml:space="preserve">You live on a planet called </w:t>
-      </w:r>
-      <w:proofErr w:type="spellStart"/>
-      <w:r>
-        <w:rPr>
-          <w:rFonts w:asciiTheme="majorHAnsi" w:hAnsiTheme="majorHAnsi" w:cstheme="majorHAnsi"/>
-        </w:rPr>
-        <w:t>Soltar</w:t>
-      </w:r>
-      <w:proofErr w:type="spellEnd"/>
-      <w:r>
-        <w:rPr>
-          <w:rFonts w:asciiTheme="majorHAnsi" w:hAnsiTheme="majorHAnsi" w:cstheme="majorHAnsi"/>
-        </w:rPr>
-        <w:t xml:space="preserve">, </w:t>
-      </w:r>
-      <w:proofErr w:type="spellStart"/>
-      <w:r>
-        <w:rPr>
-          <w:rFonts w:asciiTheme="majorHAnsi" w:hAnsiTheme="majorHAnsi" w:cstheme="majorHAnsi"/>
-        </w:rPr>
-        <w:t>Soltar</w:t>
-      </w:r>
-      <w:proofErr w:type="spellEnd"/>
-      <w:r>
-        <w:rPr>
-          <w:rFonts w:asciiTheme="majorHAnsi" w:hAnsiTheme="majorHAnsi" w:cstheme="majorHAnsi"/>
-        </w:rPr>
-        <w:t xml:space="preserve"> is at the edge of the universe, and it is an infinite planet which has a life force controlled by the monsters that inhabit it. </w:t>
-      </w:r>
-      <w:proofErr w:type="spellStart"/>
-      <w:r>
-        <w:rPr>
-          <w:rFonts w:asciiTheme="majorHAnsi" w:hAnsiTheme="majorHAnsi" w:cstheme="majorHAnsi"/>
-        </w:rPr>
-        <w:t>Soltar’s</w:t>
-      </w:r>
-      <w:proofErr w:type="spellEnd"/>
-      <w:r>
-        <w:rPr>
-          <w:rFonts w:asciiTheme="majorHAnsi" w:hAnsiTheme="majorHAnsi" w:cstheme="majorHAnsi"/>
-        </w:rPr>
-        <w:t xml:space="preserve"> crust is infinitely deep, and as you trek </w:t>
+        <w:t xml:space="preserve">You live on a planet called Soltar, Soltar is at the edge of the universe, and it is an infinite planet which has a life force controlled by the monsters that inhabit it. Soltar’s crust is infinitely deep, and as you trek </w:t>
       </w:r>
       <w:r>
         <w:rPr>
@@ -299,7 +231,6 @@
         </w:rPr>
         <w:t>This game is like Dwarf Fortress.  You are given farmers, peons, and warriors, and you must build your fortress, and fight against enemies, in order to reach “</w:t>
       </w:r>
-      <w:proofErr w:type="spellStart"/>
       <w:r>
         <w:rPr>
           <w:rFonts w:asciiTheme="majorHAnsi" w:hAnsiTheme="majorHAnsi" w:cstheme="majorHAnsi"/>
@@ -310,28 +241,7 @@
         <w:rPr>
           <w:rFonts w:asciiTheme="majorHAnsi" w:hAnsiTheme="majorHAnsi" w:cstheme="majorHAnsi"/>
         </w:rPr>
-        <w:t>eathstone</w:t>
-      </w:r>
-      <w:proofErr w:type="spellEnd"/>
-      <w:r>
-        <w:rPr>
-          <w:rFonts w:asciiTheme="majorHAnsi" w:hAnsiTheme="majorHAnsi" w:cstheme="majorHAnsi"/>
-        </w:rPr>
-        <w:t xml:space="preserve"> fortress” and defeat </w:t>
-      </w:r>
-      <w:proofErr w:type="spellStart"/>
-      <w:r>
-        <w:rPr>
-          <w:rFonts w:asciiTheme="majorHAnsi" w:hAnsiTheme="majorHAnsi" w:cstheme="majorHAnsi"/>
-        </w:rPr>
-        <w:t>Fantom</w:t>
-      </w:r>
-      <w:proofErr w:type="spellEnd"/>
-      <w:r>
-        <w:rPr>
-          <w:rFonts w:asciiTheme="majorHAnsi" w:hAnsiTheme="majorHAnsi" w:cstheme="majorHAnsi"/>
-        </w:rPr>
-        <w:t>, the boss of the game.</w:t>
+        <w:t>eathstone fortress” and defeat Fantom, the boss of the game.</w:t>
       </w:r>
     </w:p>
     <w:p>
@@ -370,77 +280,7 @@
         <w:rPr>
           <w:rFonts w:asciiTheme="majorHAnsi" w:hAnsiTheme="majorHAnsi" w:cstheme="majorHAnsi"/>
         </w:rPr>
-        <w:t>The game is basically one of “</w:t>
-      </w:r>
-      <w:proofErr w:type="spellStart"/>
-      <w:r>
-        <w:rPr>
-          <w:rFonts w:asciiTheme="majorHAnsi" w:hAnsiTheme="majorHAnsi" w:cstheme="majorHAnsi"/>
-        </w:rPr>
-        <w:t>Downbuilding</w:t>
-      </w:r>
-      <w:proofErr w:type="spellEnd"/>
-      <w:r>
-        <w:rPr>
-          <w:rFonts w:asciiTheme="majorHAnsi" w:hAnsiTheme="majorHAnsi" w:cstheme="majorHAnsi"/>
-        </w:rPr>
-        <w:t xml:space="preserve">.”  You build into different layers of the world.  Each layer confers different strengths and </w:t>
-      </w:r>
-      <w:proofErr w:type="gramStart"/>
-      <w:r>
-        <w:rPr>
-          <w:rFonts w:asciiTheme="majorHAnsi" w:hAnsiTheme="majorHAnsi" w:cstheme="majorHAnsi"/>
-        </w:rPr>
-        <w:t>abilities, and</w:t>
-      </w:r>
-      <w:proofErr w:type="gramEnd"/>
-      <w:r>
-        <w:rPr>
-          <w:rFonts w:asciiTheme="majorHAnsi" w:hAnsiTheme="majorHAnsi" w:cstheme="majorHAnsi"/>
-        </w:rPr>
-        <w:t xml:space="preserve"> provides you with a different set of enemies to defeat.  The peeps that you raise in those layers have </w:t>
-      </w:r>
-      <w:proofErr w:type="gramStart"/>
-      <w:r>
-        <w:rPr>
-          <w:rFonts w:asciiTheme="majorHAnsi" w:hAnsiTheme="majorHAnsi" w:cstheme="majorHAnsi"/>
-        </w:rPr>
-        <w:t>more or less stats</w:t>
-      </w:r>
-      <w:proofErr w:type="gramEnd"/>
-      <w:r>
-        <w:rPr>
-          <w:rFonts w:asciiTheme="majorHAnsi" w:hAnsiTheme="majorHAnsi" w:cstheme="majorHAnsi"/>
-        </w:rPr>
-        <w:t xml:space="preserve"> in them, based on the terrain blocks that you find in those layers.  (ex. You are in the Fright layer of the world, and have a </w:t>
-      </w:r>
-      <w:proofErr w:type="spellStart"/>
-      <w:r>
-        <w:rPr>
-          <w:rFonts w:asciiTheme="majorHAnsi" w:hAnsiTheme="majorHAnsi" w:cstheme="majorHAnsi"/>
-        </w:rPr>
-        <w:t>Ghast</w:t>
-      </w:r>
-      <w:proofErr w:type="spellEnd"/>
-      <w:r>
-        <w:rPr>
-          <w:rFonts w:asciiTheme="majorHAnsi" w:hAnsiTheme="majorHAnsi" w:cstheme="majorHAnsi"/>
-        </w:rPr>
-        <w:t xml:space="preserve"> peep, the </w:t>
-      </w:r>
-      <w:proofErr w:type="spellStart"/>
-      <w:r>
-        <w:rPr>
-          <w:rFonts w:asciiTheme="majorHAnsi" w:hAnsiTheme="majorHAnsi" w:cstheme="majorHAnsi"/>
-        </w:rPr>
-        <w:t>Ghast</w:t>
-      </w:r>
-      <w:proofErr w:type="spellEnd"/>
-      <w:r>
-        <w:rPr>
-          <w:rFonts w:asciiTheme="majorHAnsi" w:hAnsiTheme="majorHAnsi" w:cstheme="majorHAnsi"/>
-        </w:rPr>
-        <w:t xml:space="preserve"> would draw power from the fright layer because that’s its habitat).</w:t>
+        <w:t>The game is basically one of “Downbuilding.”  You build into different layers of the world.  Each layer confers different strengths and abilities, and provides you with a different set of enemies to defeat.  The peeps that you raise in those layers have more or less stats in them, based on the terrain blocks that you find in those layers.  (ex. You are in the Fright layer of the world, and have a Ghast peep, the Ghast would draw power from the fright layer because that’s its habitat).</w:t>
       </w:r>
     </w:p>
     <w:p>
@@ -488,21 +328,7 @@
         <w:rPr>
           <w:rFonts w:asciiTheme="majorHAnsi" w:hAnsiTheme="majorHAnsi" w:cstheme="majorHAnsi"/>
         </w:rPr>
-        <w:t xml:space="preserve">destroy </w:t>
-      </w:r>
-      <w:proofErr w:type="spellStart"/>
-      <w:r>
-        <w:rPr>
-          <w:rFonts w:asciiTheme="majorHAnsi" w:hAnsiTheme="majorHAnsi" w:cstheme="majorHAnsi"/>
-        </w:rPr>
-        <w:t>Fantom</w:t>
-      </w:r>
-      <w:proofErr w:type="spellEnd"/>
-      <w:r>
-        <w:rPr>
-          <w:rFonts w:asciiTheme="majorHAnsi" w:hAnsiTheme="majorHAnsi" w:cstheme="majorHAnsi"/>
-        </w:rPr>
-        <w:t>.</w:t>
+        <w:t>destroy Fantom.</w:t>
       </w:r>
     </w:p>
     <w:p>
@@ -702,63 +528,7 @@
         <w:rPr>
           <w:rFonts w:asciiTheme="majorHAnsi" w:hAnsiTheme="majorHAnsi" w:cstheme="majorHAnsi"/>
         </w:rPr>
-        <w:t xml:space="preserve">Clay </w:t>
-      </w:r>
-      <w:proofErr w:type="spellStart"/>
-      <w:r>
-        <w:rPr>
-          <w:rFonts w:asciiTheme="majorHAnsi" w:hAnsiTheme="majorHAnsi" w:cstheme="majorHAnsi"/>
-        </w:rPr>
-        <w:t>Dragonis</w:t>
-      </w:r>
-      <w:proofErr w:type="spellEnd"/>
-      <w:r>
-        <w:rPr>
-          <w:rFonts w:asciiTheme="majorHAnsi" w:hAnsiTheme="majorHAnsi" w:cstheme="majorHAnsi"/>
-        </w:rPr>
-        <w:t xml:space="preserve"> -&gt;Gelded </w:t>
-      </w:r>
-      <w:proofErr w:type="spellStart"/>
-      <w:r>
-        <w:rPr>
-          <w:rFonts w:asciiTheme="majorHAnsi" w:hAnsiTheme="majorHAnsi" w:cstheme="majorHAnsi"/>
-        </w:rPr>
-        <w:t>Dragonis</w:t>
-      </w:r>
-      <w:proofErr w:type="spellEnd"/>
-      <w:r>
-        <w:rPr>
-          <w:rFonts w:asciiTheme="majorHAnsi" w:hAnsiTheme="majorHAnsi" w:cstheme="majorHAnsi"/>
-        </w:rPr>
-        <w:t xml:space="preserve"> -&gt; Diamond </w:t>
-      </w:r>
-      <w:proofErr w:type="spellStart"/>
-      <w:r>
-        <w:rPr>
-          <w:rFonts w:asciiTheme="majorHAnsi" w:hAnsiTheme="majorHAnsi" w:cstheme="majorHAnsi"/>
-        </w:rPr>
-        <w:t>Dragonis</w:t>
-      </w:r>
-      <w:proofErr w:type="spellEnd"/>
-      <w:r>
-        <w:rPr>
-          <w:rFonts w:asciiTheme="majorHAnsi" w:hAnsiTheme="majorHAnsi" w:cstheme="majorHAnsi"/>
-        </w:rPr>
-        <w:t xml:space="preserve"> -&gt; Three stages of the </w:t>
-      </w:r>
-      <w:proofErr w:type="spellStart"/>
-      <w:r>
-        <w:rPr>
-          <w:rFonts w:asciiTheme="majorHAnsi" w:hAnsiTheme="majorHAnsi" w:cstheme="majorHAnsi"/>
-        </w:rPr>
-        <w:t>dragonis</w:t>
-      </w:r>
-      <w:proofErr w:type="spellEnd"/>
-      <w:r>
-        <w:rPr>
-          <w:rFonts w:asciiTheme="majorHAnsi" w:hAnsiTheme="majorHAnsi" w:cstheme="majorHAnsi"/>
-        </w:rPr>
-        <w:t xml:space="preserve"> evolution.</w:t>
+        <w:t>Clay Dragonis -&gt;Gelded Dragonis -&gt; Diamond Dragonis -&gt; Three stages of the dragonis evolution.</w:t>
       </w:r>
     </w:p>
     <w:p>
@@ -993,35 +763,7 @@
         <w:rPr>
           <w:rFonts w:asciiTheme="majorHAnsi" w:hAnsiTheme="majorHAnsi" w:cstheme="majorHAnsi"/>
         </w:rPr>
-        <w:t xml:space="preserve"> – Breeder peeps are used to make new peeps.  The purpose of breeder peeps is to eat and reproduce.  </w:t>
-      </w:r>
-      <w:proofErr w:type="gramStart"/>
-      <w:r>
-        <w:rPr>
-          <w:rFonts w:asciiTheme="majorHAnsi" w:hAnsiTheme="majorHAnsi" w:cstheme="majorHAnsi"/>
-        </w:rPr>
-        <w:t>Basically</w:t>
-      </w:r>
-      <w:proofErr w:type="gramEnd"/>
-      <w:r>
-        <w:rPr>
-          <w:rFonts w:asciiTheme="majorHAnsi" w:hAnsiTheme="majorHAnsi" w:cstheme="majorHAnsi"/>
-        </w:rPr>
-        <w:t xml:space="preserve"> a breeder just eats all day, and consumes a lot of </w:t>
-      </w:r>
-      <w:proofErr w:type="spellStart"/>
-      <w:r>
-        <w:rPr>
-          <w:rFonts w:asciiTheme="majorHAnsi" w:hAnsiTheme="majorHAnsi" w:cstheme="majorHAnsi"/>
-        </w:rPr>
-        <w:t>resoruces</w:t>
-      </w:r>
-      <w:proofErr w:type="spellEnd"/>
-      <w:r>
-        <w:rPr>
-          <w:rFonts w:asciiTheme="majorHAnsi" w:hAnsiTheme="majorHAnsi" w:cstheme="majorHAnsi"/>
-        </w:rPr>
-        <w:t>.  It takes a lot of food and water to create new peeps.</w:t>
+        <w:t xml:space="preserve"> – Breeder peeps are used to make new peeps.  The purpose of breeder peeps is to eat and reproduce.  Basically a breeder just eats all day, and consumes a lot of resoruces.  It takes a lot of food and water to create new peeps.</w:t>
       </w:r>
     </w:p>
     <w:p>
@@ -1097,48 +839,20 @@
         <w:rPr>
           <w:rFonts w:asciiTheme="majorHAnsi" w:hAnsiTheme="majorHAnsi" w:cstheme="majorHAnsi"/>
         </w:rPr>
-        <w:t xml:space="preserve">Water – Can move quickly in </w:t>
-      </w:r>
-      <w:proofErr w:type="gramStart"/>
-      <w:r>
-        <w:rPr>
-          <w:rFonts w:asciiTheme="majorHAnsi" w:hAnsiTheme="majorHAnsi" w:cstheme="majorHAnsi"/>
-        </w:rPr>
-        <w:t>water, and</w:t>
-      </w:r>
-      <w:proofErr w:type="gramEnd"/>
-      <w:r>
-        <w:rPr>
-          <w:rFonts w:asciiTheme="majorHAnsi" w:hAnsiTheme="majorHAnsi" w:cstheme="majorHAnsi"/>
-        </w:rPr>
-        <w:t xml:space="preserve"> draw more power from water terrain.</w:t>
-      </w:r>
-    </w:p>
-    <w:p>
-      <w:pPr>
-        <w:rPr>
-          <w:rFonts w:asciiTheme="majorHAnsi" w:hAnsiTheme="majorHAnsi" w:cstheme="majorHAnsi"/>
-        </w:rPr>
-      </w:pPr>
-      <w:r>
-        <w:rPr>
-          <w:rFonts w:asciiTheme="majorHAnsi" w:hAnsiTheme="majorHAnsi" w:cstheme="majorHAnsi"/>
-        </w:rPr>
-        <w:t xml:space="preserve">Sand – Move quickly in </w:t>
-      </w:r>
-      <w:proofErr w:type="gramStart"/>
-      <w:r>
-        <w:rPr>
-          <w:rFonts w:asciiTheme="majorHAnsi" w:hAnsiTheme="majorHAnsi" w:cstheme="majorHAnsi"/>
-        </w:rPr>
-        <w:t>sand, and</w:t>
-      </w:r>
-      <w:proofErr w:type="gramEnd"/>
-      <w:r>
-        <w:rPr>
-          <w:rFonts w:asciiTheme="majorHAnsi" w:hAnsiTheme="majorHAnsi" w:cstheme="majorHAnsi"/>
-        </w:rPr>
-        <w:t xml:space="preserve"> draw more powerful from sand terrain.</w:t>
+        <w:t>Water – Can move quickly in water, and draw more power from water terrain.</w:t>
+      </w:r>
+    </w:p>
+    <w:p>
+      <w:pPr>
+        <w:rPr>
+          <w:rFonts w:asciiTheme="majorHAnsi" w:hAnsiTheme="majorHAnsi" w:cstheme="majorHAnsi"/>
+        </w:rPr>
+      </w:pPr>
+      <w:r>
+        <w:rPr>
+          <w:rFonts w:asciiTheme="majorHAnsi" w:hAnsiTheme="majorHAnsi" w:cstheme="majorHAnsi"/>
+        </w:rPr>
+        <w:t>Sand – Move quickly in sand, and draw more powerful from sand terrain.</w:t>
       </w:r>
     </w:p>
     <w:p>
@@ -1197,37 +911,19 @@
           <w:bCs/>
         </w:rPr>
         <w:lastRenderedPageBreak/>
-        <w:t xml:space="preserve">Orb, </w:t>
-      </w:r>
-      <w:proofErr w:type="spellStart"/>
-      <w:r>
-        <w:rPr>
-          <w:rFonts w:asciiTheme="majorHAnsi" w:hAnsiTheme="majorHAnsi" w:cstheme="majorHAnsi"/>
-          <w:b/>
-          <w:bCs/>
-        </w:rPr>
-        <w:t>Ghast</w:t>
-      </w:r>
-      <w:proofErr w:type="spellEnd"/>
+        <w:t>Orb, Ghast</w:t>
+      </w:r>
       <w:r>
         <w:rPr>
           <w:rFonts w:asciiTheme="majorHAnsi" w:hAnsiTheme="majorHAnsi" w:cstheme="majorHAnsi"/>
         </w:rPr>
         <w:t xml:space="preserve"> – </w:t>
       </w:r>
-      <w:proofErr w:type="spellStart"/>
-      <w:r>
-        <w:rPr>
-          <w:rFonts w:asciiTheme="majorHAnsi" w:hAnsiTheme="majorHAnsi" w:cstheme="majorHAnsi"/>
-        </w:rPr>
-        <w:t>Ghast</w:t>
-      </w:r>
-      <w:proofErr w:type="spellEnd"/>
-      <w:r>
-        <w:rPr>
-          <w:rFonts w:asciiTheme="majorHAnsi" w:hAnsiTheme="majorHAnsi" w:cstheme="majorHAnsi"/>
-        </w:rPr>
-        <w:t xml:space="preserve"> </w:t>
+      <w:r>
+        <w:rPr>
+          <w:rFonts w:asciiTheme="majorHAnsi" w:hAnsiTheme="majorHAnsi" w:cstheme="majorHAnsi"/>
+        </w:rPr>
+        <w:t xml:space="preserve">Ghast </w:t>
       </w:r>
       <w:r>
         <w:rPr>
@@ -1239,16 +935,191 @@
         <w:rPr>
           <w:rFonts w:asciiTheme="majorHAnsi" w:hAnsiTheme="majorHAnsi" w:cstheme="majorHAnsi"/>
         </w:rPr>
-        <w:t xml:space="preserve"> Orbs transform into </w:t>
-      </w:r>
-      <w:proofErr w:type="spellStart"/>
-      <w:r>
-        <w:rPr>
-          <w:rFonts w:asciiTheme="majorHAnsi" w:hAnsiTheme="majorHAnsi" w:cstheme="majorHAnsi"/>
-        </w:rPr>
-        <w:t>Ghasts</w:t>
-      </w:r>
-      <w:proofErr w:type="spellEnd"/>
+        <w:t xml:space="preserve"> Orbs transform into Ghasts.</w:t>
+      </w:r>
+    </w:p>
+    <w:p>
+      <w:pPr>
+        <w:rPr>
+          <w:rFonts w:asciiTheme="majorHAnsi" w:hAnsiTheme="majorHAnsi" w:cstheme="majorHAnsi"/>
+        </w:rPr>
+      </w:pPr>
+      <w:r>
+        <w:rPr>
+          <w:rFonts w:asciiTheme="majorHAnsi" w:hAnsiTheme="majorHAnsi" w:cstheme="majorHAnsi"/>
+          <w:b/>
+          <w:bCs/>
+        </w:rPr>
+        <w:t>Dragonis</w:t>
+      </w:r>
+      <w:r>
+        <w:rPr>
+          <w:rFonts w:asciiTheme="majorHAnsi" w:hAnsiTheme="majorHAnsi" w:cstheme="majorHAnsi"/>
+        </w:rPr>
+        <w:t xml:space="preserve"> – Dragon-</w:t>
+      </w:r>
+      <w:r>
+        <w:rPr>
+          <w:rFonts w:asciiTheme="majorHAnsi" w:hAnsiTheme="majorHAnsi" w:cstheme="majorHAnsi"/>
+        </w:rPr>
+        <w:t>humanoid</w:t>
+      </w:r>
+      <w:r>
+        <w:rPr>
+          <w:rFonts w:asciiTheme="majorHAnsi" w:hAnsiTheme="majorHAnsi" w:cstheme="majorHAnsi"/>
+        </w:rPr>
+        <w:t>-alikes that can kill and hunt.</w:t>
+      </w:r>
+      <w:r>
+        <w:rPr>
+          <w:rFonts w:asciiTheme="majorHAnsi" w:hAnsiTheme="majorHAnsi" w:cstheme="majorHAnsi"/>
+        </w:rPr>
+        <w:t xml:space="preserve">  They transform 2 times.</w:t>
+      </w:r>
+    </w:p>
+    <w:p>
+      <w:pPr>
+        <w:rPr>
+          <w:rFonts w:asciiTheme="majorHAnsi" w:hAnsiTheme="majorHAnsi" w:cstheme="majorHAnsi"/>
+        </w:rPr>
+      </w:pPr>
+      <w:r>
+        <w:rPr>
+          <w:rFonts w:asciiTheme="majorHAnsi" w:hAnsiTheme="majorHAnsi" w:cstheme="majorHAnsi"/>
+          <w:b/>
+          <w:bCs/>
+        </w:rPr>
+        <w:t>Machon</w:t>
+      </w:r>
+      <w:r>
+        <w:rPr>
+          <w:rFonts w:asciiTheme="majorHAnsi" w:hAnsiTheme="majorHAnsi" w:cstheme="majorHAnsi"/>
+        </w:rPr>
+        <w:t xml:space="preserve"> – Machons are peeps that are bred for battle.  They raise in stats very quickly.</w:t>
+      </w:r>
+      <w:r>
+        <w:rPr>
+          <w:rFonts w:asciiTheme="majorHAnsi" w:hAnsiTheme="majorHAnsi" w:cstheme="majorHAnsi"/>
+        </w:rPr>
+        <w:t xml:space="preserve">  They can evolve into Great Machons, which have more power.</w:t>
+      </w:r>
+    </w:p>
+    <w:p>
+      <w:pPr>
+        <w:rPr>
+          <w:rFonts w:asciiTheme="majorHAnsi" w:hAnsiTheme="majorHAnsi" w:cstheme="majorHAnsi"/>
+        </w:rPr>
+      </w:pPr>
+      <w:r>
+        <w:rPr>
+          <w:rFonts w:asciiTheme="majorHAnsi" w:hAnsiTheme="majorHAnsi" w:cstheme="majorHAnsi"/>
+          <w:b/>
+          <w:bCs/>
+        </w:rPr>
+        <w:t>Scrab</w:t>
+      </w:r>
+      <w:r>
+        <w:rPr>
+          <w:rFonts w:asciiTheme="majorHAnsi" w:hAnsiTheme="majorHAnsi" w:cstheme="majorHAnsi"/>
+        </w:rPr>
+        <w:t xml:space="preserve"> – Scorpion </w:t>
+      </w:r>
+      <w:r>
+        <w:rPr>
+          <w:rFonts w:asciiTheme="majorHAnsi" w:hAnsiTheme="majorHAnsi" w:cstheme="majorHAnsi"/>
+        </w:rPr>
+        <w:t xml:space="preserve">humanoids </w:t>
+      </w:r>
+      <w:r>
+        <w:rPr>
+          <w:rFonts w:asciiTheme="majorHAnsi" w:hAnsiTheme="majorHAnsi" w:cstheme="majorHAnsi"/>
+        </w:rPr>
+        <w:t>types that stab to attack.  They transform into Sc</w:t>
+      </w:r>
+      <w:r>
+        <w:rPr>
+          <w:rFonts w:asciiTheme="majorHAnsi" w:hAnsiTheme="majorHAnsi" w:cstheme="majorHAnsi"/>
+        </w:rPr>
+        <w:t>uts</w:t>
+      </w:r>
+      <w:r>
+        <w:rPr>
+          <w:rFonts w:asciiTheme="majorHAnsi" w:hAnsiTheme="majorHAnsi" w:cstheme="majorHAnsi"/>
+        </w:rPr>
+        <w:t xml:space="preserve"> (</w:t>
+      </w:r>
+      <w:r>
+        <w:rPr>
+          <w:rFonts w:asciiTheme="majorHAnsi" w:hAnsiTheme="majorHAnsi" w:cstheme="majorHAnsi"/>
+        </w:rPr>
+        <w:t>cut</w:t>
+      </w:r>
+      <w:r>
+        <w:rPr>
+          <w:rFonts w:asciiTheme="majorHAnsi" w:hAnsiTheme="majorHAnsi" w:cstheme="majorHAnsi"/>
+        </w:rPr>
+        <w:t>).</w:t>
+      </w:r>
+    </w:p>
+    <w:p>
+      <w:pPr>
+        <w:rPr>
+          <w:rFonts w:asciiTheme="majorHAnsi" w:hAnsiTheme="majorHAnsi" w:cstheme="majorHAnsi"/>
+        </w:rPr>
+      </w:pPr>
+    </w:p>
+    <w:p>
+      <w:pPr>
+        <w:rPr>
+          <w:rFonts w:asciiTheme="majorHAnsi" w:hAnsiTheme="majorHAnsi" w:cstheme="majorHAnsi"/>
+        </w:rPr>
+      </w:pPr>
+      <w:r>
+        <w:rPr>
+          <w:rFonts w:asciiTheme="majorHAnsi" w:hAnsiTheme="majorHAnsi" w:cstheme="majorHAnsi"/>
+        </w:rPr>
+        <w:t xml:space="preserve">Equipment capabilities change when peeps evolve. Sometimes they get new equipment slots, but sometimes the equipment slots disappear.  </w:t>
+      </w:r>
+    </w:p>
+    <w:p>
+      <w:pPr>
+        <w:rPr>
+          <w:rFonts w:asciiTheme="majorHAnsi" w:hAnsiTheme="majorHAnsi" w:cstheme="majorHAnsi"/>
+        </w:rPr>
+      </w:pPr>
+    </w:p>
+    <w:p>
+      <w:pPr>
+        <w:pStyle w:val="Heading1"/>
+        <w:rPr>
+          <w:rFonts w:cstheme="majorHAnsi"/>
+        </w:rPr>
+      </w:pPr>
+      <w:r>
+        <w:rPr>
+          <w:rFonts w:cstheme="majorHAnsi"/>
+        </w:rPr>
+        <w:t>Game World</w:t>
+      </w:r>
+    </w:p>
+    <w:p>
+      <w:pPr>
+        <w:rPr>
+          <w:rFonts w:asciiTheme="majorHAnsi" w:hAnsiTheme="majorHAnsi" w:cstheme="majorHAnsi"/>
+        </w:rPr>
+      </w:pPr>
+      <w:r>
+        <w:rPr>
+          <w:rFonts w:asciiTheme="majorHAnsi" w:hAnsiTheme="majorHAnsi" w:cstheme="majorHAnsi"/>
+        </w:rPr>
+        <w:t xml:space="preserve">The game worlds are organized with different ground layers.  Each layer of the world is a different game </w:t>
+      </w:r>
+      <w:r>
+        <w:rPr>
+          <w:rFonts w:asciiTheme="majorHAnsi" w:hAnsiTheme="majorHAnsi" w:cstheme="majorHAnsi"/>
+        </w:rPr>
+        <w:t>level, or world.  The levels are themed like you would see in Mario, or Metroid (Metroid is our focus).  The themes can range from just about anything we can imagine</w:t>
+      </w:r>
       <w:r>
         <w:rPr>
           <w:rFonts w:asciiTheme="majorHAnsi" w:hAnsiTheme="majorHAnsi" w:cstheme="majorHAnsi"/>
@@ -1262,251 +1133,6 @@
           <w:rFonts w:asciiTheme="majorHAnsi" w:hAnsiTheme="majorHAnsi" w:cstheme="majorHAnsi"/>
         </w:rPr>
       </w:pPr>
-      <w:proofErr w:type="spellStart"/>
-      <w:r>
-        <w:rPr>
-          <w:rFonts w:asciiTheme="majorHAnsi" w:hAnsiTheme="majorHAnsi" w:cstheme="majorHAnsi"/>
-          <w:b/>
-          <w:bCs/>
-        </w:rPr>
-        <w:t>Dragonis</w:t>
-      </w:r>
-      <w:proofErr w:type="spellEnd"/>
-      <w:r>
-        <w:rPr>
-          <w:rFonts w:asciiTheme="majorHAnsi" w:hAnsiTheme="majorHAnsi" w:cstheme="majorHAnsi"/>
-        </w:rPr>
-        <w:t xml:space="preserve"> – Dragon-</w:t>
-      </w:r>
-      <w:r>
-        <w:rPr>
-          <w:rFonts w:asciiTheme="majorHAnsi" w:hAnsiTheme="majorHAnsi" w:cstheme="majorHAnsi"/>
-        </w:rPr>
-        <w:t>humanoid</w:t>
-      </w:r>
-      <w:r>
-        <w:rPr>
-          <w:rFonts w:asciiTheme="majorHAnsi" w:hAnsiTheme="majorHAnsi" w:cstheme="majorHAnsi"/>
-        </w:rPr>
-        <w:t>-</w:t>
-      </w:r>
-      <w:proofErr w:type="spellStart"/>
-      <w:r>
-        <w:rPr>
-          <w:rFonts w:asciiTheme="majorHAnsi" w:hAnsiTheme="majorHAnsi" w:cstheme="majorHAnsi"/>
-        </w:rPr>
-        <w:t>alikes</w:t>
-      </w:r>
-      <w:proofErr w:type="spellEnd"/>
-      <w:r>
-        <w:rPr>
-          <w:rFonts w:asciiTheme="majorHAnsi" w:hAnsiTheme="majorHAnsi" w:cstheme="majorHAnsi"/>
-        </w:rPr>
-        <w:t xml:space="preserve"> that can kill and hunt.</w:t>
-      </w:r>
-      <w:r>
-        <w:rPr>
-          <w:rFonts w:asciiTheme="majorHAnsi" w:hAnsiTheme="majorHAnsi" w:cstheme="majorHAnsi"/>
-        </w:rPr>
-        <w:t xml:space="preserve">  They transform 2 times.</w:t>
-      </w:r>
-    </w:p>
-    <w:p>
-      <w:pPr>
-        <w:rPr>
-          <w:rFonts w:asciiTheme="majorHAnsi" w:hAnsiTheme="majorHAnsi" w:cstheme="majorHAnsi"/>
-        </w:rPr>
-      </w:pPr>
-      <w:proofErr w:type="spellStart"/>
-      <w:r>
-        <w:rPr>
-          <w:rFonts w:asciiTheme="majorHAnsi" w:hAnsiTheme="majorHAnsi" w:cstheme="majorHAnsi"/>
-          <w:b/>
-          <w:bCs/>
-        </w:rPr>
-        <w:t>Machon</w:t>
-      </w:r>
-      <w:proofErr w:type="spellEnd"/>
-      <w:r>
-        <w:rPr>
-          <w:rFonts w:asciiTheme="majorHAnsi" w:hAnsiTheme="majorHAnsi" w:cstheme="majorHAnsi"/>
-        </w:rPr>
-        <w:t xml:space="preserve"> – </w:t>
-      </w:r>
-      <w:proofErr w:type="spellStart"/>
-      <w:r>
-        <w:rPr>
-          <w:rFonts w:asciiTheme="majorHAnsi" w:hAnsiTheme="majorHAnsi" w:cstheme="majorHAnsi"/>
-        </w:rPr>
-        <w:t>Machons</w:t>
-      </w:r>
-      <w:proofErr w:type="spellEnd"/>
-      <w:r>
-        <w:rPr>
-          <w:rFonts w:asciiTheme="majorHAnsi" w:hAnsiTheme="majorHAnsi" w:cstheme="majorHAnsi"/>
-        </w:rPr>
-        <w:t xml:space="preserve"> are peeps that are bred for battle.  They raise in stats very quickly.</w:t>
-      </w:r>
-      <w:r>
-        <w:rPr>
-          <w:rFonts w:asciiTheme="majorHAnsi" w:hAnsiTheme="majorHAnsi" w:cstheme="majorHAnsi"/>
-        </w:rPr>
-        <w:t xml:space="preserve">  They can evolve into Great </w:t>
-      </w:r>
-      <w:proofErr w:type="spellStart"/>
-      <w:r>
-        <w:rPr>
-          <w:rFonts w:asciiTheme="majorHAnsi" w:hAnsiTheme="majorHAnsi" w:cstheme="majorHAnsi"/>
-        </w:rPr>
-        <w:t>Machons</w:t>
-      </w:r>
-      <w:proofErr w:type="spellEnd"/>
-      <w:r>
-        <w:rPr>
-          <w:rFonts w:asciiTheme="majorHAnsi" w:hAnsiTheme="majorHAnsi" w:cstheme="majorHAnsi"/>
-        </w:rPr>
-        <w:t>, which have more power.</w:t>
-      </w:r>
-    </w:p>
-    <w:p>
-      <w:pPr>
-        <w:rPr>
-          <w:rFonts w:asciiTheme="majorHAnsi" w:hAnsiTheme="majorHAnsi" w:cstheme="majorHAnsi"/>
-        </w:rPr>
-      </w:pPr>
-      <w:proofErr w:type="spellStart"/>
-      <w:r>
-        <w:rPr>
-          <w:rFonts w:asciiTheme="majorHAnsi" w:hAnsiTheme="majorHAnsi" w:cstheme="majorHAnsi"/>
-          <w:b/>
-          <w:bCs/>
-        </w:rPr>
-        <w:t>Scrab</w:t>
-      </w:r>
-      <w:proofErr w:type="spellEnd"/>
-      <w:r>
-        <w:rPr>
-          <w:rFonts w:asciiTheme="majorHAnsi" w:hAnsiTheme="majorHAnsi" w:cstheme="majorHAnsi"/>
-        </w:rPr>
-        <w:t xml:space="preserve"> – Scorpion </w:t>
-      </w:r>
-      <w:r>
-        <w:rPr>
-          <w:rFonts w:asciiTheme="majorHAnsi" w:hAnsiTheme="majorHAnsi" w:cstheme="majorHAnsi"/>
-        </w:rPr>
-        <w:t xml:space="preserve">humanoids </w:t>
-      </w:r>
-      <w:r>
-        <w:rPr>
-          <w:rFonts w:asciiTheme="majorHAnsi" w:hAnsiTheme="majorHAnsi" w:cstheme="majorHAnsi"/>
-        </w:rPr>
-        <w:t xml:space="preserve">types that stab to attack.  They transform into </w:t>
-      </w:r>
-      <w:proofErr w:type="spellStart"/>
-      <w:r>
-        <w:rPr>
-          <w:rFonts w:asciiTheme="majorHAnsi" w:hAnsiTheme="majorHAnsi" w:cstheme="majorHAnsi"/>
-        </w:rPr>
-        <w:t>Sc</w:t>
-      </w:r>
-      <w:r>
-        <w:rPr>
-          <w:rFonts w:asciiTheme="majorHAnsi" w:hAnsiTheme="majorHAnsi" w:cstheme="majorHAnsi"/>
-        </w:rPr>
-        <w:t>uts</w:t>
-      </w:r>
-      <w:proofErr w:type="spellEnd"/>
-      <w:r>
-        <w:rPr>
-          <w:rFonts w:asciiTheme="majorHAnsi" w:hAnsiTheme="majorHAnsi" w:cstheme="majorHAnsi"/>
-        </w:rPr>
-        <w:t xml:space="preserve"> (</w:t>
-      </w:r>
-      <w:r>
-        <w:rPr>
-          <w:rFonts w:asciiTheme="majorHAnsi" w:hAnsiTheme="majorHAnsi" w:cstheme="majorHAnsi"/>
-        </w:rPr>
-        <w:t>cut</w:t>
-      </w:r>
-      <w:r>
-        <w:rPr>
-          <w:rFonts w:asciiTheme="majorHAnsi" w:hAnsiTheme="majorHAnsi" w:cstheme="majorHAnsi"/>
-        </w:rPr>
-        <w:t>).</w:t>
-      </w:r>
-    </w:p>
-    <w:p>
-      <w:pPr>
-        <w:rPr>
-          <w:rFonts w:asciiTheme="majorHAnsi" w:hAnsiTheme="majorHAnsi" w:cstheme="majorHAnsi"/>
-        </w:rPr>
-      </w:pPr>
-    </w:p>
-    <w:p>
-      <w:pPr>
-        <w:rPr>
-          <w:rFonts w:asciiTheme="majorHAnsi" w:hAnsiTheme="majorHAnsi" w:cstheme="majorHAnsi"/>
-        </w:rPr>
-      </w:pPr>
-      <w:r>
-        <w:rPr>
-          <w:rFonts w:asciiTheme="majorHAnsi" w:hAnsiTheme="majorHAnsi" w:cstheme="majorHAnsi"/>
-        </w:rPr>
-        <w:t xml:space="preserve">Equipment capabilities change when peeps evolve. Sometimes they get new equipment slots, but sometimes the equipment slots disappear.  </w:t>
-      </w:r>
-    </w:p>
-    <w:p>
-      <w:pPr>
-        <w:rPr>
-          <w:rFonts w:asciiTheme="majorHAnsi" w:hAnsiTheme="majorHAnsi" w:cstheme="majorHAnsi"/>
-        </w:rPr>
-      </w:pPr>
-    </w:p>
-    <w:p>
-      <w:pPr>
-        <w:pStyle w:val="Heading1"/>
-        <w:rPr>
-          <w:rFonts w:cstheme="majorHAnsi"/>
-        </w:rPr>
-      </w:pPr>
-      <w:r>
-        <w:rPr>
-          <w:rFonts w:cstheme="majorHAnsi"/>
-        </w:rPr>
-        <w:t>Game World</w:t>
-      </w:r>
-    </w:p>
-    <w:p>
-      <w:pPr>
-        <w:rPr>
-          <w:rFonts w:asciiTheme="majorHAnsi" w:hAnsiTheme="majorHAnsi" w:cstheme="majorHAnsi"/>
-        </w:rPr>
-      </w:pPr>
-      <w:r>
-        <w:rPr>
-          <w:rFonts w:asciiTheme="majorHAnsi" w:hAnsiTheme="majorHAnsi" w:cstheme="majorHAnsi"/>
-        </w:rPr>
-        <w:t xml:space="preserve">The game worlds are organized with different ground layers.  Each layer of the world is a different game </w:t>
-      </w:r>
-      <w:r>
-        <w:rPr>
-          <w:rFonts w:asciiTheme="majorHAnsi" w:hAnsiTheme="majorHAnsi" w:cstheme="majorHAnsi"/>
-        </w:rPr>
-        <w:t>level, or world.  The levels are themed like you would see in Mario, or Metroid (Metroid is our focus).  The themes can range from just about anything we can imagine</w:t>
-      </w:r>
-      <w:r>
-        <w:rPr>
-          <w:rFonts w:asciiTheme="majorHAnsi" w:hAnsiTheme="majorHAnsi" w:cstheme="majorHAnsi"/>
-        </w:rPr>
-        <w:t>.</w:t>
-      </w:r>
-    </w:p>
-    <w:p>
-      <w:pPr>
-        <w:rPr>
-          <w:rFonts w:asciiTheme="majorHAnsi" w:hAnsiTheme="majorHAnsi" w:cstheme="majorHAnsi"/>
-        </w:rPr>
-      </w:pPr>
     </w:p>
     <w:p>
       <w:pPr>
@@ -1546,21 +1172,7 @@
         <w:rPr>
           <w:rFonts w:asciiTheme="majorHAnsi" w:hAnsiTheme="majorHAnsi" w:cstheme="majorHAnsi"/>
         </w:rPr>
-        <w:t>The world editor will be like “</w:t>
-      </w:r>
-      <w:proofErr w:type="spellStart"/>
-      <w:r>
-        <w:rPr>
-          <w:rFonts w:asciiTheme="majorHAnsi" w:hAnsiTheme="majorHAnsi" w:cstheme="majorHAnsi"/>
-        </w:rPr>
-        <w:t>legos</w:t>
-      </w:r>
-      <w:proofErr w:type="spellEnd"/>
-      <w:r>
-        <w:rPr>
-          <w:rFonts w:asciiTheme="majorHAnsi" w:hAnsiTheme="majorHAnsi" w:cstheme="majorHAnsi"/>
-        </w:rPr>
-        <w:t xml:space="preserve">” where, you’re able to place little blocks in the world that have preconfigured shapes.  The world is a collection of density points, which are dependent on cube-like textures.  The cubes are </w:t>
+        <w:t xml:space="preserve">The world editor will be like “legos” where, you’re able to place little blocks in the world that have preconfigured shapes.  The world is a collection of density points, which are dependent on cube-like textures.  The cubes are </w:t>
       </w:r>
       <w:r>
         <w:rPr>
@@ -1586,19 +1198,11 @@
           <w:rFonts w:asciiTheme="majorHAnsi" w:hAnsiTheme="majorHAnsi" w:cstheme="majorHAnsi"/>
         </w:rPr>
       </w:pPr>
-      <w:proofErr w:type="gramStart"/>
-      <w:r>
-        <w:rPr>
-          <w:rFonts w:asciiTheme="majorHAnsi" w:hAnsiTheme="majorHAnsi" w:cstheme="majorHAnsi"/>
-        </w:rPr>
-        <w:t>Open up</w:t>
-      </w:r>
-      <w:proofErr w:type="gramEnd"/>
-      <w:r>
-        <w:rPr>
-          <w:rFonts w:asciiTheme="majorHAnsi" w:hAnsiTheme="majorHAnsi" w:cstheme="majorHAnsi"/>
-        </w:rPr>
-        <w:t xml:space="preserve"> the edit menu to enter edit mode.</w:t>
+      <w:r>
+        <w:rPr>
+          <w:rFonts w:asciiTheme="majorHAnsi" w:hAnsiTheme="majorHAnsi" w:cstheme="majorHAnsi"/>
+        </w:rPr>
+        <w:t>Open up the edit menu to enter edit mode.</w:t>
       </w:r>
     </w:p>
     <w:p>
@@ -1912,19 +1516,11 @@
         </w:rPr>
         <w:t xml:space="preserve">, and in these </w:t>
       </w:r>
-      <w:proofErr w:type="gramStart"/>
-      <w:r>
-        <w:rPr>
-          <w:rFonts w:asciiTheme="majorHAnsi" w:hAnsiTheme="majorHAnsi" w:cstheme="majorHAnsi"/>
-        </w:rPr>
-        <w:t>layers</w:t>
-      </w:r>
-      <w:proofErr w:type="gramEnd"/>
-      <w:r>
-        <w:rPr>
-          <w:rFonts w:asciiTheme="majorHAnsi" w:hAnsiTheme="majorHAnsi" w:cstheme="majorHAnsi"/>
-        </w:rPr>
-        <w:t xml:space="preserve"> </w:t>
+      <w:r>
+        <w:rPr>
+          <w:rFonts w:asciiTheme="majorHAnsi" w:hAnsiTheme="majorHAnsi" w:cstheme="majorHAnsi"/>
+        </w:rPr>
+        <w:t xml:space="preserve">layers </w:t>
       </w:r>
       <w:r>
         <w:rPr>
@@ -1998,55 +1594,27 @@
         <w:rPr>
           <w:rFonts w:asciiTheme="majorHAnsi" w:hAnsiTheme="majorHAnsi" w:cstheme="majorHAnsi"/>
         </w:rPr>
-        <w:t xml:space="preserve"> and such that are strong enough to mine through those blocks.  At the start, we’ll use just basic granite, and keep going down, until you get to diamond, and </w:t>
-      </w:r>
-      <w:proofErr w:type="spellStart"/>
-      <w:r>
-        <w:rPr>
-          <w:rFonts w:asciiTheme="majorHAnsi" w:hAnsiTheme="majorHAnsi" w:cstheme="majorHAnsi"/>
-        </w:rPr>
-        <w:t>deathstone</w:t>
-      </w:r>
-      <w:proofErr w:type="spellEnd"/>
-      <w:r>
-        <w:rPr>
-          <w:rFonts w:asciiTheme="majorHAnsi" w:hAnsiTheme="majorHAnsi" w:cstheme="majorHAnsi"/>
-        </w:rPr>
-        <w:t>, and other made-up rock types that are stronger than diamond.</w:t>
-      </w:r>
-    </w:p>
-    <w:p>
-      <w:pPr>
-        <w:rPr>
-          <w:rFonts w:asciiTheme="majorHAnsi" w:hAnsiTheme="majorHAnsi" w:cstheme="majorHAnsi"/>
-        </w:rPr>
-      </w:pPr>
-    </w:p>
-    <w:p>
-      <w:pPr>
-        <w:rPr>
-          <w:rFonts w:asciiTheme="majorHAnsi" w:hAnsiTheme="majorHAnsi" w:cstheme="majorHAnsi"/>
-        </w:rPr>
-      </w:pPr>
-      <w:r>
-        <w:rPr>
-          <w:rFonts w:asciiTheme="majorHAnsi" w:hAnsiTheme="majorHAnsi" w:cstheme="majorHAnsi"/>
-        </w:rPr>
-        <w:t xml:space="preserve">The peeps of your world have different classes.  Laborers provide the necessities to grow your world.  They provide food and such.  Military guys are equipped with bows, and swords, and they’re able to kill off intruders.  Then, there are some people that don’t do anything.  If they don’t do </w:t>
-      </w:r>
-      <w:proofErr w:type="gramStart"/>
-      <w:r>
-        <w:rPr>
-          <w:rFonts w:asciiTheme="majorHAnsi" w:hAnsiTheme="majorHAnsi" w:cstheme="majorHAnsi"/>
-        </w:rPr>
-        <w:t>anything</w:t>
-      </w:r>
-      <w:proofErr w:type="gramEnd"/>
-      <w:r>
-        <w:rPr>
-          <w:rFonts w:asciiTheme="majorHAnsi" w:hAnsiTheme="majorHAnsi" w:cstheme="majorHAnsi"/>
-        </w:rPr>
-        <w:t xml:space="preserve"> you’re able to turn them into a laborer, or a worker.</w:t>
+        <w:t xml:space="preserve"> and such that are strong enough to mine through those blocks.  At the start, we’ll use just basic granite, and keep going down, until you get to diamond, and deathstone, and other made-up rock types that are stronger than diamond.</w:t>
+      </w:r>
+    </w:p>
+    <w:p>
+      <w:pPr>
+        <w:rPr>
+          <w:rFonts w:asciiTheme="majorHAnsi" w:hAnsiTheme="majorHAnsi" w:cstheme="majorHAnsi"/>
+        </w:rPr>
+      </w:pPr>
+    </w:p>
+    <w:p>
+      <w:pPr>
+        <w:rPr>
+          <w:rFonts w:asciiTheme="majorHAnsi" w:hAnsiTheme="majorHAnsi" w:cstheme="majorHAnsi"/>
+        </w:rPr>
+      </w:pPr>
+      <w:r>
+        <w:rPr>
+          <w:rFonts w:asciiTheme="majorHAnsi" w:hAnsiTheme="majorHAnsi" w:cstheme="majorHAnsi"/>
+        </w:rPr>
+        <w:t>The peeps of your world have different classes.  Laborers provide the necessities to grow your world.  They provide food and such.  Military guys are equipped with bows, and swords, and they’re able to kill off intruders.  Then, there are some people that don’t do anything.  If they don’t do anything you’re able to turn them into a laborer, or a worker.</w:t>
       </w:r>
     </w:p>
     <w:p>
@@ -2193,7 +1761,6 @@
         </w:rPr>
         <w:t xml:space="preserve">Phase </w:t>
       </w:r>
-      <w:proofErr w:type="gramStart"/>
       <w:r>
         <w:rPr>
           <w:rFonts w:asciiTheme="majorHAnsi" w:hAnsiTheme="majorHAnsi" w:cstheme="majorHAnsi"/>
@@ -2212,7 +1779,6 @@
         </w:rPr>
         <w:t xml:space="preserve">  (</w:t>
       </w:r>
-      <w:proofErr w:type="gramEnd"/>
       <w:r>
         <w:rPr>
           <w:rFonts w:asciiTheme="majorHAnsi" w:hAnsiTheme="majorHAnsi" w:cstheme="majorHAnsi"/>
@@ -2251,36 +1817,165 @@
           <w:color w:val="FF0000"/>
           <w:szCs w:val="24"/>
         </w:rPr>
-        <w:t xml:space="preserve">Use </w:t>
-      </w:r>
-      <w:proofErr w:type="gramStart"/>
+        <w:t xml:space="preserve">Use Case  - </w:t>
+      </w:r>
       <w:r>
         <w:rPr>
           <w:rFonts w:asciiTheme="majorHAnsi" w:hAnsiTheme="majorHAnsi" w:cstheme="majorHAnsi"/>
           <w:color w:val="FF0000"/>
           <w:szCs w:val="24"/>
         </w:rPr>
-        <w:t>Case  -</w:t>
-      </w:r>
-      <w:proofErr w:type="gramEnd"/>
-      <w:r>
-        <w:rPr>
-          <w:rFonts w:asciiTheme="majorHAnsi" w:hAnsiTheme="majorHAnsi" w:cstheme="majorHAnsi"/>
-          <w:color w:val="FF0000"/>
-          <w:szCs w:val="24"/>
-        </w:rPr>
-        <w:t xml:space="preserve"> </w:t>
-      </w:r>
-      <w:r>
-        <w:rPr>
-          <w:rFonts w:asciiTheme="majorHAnsi" w:hAnsiTheme="majorHAnsi" w:cstheme="majorHAnsi"/>
-          <w:color w:val="FF0000"/>
-          <w:szCs w:val="24"/>
-        </w:rPr>
         <w:t>World Edit</w:t>
+      </w:r>
+    </w:p>
+    <w:p>
+      <w:pPr>
+        <w:pStyle w:val="ListParagraph"/>
+        <w:numPr>
+          <w:ilvl w:val="2"/>
+          <w:numId w:val="5"/>
+        </w:numPr>
+        <w:rPr>
+          <w:rFonts w:asciiTheme="majorHAnsi" w:hAnsiTheme="majorHAnsi" w:cstheme="majorHAnsi"/>
+          <w:szCs w:val="24"/>
+        </w:rPr>
+      </w:pPr>
+      <w:r>
+        <w:rPr>
+          <w:rFonts w:asciiTheme="majorHAnsi" w:hAnsiTheme="majorHAnsi" w:cstheme="majorHAnsi"/>
+          <w:szCs w:val="24"/>
+        </w:rPr>
+        <w:t xml:space="preserve">Implement </w:t>
+      </w:r>
+      <w:r>
+        <w:rPr>
+          <w:rFonts w:asciiTheme="majorHAnsi" w:hAnsiTheme="majorHAnsi" w:cstheme="majorHAnsi"/>
+          <w:b/>
+          <w:bCs/>
+        </w:rPr>
+        <w:t>Inventory Tab button</w:t>
+      </w:r>
+    </w:p>
+    <w:p>
+      <w:pPr>
+        <w:pStyle w:val="ListParagraph"/>
+        <w:numPr>
+          <w:ilvl w:val="2"/>
+          <w:numId w:val="5"/>
+        </w:numPr>
+        <w:rPr>
+          <w:rFonts w:asciiTheme="majorHAnsi" w:hAnsiTheme="majorHAnsi" w:cstheme="majorHAnsi"/>
+          <w:szCs w:val="24"/>
+        </w:rPr>
+      </w:pPr>
+      <w:r>
+        <w:rPr>
+          <w:rFonts w:asciiTheme="majorHAnsi" w:hAnsiTheme="majorHAnsi" w:cstheme="majorHAnsi"/>
+          <w:b/>
+          <w:bCs/>
+          <w:szCs w:val="24"/>
+        </w:rPr>
+        <w:t xml:space="preserve">Implement 1 </w:t>
+      </w:r>
+      <w:r>
+        <w:rPr>
+          <w:rFonts w:asciiTheme="majorHAnsi" w:hAnsiTheme="majorHAnsi" w:cstheme="majorHAnsi"/>
+          <w:b/>
+          <w:bCs/>
+          <w:szCs w:val="24"/>
+        </w:rPr>
+        <w:t>Inventory Slot</w:t>
+      </w:r>
+      <w:r>
+        <w:rPr>
+          <w:rFonts w:asciiTheme="majorHAnsi" w:hAnsiTheme="majorHAnsi" w:cstheme="majorHAnsi"/>
+          <w:szCs w:val="24"/>
+        </w:rPr>
+        <w:t xml:space="preserve"> (for equipping</w:t>
+      </w:r>
+      <w:r>
+        <w:rPr>
+          <w:rFonts w:asciiTheme="majorHAnsi" w:hAnsiTheme="majorHAnsi" w:cstheme="majorHAnsi"/>
+          <w:szCs w:val="24"/>
+        </w:rPr>
+        <w:t xml:space="preserve"> pixaxe)</w:t>
+      </w:r>
+    </w:p>
+    <w:p>
+      <w:pPr>
+        <w:pStyle w:val="ListParagraph"/>
+        <w:numPr>
+          <w:ilvl w:val="2"/>
+          <w:numId w:val="5"/>
+        </w:numPr>
+        <w:rPr>
+          <w:rFonts w:asciiTheme="majorHAnsi" w:hAnsiTheme="majorHAnsi" w:cstheme="majorHAnsi"/>
+          <w:szCs w:val="24"/>
+        </w:rPr>
+      </w:pPr>
+      <w:r>
+        <w:rPr>
+          <w:rFonts w:asciiTheme="majorHAnsi" w:hAnsiTheme="majorHAnsi" w:cstheme="majorHAnsi"/>
+          <w:szCs w:val="24"/>
+        </w:rPr>
+        <w:t>Implement Inventory Tab</w:t>
+      </w:r>
+    </w:p>
+    <w:p>
+      <w:pPr>
+        <w:pStyle w:val="ListParagraph"/>
+        <w:numPr>
+          <w:ilvl w:val="3"/>
+          <w:numId w:val="5"/>
+        </w:numPr>
+        <w:rPr>
+          <w:rFonts w:asciiTheme="majorHAnsi" w:hAnsiTheme="majorHAnsi" w:cstheme="majorHAnsi"/>
+          <w:szCs w:val="24"/>
+        </w:rPr>
+      </w:pPr>
+      <w:r>
+        <w:rPr>
+          <w:rFonts w:asciiTheme="majorHAnsi" w:hAnsiTheme="majorHAnsi" w:cstheme="majorHAnsi"/>
+          <w:szCs w:val="24"/>
+        </w:rPr>
+        <w:t>Do not implement scrollbar.  This won’t be needed until later.  Simply place a single pickaxe inventory item in the inventory tab.</w:t>
+      </w:r>
+    </w:p>
+    <w:p>
+      <w:pPr>
+        <w:pStyle w:val="ListParagraph"/>
+        <w:numPr>
+          <w:ilvl w:val="2"/>
+          <w:numId w:val="5"/>
+        </w:numPr>
+        <w:rPr>
+          <w:rFonts w:asciiTheme="majorHAnsi" w:hAnsiTheme="majorHAnsi" w:cstheme="majorHAnsi"/>
+          <w:szCs w:val="24"/>
+        </w:rPr>
+      </w:pPr>
+      <w:r>
+        <w:rPr>
+          <w:rFonts w:asciiTheme="majorHAnsi" w:hAnsiTheme="majorHAnsi" w:cstheme="majorHAnsi"/>
+          <w:szCs w:val="24"/>
+        </w:rPr>
+        <w:t xml:space="preserve">Add a pickaxe object as a 2D image. And transform the mouse cursor to the pickaxe </w:t>
+      </w:r>
+      <w:r>
+        <w:rPr>
+          <w:rFonts w:asciiTheme="majorHAnsi" w:hAnsiTheme="majorHAnsi" w:cstheme="majorHAnsi"/>
+          <w:szCs w:val="24"/>
+        </w:rPr>
+        <w:t>image</w:t>
       </w:r>
       <w:bookmarkStart w:id="0" w:name="_GoBack"/>
       <w:bookmarkEnd w:id="0"/>
+      <w:r>
+        <w:rPr>
+          <w:rFonts w:asciiTheme="majorHAnsi" w:hAnsiTheme="majorHAnsi" w:cstheme="majorHAnsi"/>
+          <w:szCs w:val="24"/>
+        </w:rPr>
+        <w:t>.</w:t>
+      </w:r>
     </w:p>
     <w:p>
       <w:pPr>
@@ -2299,15 +1994,203 @@
           <w:rFonts w:asciiTheme="majorHAnsi" w:hAnsiTheme="majorHAnsi" w:cstheme="majorHAnsi"/>
           <w:szCs w:val="24"/>
         </w:rPr>
-        <w:t xml:space="preserve">Implement </w:t>
-      </w:r>
-      <w:r>
-        <w:rPr>
-          <w:rFonts w:asciiTheme="majorHAnsi" w:hAnsiTheme="majorHAnsi" w:cstheme="majorHAnsi"/>
-          <w:b/>
-          <w:bCs/>
-        </w:rPr>
-        <w:t>Inventory Tab button</w:t>
+        <w:t>Pickaxe</w:t>
+      </w:r>
+      <w:r>
+        <w:rPr>
+          <w:rFonts w:asciiTheme="majorHAnsi" w:hAnsiTheme="majorHAnsi" w:cstheme="majorHAnsi"/>
+          <w:szCs w:val="24"/>
+        </w:rPr>
+        <w:t xml:space="preserve"> </w:t>
+      </w:r>
+    </w:p>
+    <w:p>
+      <w:pPr>
+        <w:pStyle w:val="ListParagraph"/>
+        <w:numPr>
+          <w:ilvl w:val="3"/>
+          <w:numId w:val="5"/>
+        </w:numPr>
+        <w:rPr>
+          <w:rFonts w:asciiTheme="majorHAnsi" w:hAnsiTheme="majorHAnsi" w:cstheme="majorHAnsi"/>
+          <w:szCs w:val="24"/>
+        </w:rPr>
+      </w:pPr>
+      <w:r>
+        <w:rPr>
+          <w:rFonts w:asciiTheme="majorHAnsi" w:hAnsiTheme="majorHAnsi" w:cstheme="majorHAnsi"/>
+          <w:szCs w:val="24"/>
+        </w:rPr>
+        <w:t>PDL</w:t>
+      </w:r>
+    </w:p>
+    <w:p>
+      <w:pPr>
+        <w:pStyle w:val="ListParagraph"/>
+        <w:numPr>
+          <w:ilvl w:val="4"/>
+          <w:numId w:val="5"/>
+        </w:numPr>
+        <w:rPr>
+          <w:rFonts w:asciiTheme="majorHAnsi" w:hAnsiTheme="majorHAnsi" w:cstheme="majorHAnsi"/>
+          <w:szCs w:val="24"/>
+        </w:rPr>
+      </w:pPr>
+      <w:r>
+        <w:rPr>
+          <w:rFonts w:asciiTheme="majorHAnsi" w:hAnsiTheme="majorHAnsi" w:cstheme="majorHAnsi"/>
+          <w:szCs w:val="24"/>
+        </w:rPr>
+        <w:t>Open Inventory</w:t>
+      </w:r>
+    </w:p>
+    <w:p>
+      <w:pPr>
+        <w:pStyle w:val="ListParagraph"/>
+        <w:numPr>
+          <w:ilvl w:val="4"/>
+          <w:numId w:val="5"/>
+        </w:numPr>
+        <w:rPr>
+          <w:rFonts w:asciiTheme="majorHAnsi" w:hAnsiTheme="majorHAnsi" w:cstheme="majorHAnsi"/>
+          <w:szCs w:val="24"/>
+        </w:rPr>
+      </w:pPr>
+      <w:r>
+        <w:rPr>
+          <w:rFonts w:asciiTheme="majorHAnsi" w:hAnsiTheme="majorHAnsi" w:cstheme="majorHAnsi"/>
+          <w:szCs w:val="24"/>
+        </w:rPr>
+        <w:t>Click Pickaxe and drag it to your inventory slot.</w:t>
+      </w:r>
+    </w:p>
+    <w:p>
+      <w:pPr>
+        <w:pStyle w:val="ListParagraph"/>
+        <w:numPr>
+          <w:ilvl w:val="4"/>
+          <w:numId w:val="5"/>
+        </w:numPr>
+        <w:rPr>
+          <w:rFonts w:asciiTheme="majorHAnsi" w:hAnsiTheme="majorHAnsi" w:cstheme="majorHAnsi"/>
+          <w:szCs w:val="24"/>
+        </w:rPr>
+      </w:pPr>
+      <w:r>
+        <w:rPr>
+          <w:rFonts w:asciiTheme="majorHAnsi" w:hAnsiTheme="majorHAnsi" w:cstheme="majorHAnsi"/>
+          <w:szCs w:val="24"/>
+        </w:rPr>
+        <w:t>With pickaxe selected in inventory slot, click a block in the game world.</w:t>
+      </w:r>
+    </w:p>
+    <w:p>
+      <w:pPr>
+        <w:pStyle w:val="ListParagraph"/>
+        <w:numPr>
+          <w:ilvl w:val="4"/>
+          <w:numId w:val="5"/>
+        </w:numPr>
+        <w:rPr>
+          <w:rFonts w:asciiTheme="majorHAnsi" w:hAnsiTheme="majorHAnsi" w:cstheme="majorHAnsi"/>
+          <w:szCs w:val="24"/>
+        </w:rPr>
+      </w:pPr>
+      <w:r>
+        <w:rPr>
+          <w:rFonts w:asciiTheme="majorHAnsi" w:hAnsiTheme="majorHAnsi" w:cstheme="majorHAnsi"/>
+          <w:szCs w:val="24"/>
+        </w:rPr>
+        <w:t>Holding down, the block gets destroyed.</w:t>
+      </w:r>
+    </w:p>
+    <w:p>
+      <w:pPr>
+        <w:pStyle w:val="ListParagraph"/>
+        <w:numPr>
+          <w:ilvl w:val="4"/>
+          <w:numId w:val="5"/>
+        </w:numPr>
+        <w:rPr>
+          <w:rFonts w:asciiTheme="majorHAnsi" w:hAnsiTheme="majorHAnsi" w:cstheme="majorHAnsi"/>
+          <w:szCs w:val="24"/>
+        </w:rPr>
+      </w:pPr>
+      <w:r>
+        <w:rPr>
+          <w:rFonts w:asciiTheme="majorHAnsi" w:hAnsiTheme="majorHAnsi" w:cstheme="majorHAnsi"/>
+          <w:szCs w:val="24"/>
+        </w:rPr>
+        <w:t>The block is then lay on the ground.</w:t>
+      </w:r>
+    </w:p>
+    <w:p>
+      <w:pPr>
+        <w:pStyle w:val="ListParagraph"/>
+        <w:numPr>
+          <w:ilvl w:val="4"/>
+          <w:numId w:val="5"/>
+        </w:numPr>
+        <w:rPr>
+          <w:rFonts w:asciiTheme="majorHAnsi" w:hAnsiTheme="majorHAnsi" w:cstheme="majorHAnsi"/>
+          <w:szCs w:val="24"/>
+        </w:rPr>
+      </w:pPr>
+      <w:r>
+        <w:rPr>
+          <w:rFonts w:asciiTheme="majorHAnsi" w:hAnsiTheme="majorHAnsi" w:cstheme="majorHAnsi"/>
+          <w:szCs w:val="24"/>
+        </w:rPr>
+        <w:t>C</w:t>
+      </w:r>
+      <w:r>
+        <w:rPr>
+          <w:rFonts w:asciiTheme="majorHAnsi" w:hAnsiTheme="majorHAnsi" w:cstheme="majorHAnsi"/>
+          <w:szCs w:val="24"/>
+        </w:rPr>
+        <w:t>lick the block to put it in your inventory.</w:t>
+      </w:r>
+    </w:p>
+    <w:p>
+      <w:pPr>
+        <w:pStyle w:val="ListParagraph"/>
+        <w:numPr>
+          <w:ilvl w:val="4"/>
+          <w:numId w:val="5"/>
+        </w:numPr>
+        <w:rPr>
+          <w:rFonts w:asciiTheme="majorHAnsi" w:hAnsiTheme="majorHAnsi" w:cstheme="majorHAnsi"/>
+          <w:szCs w:val="24"/>
+        </w:rPr>
+      </w:pPr>
+      <w:r>
+        <w:rPr>
+          <w:rFonts w:asciiTheme="majorHAnsi" w:hAnsiTheme="majorHAnsi" w:cstheme="majorHAnsi"/>
+          <w:szCs w:val="24"/>
+        </w:rPr>
+        <w:t>Block will appear next to the pick axe.</w:t>
+      </w:r>
+    </w:p>
+    <w:p>
+      <w:pPr>
+        <w:pStyle w:val="ListParagraph"/>
+        <w:numPr>
+          <w:ilvl w:val="1"/>
+          <w:numId w:val="5"/>
+        </w:numPr>
+        <w:rPr>
+          <w:rFonts w:asciiTheme="majorHAnsi" w:hAnsiTheme="majorHAnsi" w:cstheme="majorHAnsi"/>
+          <w:color w:val="FF0000"/>
+          <w:szCs w:val="24"/>
+        </w:rPr>
+      </w:pPr>
+      <w:r>
+        <w:rPr>
+          <w:rFonts w:asciiTheme="majorHAnsi" w:hAnsiTheme="majorHAnsi" w:cstheme="majorHAnsi"/>
+          <w:color w:val="FF0000"/>
+          <w:szCs w:val="24"/>
+        </w:rPr>
+        <w:t>Use Case - Scenery</w:t>
       </w:r>
     </w:p>
     <w:p>
@@ -2325,50 +2208,9 @@
       <w:r>
         <w:rPr>
           <w:rFonts w:asciiTheme="majorHAnsi" w:hAnsiTheme="majorHAnsi" w:cstheme="majorHAnsi"/>
-          <w:b/>
-          <w:bCs/>
-          <w:szCs w:val="24"/>
-        </w:rPr>
-        <w:t xml:space="preserve">Implement 1 </w:t>
-      </w:r>
-      <w:r>
-        <w:rPr>
-          <w:rFonts w:asciiTheme="majorHAnsi" w:hAnsiTheme="majorHAnsi" w:cstheme="majorHAnsi"/>
-          <w:b/>
-          <w:bCs/>
-          <w:szCs w:val="24"/>
-        </w:rPr>
-        <w:t>Inventory Slot</w:t>
-      </w:r>
-      <w:r>
-        <w:rPr>
-          <w:rFonts w:asciiTheme="majorHAnsi" w:hAnsiTheme="majorHAnsi" w:cstheme="majorHAnsi"/>
-          <w:szCs w:val="24"/>
-        </w:rPr>
-        <w:t xml:space="preserve"> (for equipping</w:t>
-      </w:r>
-      <w:r>
-        <w:rPr>
-          <w:rFonts w:asciiTheme="majorHAnsi" w:hAnsiTheme="majorHAnsi" w:cstheme="majorHAnsi"/>
-          <w:szCs w:val="24"/>
-        </w:rPr>
-        <w:t xml:space="preserve"> </w:t>
-      </w:r>
-      <w:proofErr w:type="spellStart"/>
-      <w:r>
-        <w:rPr>
-          <w:rFonts w:asciiTheme="majorHAnsi" w:hAnsiTheme="majorHAnsi" w:cstheme="majorHAnsi"/>
-          <w:szCs w:val="24"/>
-        </w:rPr>
-        <w:t>pixaxe</w:t>
-      </w:r>
-      <w:proofErr w:type="spellEnd"/>
-      <w:r>
-        <w:rPr>
-          <w:rFonts w:asciiTheme="majorHAnsi" w:hAnsiTheme="majorHAnsi" w:cstheme="majorHAnsi"/>
-          <w:szCs w:val="24"/>
-        </w:rPr>
-        <w:t>)</w:t>
+          <w:szCs w:val="24"/>
+        </w:rPr>
+        <w:t>Update Renderer to handle detail (arbitrary) block geometry.</w:t>
       </w:r>
     </w:p>
     <w:p>
@@ -2388,7 +2230,264 @@
           <w:rFonts w:asciiTheme="majorHAnsi" w:hAnsiTheme="majorHAnsi" w:cstheme="majorHAnsi"/>
           <w:szCs w:val="24"/>
         </w:rPr>
-        <w:t>Implement Inventory Tab</w:t>
+        <w:t>Create Tree Objects in the game</w:t>
+      </w:r>
+      <w:r>
+        <w:rPr>
+          <w:rFonts w:asciiTheme="majorHAnsi" w:hAnsiTheme="majorHAnsi" w:cstheme="majorHAnsi"/>
+          <w:szCs w:val="24"/>
+        </w:rPr>
+        <w:t xml:space="preserve"> that may have arbitrary polygons (not blocks).  This can be a simple </w:t>
+      </w:r>
+      <w:r>
+        <w:rPr>
+          <w:rFonts w:asciiTheme="majorHAnsi" w:hAnsiTheme="majorHAnsi" w:cstheme="majorHAnsi"/>
+          <w:b/>
+          <w:bCs/>
+          <w:szCs w:val="24"/>
+        </w:rPr>
+        <w:t>Block object that is skinner than the world blocks</w:t>
+      </w:r>
+      <w:r>
+        <w:rPr>
+          <w:rFonts w:asciiTheme="majorHAnsi" w:hAnsiTheme="majorHAnsi" w:cstheme="majorHAnsi"/>
+          <w:szCs w:val="24"/>
+        </w:rPr>
+        <w:t>.</w:t>
+      </w:r>
+    </w:p>
+    <w:p>
+      <w:pPr>
+        <w:pStyle w:val="ListParagraph"/>
+        <w:numPr>
+          <w:ilvl w:val="2"/>
+          <w:numId w:val="5"/>
+        </w:numPr>
+        <w:rPr>
+          <w:rFonts w:asciiTheme="majorHAnsi" w:hAnsiTheme="majorHAnsi" w:cstheme="majorHAnsi"/>
+          <w:szCs w:val="24"/>
+        </w:rPr>
+      </w:pPr>
+      <w:r>
+        <w:rPr>
+          <w:rFonts w:asciiTheme="majorHAnsi" w:hAnsiTheme="majorHAnsi" w:cstheme="majorHAnsi"/>
+          <w:szCs w:val="24"/>
+        </w:rPr>
+        <w:t xml:space="preserve">Generate these trees in the game world </w:t>
+      </w:r>
+    </w:p>
+    <w:p>
+      <w:pPr>
+        <w:pStyle w:val="ListParagraph"/>
+        <w:numPr>
+          <w:ilvl w:val="0"/>
+          <w:numId w:val="5"/>
+        </w:numPr>
+        <w:rPr>
+          <w:rFonts w:asciiTheme="majorHAnsi" w:hAnsiTheme="majorHAnsi" w:cstheme="majorHAnsi"/>
+          <w:b/>
+          <w:bCs/>
+          <w:szCs w:val="24"/>
+        </w:rPr>
+      </w:pPr>
+      <w:r>
+        <w:rPr>
+          <w:rFonts w:asciiTheme="majorHAnsi" w:hAnsiTheme="majorHAnsi" w:cstheme="majorHAnsi"/>
+          <w:b/>
+          <w:bCs/>
+        </w:rPr>
+        <w:t xml:space="preserve">Phase </w:t>
+      </w:r>
+      <w:r>
+        <w:rPr>
+          <w:rFonts w:asciiTheme="majorHAnsi" w:hAnsiTheme="majorHAnsi" w:cstheme="majorHAnsi"/>
+          <w:b/>
+          <w:bCs/>
+        </w:rPr>
+        <w:t>2</w:t>
+      </w:r>
+      <w:r>
+        <w:rPr>
+          <w:rFonts w:asciiTheme="majorHAnsi" w:hAnsiTheme="majorHAnsi" w:cstheme="majorHAnsi"/>
+          <w:b/>
+          <w:bCs/>
+        </w:rPr>
+        <w:t xml:space="preserve"> </w:t>
+      </w:r>
+      <w:r>
+        <w:rPr>
+          <w:rFonts w:asciiTheme="majorHAnsi" w:hAnsiTheme="majorHAnsi" w:cstheme="majorHAnsi"/>
+          <w:b/>
+          <w:bCs/>
+        </w:rPr>
+        <w:t xml:space="preserve"> (Peep Refinement)     Due 3/4</w:t>
+      </w:r>
+    </w:p>
+    <w:p>
+      <w:pPr>
+        <w:pStyle w:val="ListParagraph"/>
+        <w:numPr>
+          <w:ilvl w:val="1"/>
+          <w:numId w:val="5"/>
+        </w:numPr>
+        <w:rPr>
+          <w:rFonts w:asciiTheme="majorHAnsi" w:hAnsiTheme="majorHAnsi" w:cstheme="majorHAnsi"/>
+          <w:szCs w:val="24"/>
+        </w:rPr>
+      </w:pPr>
+      <w:r>
+        <w:rPr>
+          <w:rFonts w:asciiTheme="majorHAnsi" w:hAnsiTheme="majorHAnsi" w:cstheme="majorHAnsi"/>
+          <w:szCs w:val="24"/>
+        </w:rPr>
+        <w:t>Peeps</w:t>
+      </w:r>
+    </w:p>
+    <w:p>
+      <w:pPr>
+        <w:pStyle w:val="ListParagraph"/>
+        <w:numPr>
+          <w:ilvl w:val="2"/>
+          <w:numId w:val="5"/>
+        </w:numPr>
+        <w:rPr>
+          <w:rFonts w:asciiTheme="majorHAnsi" w:hAnsiTheme="majorHAnsi" w:cstheme="majorHAnsi"/>
+          <w:szCs w:val="24"/>
+        </w:rPr>
+      </w:pPr>
+      <w:r>
+        <w:rPr>
+          <w:rFonts w:asciiTheme="majorHAnsi" w:hAnsiTheme="majorHAnsi" w:cstheme="majorHAnsi"/>
+          <w:szCs w:val="24"/>
+        </w:rPr>
+        <w:t>Create a sphere that wanders along the ground.  Make it a “Peep” class.</w:t>
+      </w:r>
+    </w:p>
+    <w:p>
+      <w:pPr>
+        <w:pStyle w:val="ListParagraph"/>
+        <w:numPr>
+          <w:ilvl w:val="2"/>
+          <w:numId w:val="5"/>
+        </w:numPr>
+        <w:rPr>
+          <w:rFonts w:asciiTheme="majorHAnsi" w:hAnsiTheme="majorHAnsi" w:cstheme="majorHAnsi"/>
+          <w:szCs w:val="24"/>
+        </w:rPr>
+      </w:pPr>
+      <w:r>
+        <w:rPr>
+          <w:rFonts w:asciiTheme="majorHAnsi" w:hAnsiTheme="majorHAnsi" w:cstheme="majorHAnsi"/>
+          <w:szCs w:val="24"/>
+        </w:rPr>
+        <w:t>Implement “wander” mechanic (AI).</w:t>
+      </w:r>
+    </w:p>
+    <w:p>
+      <w:pPr>
+        <w:pStyle w:val="ListParagraph"/>
+        <w:numPr>
+          <w:ilvl w:val="1"/>
+          <w:numId w:val="5"/>
+        </w:numPr>
+        <w:rPr>
+          <w:rFonts w:asciiTheme="majorHAnsi" w:hAnsiTheme="majorHAnsi" w:cstheme="majorHAnsi"/>
+          <w:szCs w:val="24"/>
+        </w:rPr>
+      </w:pPr>
+      <w:r>
+        <w:rPr>
+          <w:rFonts w:asciiTheme="majorHAnsi" w:hAnsiTheme="majorHAnsi" w:cstheme="majorHAnsi"/>
+          <w:szCs w:val="24"/>
+        </w:rPr>
+        <w:t>Peep Selection</w:t>
+      </w:r>
+      <w:r>
+        <w:rPr>
+          <w:rFonts w:asciiTheme="majorHAnsi" w:hAnsiTheme="majorHAnsi" w:cstheme="majorHAnsi"/>
+          <w:szCs w:val="24"/>
+        </w:rPr>
+        <w:t xml:space="preserve"> – Clicking on a peep (sphere) highlights it.</w:t>
+      </w:r>
+    </w:p>
+    <w:p>
+      <w:pPr>
+        <w:pStyle w:val="ListParagraph"/>
+        <w:numPr>
+          <w:ilvl w:val="1"/>
+          <w:numId w:val="5"/>
+        </w:numPr>
+        <w:rPr>
+          <w:rFonts w:asciiTheme="majorHAnsi" w:hAnsiTheme="majorHAnsi" w:cstheme="majorHAnsi"/>
+          <w:szCs w:val="24"/>
+        </w:rPr>
+      </w:pPr>
+      <w:r>
+        <w:rPr>
+          <w:rFonts w:asciiTheme="majorHAnsi" w:hAnsiTheme="majorHAnsi" w:cstheme="majorHAnsi"/>
+          <w:szCs w:val="24"/>
+        </w:rPr>
+        <w:t>Get peeps to battle each other.</w:t>
+      </w:r>
+    </w:p>
+    <w:p>
+      <w:pPr>
+        <w:pStyle w:val="ListParagraph"/>
+        <w:numPr>
+          <w:ilvl w:val="2"/>
+          <w:numId w:val="5"/>
+        </w:numPr>
+        <w:rPr>
+          <w:rFonts w:asciiTheme="majorHAnsi" w:hAnsiTheme="majorHAnsi" w:cstheme="majorHAnsi"/>
+          <w:szCs w:val="24"/>
+        </w:rPr>
+      </w:pPr>
+      <w:r>
+        <w:rPr>
+          <w:rFonts w:asciiTheme="majorHAnsi" w:hAnsiTheme="majorHAnsi" w:cstheme="majorHAnsi"/>
+          <w:szCs w:val="24"/>
+        </w:rPr>
+        <w:t>Play some kind of “attack” animation for the sphere.  For example, make the sphere rotate to attack.</w:t>
+      </w:r>
+    </w:p>
+    <w:p>
+      <w:pPr>
+        <w:pStyle w:val="ListParagraph"/>
+        <w:numPr>
+          <w:ilvl w:val="2"/>
+          <w:numId w:val="5"/>
+        </w:numPr>
+        <w:rPr>
+          <w:rFonts w:asciiTheme="majorHAnsi" w:hAnsiTheme="majorHAnsi" w:cstheme="majorHAnsi"/>
+          <w:szCs w:val="24"/>
+        </w:rPr>
+      </w:pPr>
+      <w:r>
+        <w:rPr>
+          <w:rFonts w:asciiTheme="majorHAnsi" w:hAnsiTheme="majorHAnsi" w:cstheme="majorHAnsi"/>
+          <w:szCs w:val="24"/>
+        </w:rPr>
+        <w:t>Add “battle” to the Peep’s AI stack.</w:t>
+      </w:r>
+    </w:p>
+    <w:p>
+      <w:pPr>
+        <w:pStyle w:val="ListParagraph"/>
+        <w:numPr>
+          <w:ilvl w:val="2"/>
+          <w:numId w:val="5"/>
+        </w:numPr>
+        <w:rPr>
+          <w:rFonts w:asciiTheme="majorHAnsi" w:hAnsiTheme="majorHAnsi" w:cstheme="majorHAnsi"/>
+          <w:szCs w:val="24"/>
+        </w:rPr>
+      </w:pPr>
+      <w:r>
+        <w:rPr>
+          <w:rFonts w:asciiTheme="majorHAnsi" w:hAnsiTheme="majorHAnsi" w:cstheme="majorHAnsi"/>
+          <w:szCs w:val="24"/>
+        </w:rPr>
+        <w:t xml:space="preserve">Increase Peep XP when they win the battle.  </w:t>
       </w:r>
     </w:p>
     <w:p>
@@ -2408,7 +2507,7 @@
           <w:rFonts w:asciiTheme="majorHAnsi" w:hAnsiTheme="majorHAnsi" w:cstheme="majorHAnsi"/>
           <w:szCs w:val="24"/>
         </w:rPr>
-        <w:t>Do not implement scrollbar.  This won’t be needed until later.  Simply place a single pickaxe inventory item in the inventory tab.</w:t>
+        <w:t>XP = Peep Level * Type Multiplier (type) * Evolution Multiplier (per type).</w:t>
       </w:r>
     </w:p>
     <w:p>
@@ -2428,7 +2527,66 @@
           <w:rFonts w:asciiTheme="majorHAnsi" w:hAnsiTheme="majorHAnsi" w:cstheme="majorHAnsi"/>
           <w:szCs w:val="24"/>
         </w:rPr>
-        <w:t>Add a pickaxe object as a 2D image. And transform the mouse cursor to the pickaxe object.</w:t>
+        <w:t>Evolve the peep if its XP goes over some amount</w:t>
+      </w:r>
+    </w:p>
+    <w:p>
+      <w:pPr>
+        <w:pStyle w:val="ListParagraph"/>
+        <w:numPr>
+          <w:ilvl w:val="3"/>
+          <w:numId w:val="5"/>
+        </w:numPr>
+        <w:rPr>
+          <w:rFonts w:asciiTheme="majorHAnsi" w:hAnsiTheme="majorHAnsi" w:cstheme="majorHAnsi"/>
+          <w:szCs w:val="24"/>
+        </w:rPr>
+      </w:pPr>
+      <w:r>
+        <w:rPr>
+          <w:rFonts w:asciiTheme="majorHAnsi" w:hAnsiTheme="majorHAnsi" w:cstheme="majorHAnsi"/>
+          <w:szCs w:val="24"/>
+        </w:rPr>
+        <w:t>Int evolve = 5000.</w:t>
+      </w:r>
+    </w:p>
+    <w:p>
+      <w:pPr>
+        <w:pStyle w:val="ListParagraph"/>
+        <w:numPr>
+          <w:ilvl w:val="3"/>
+          <w:numId w:val="5"/>
+        </w:numPr>
+        <w:rPr>
+          <w:rFonts w:asciiTheme="majorHAnsi" w:hAnsiTheme="majorHAnsi" w:cstheme="majorHAnsi"/>
+          <w:szCs w:val="24"/>
+        </w:rPr>
+      </w:pPr>
+      <w:r>
+        <w:rPr>
+          <w:rFonts w:asciiTheme="majorHAnsi" w:hAnsiTheme="majorHAnsi" w:cstheme="majorHAnsi"/>
+          <w:szCs w:val="24"/>
+        </w:rPr>
+        <w:t>Xp += xp;  if xp &gt; evolve then evolve() =&gt; { play an animation, set class level += 1}</w:t>
+      </w:r>
+    </w:p>
+    <w:p>
+      <w:pPr>
+        <w:pStyle w:val="ListParagraph"/>
+        <w:numPr>
+          <w:ilvl w:val="1"/>
+          <w:numId w:val="5"/>
+        </w:numPr>
+        <w:rPr>
+          <w:rFonts w:asciiTheme="majorHAnsi" w:hAnsiTheme="majorHAnsi" w:cstheme="majorHAnsi"/>
+          <w:szCs w:val="24"/>
+        </w:rPr>
+      </w:pPr>
+      <w:r>
+        <w:rPr>
+          <w:rFonts w:asciiTheme="majorHAnsi" w:hAnsiTheme="majorHAnsi" w:cstheme="majorHAnsi"/>
+        </w:rPr>
+        <w:t>Peep Editor</w:t>
       </w:r>
     </w:p>
     <w:p>
@@ -2446,16 +2604,8 @@
       <w:r>
         <w:rPr>
           <w:rFonts w:asciiTheme="majorHAnsi" w:hAnsiTheme="majorHAnsi" w:cstheme="majorHAnsi"/>
-          <w:szCs w:val="24"/>
-        </w:rPr>
-        <w:t>Pickaxe</w:t>
-      </w:r>
-      <w:r>
-        <w:rPr>
-          <w:rFonts w:asciiTheme="majorHAnsi" w:hAnsiTheme="majorHAnsi" w:cstheme="majorHAnsi"/>
-          <w:szCs w:val="24"/>
-        </w:rPr>
-        <w:t xml:space="preserve"> </w:t>
+        </w:rPr>
+        <w:t>PDL</w:t>
       </w:r>
     </w:p>
     <w:p>
@@ -2473,16 +2623,16 @@
       <w:r>
         <w:rPr>
           <w:rFonts w:asciiTheme="majorHAnsi" w:hAnsiTheme="majorHAnsi" w:cstheme="majorHAnsi"/>
-          <w:szCs w:val="24"/>
-        </w:rPr>
-        <w:t>PDL</w:t>
-      </w:r>
-    </w:p>
-    <w:p>
-      <w:pPr>
-        <w:pStyle w:val="ListParagraph"/>
-        <w:numPr>
-          <w:ilvl w:val="4"/>
+        </w:rPr>
+        <w:lastRenderedPageBreak/>
+        <w:t>Click a peep to select him in the game world. The peep will be highlighted.</w:t>
+      </w:r>
+    </w:p>
+    <w:p>
+      <w:pPr>
+        <w:pStyle w:val="ListParagraph"/>
+        <w:numPr>
+          <w:ilvl w:val="3"/>
           <w:numId w:val="5"/>
         </w:numPr>
         <w:rPr>
@@ -2493,16 +2643,15 @@
       <w:r>
         <w:rPr>
           <w:rFonts w:asciiTheme="majorHAnsi" w:hAnsiTheme="majorHAnsi" w:cstheme="majorHAnsi"/>
-          <w:szCs w:val="24"/>
-        </w:rPr>
-        <w:t>Open Inventory</w:t>
-      </w:r>
-    </w:p>
-    <w:p>
-      <w:pPr>
-        <w:pStyle w:val="ListParagraph"/>
-        <w:numPr>
-          <w:ilvl w:val="4"/>
+        </w:rPr>
+        <w:t>Show the peep editor button tab.</w:t>
+      </w:r>
+    </w:p>
+    <w:p>
+      <w:pPr>
+        <w:pStyle w:val="ListParagraph"/>
+        <w:numPr>
+          <w:ilvl w:val="3"/>
           <w:numId w:val="5"/>
         </w:numPr>
         <w:rPr>
@@ -2513,16 +2662,15 @@
       <w:r>
         <w:rPr>
           <w:rFonts w:asciiTheme="majorHAnsi" w:hAnsiTheme="majorHAnsi" w:cstheme="majorHAnsi"/>
-          <w:szCs w:val="24"/>
-        </w:rPr>
-        <w:t>Click Pickaxe and drag it to your inventory slot.</w:t>
-      </w:r>
-    </w:p>
-    <w:p>
-      <w:pPr>
-        <w:pStyle w:val="ListParagraph"/>
-        <w:numPr>
-          <w:ilvl w:val="4"/>
+        </w:rPr>
+        <w:t>IF the tab IS open THEN keep it open, otherwise, simply show the tab button.</w:t>
+      </w:r>
+    </w:p>
+    <w:p>
+      <w:pPr>
+        <w:pStyle w:val="ListParagraph"/>
+        <w:numPr>
+          <w:ilvl w:val="3"/>
           <w:numId w:val="5"/>
         </w:numPr>
         <w:rPr>
@@ -2533,112 +2681,8 @@
       <w:r>
         <w:rPr>
           <w:rFonts w:asciiTheme="majorHAnsi" w:hAnsiTheme="majorHAnsi" w:cstheme="majorHAnsi"/>
-          <w:szCs w:val="24"/>
-        </w:rPr>
-        <w:t>With pickaxe selected in inventory slot, click a block in the game world.</w:t>
-      </w:r>
-    </w:p>
-    <w:p>
-      <w:pPr>
-        <w:pStyle w:val="ListParagraph"/>
-        <w:numPr>
-          <w:ilvl w:val="4"/>
-          <w:numId w:val="5"/>
-        </w:numPr>
-        <w:rPr>
-          <w:rFonts w:asciiTheme="majorHAnsi" w:hAnsiTheme="majorHAnsi" w:cstheme="majorHAnsi"/>
-          <w:szCs w:val="24"/>
-        </w:rPr>
-      </w:pPr>
-      <w:r>
-        <w:rPr>
-          <w:rFonts w:asciiTheme="majorHAnsi" w:hAnsiTheme="majorHAnsi" w:cstheme="majorHAnsi"/>
-          <w:szCs w:val="24"/>
-        </w:rPr>
-        <w:t>Holding down, the block gets destroyed.</w:t>
-      </w:r>
-    </w:p>
-    <w:p>
-      <w:pPr>
-        <w:pStyle w:val="ListParagraph"/>
-        <w:numPr>
-          <w:ilvl w:val="4"/>
-          <w:numId w:val="5"/>
-        </w:numPr>
-        <w:rPr>
-          <w:rFonts w:asciiTheme="majorHAnsi" w:hAnsiTheme="majorHAnsi" w:cstheme="majorHAnsi"/>
-          <w:szCs w:val="24"/>
-        </w:rPr>
-      </w:pPr>
-      <w:r>
-        <w:rPr>
-          <w:rFonts w:asciiTheme="majorHAnsi" w:hAnsiTheme="majorHAnsi" w:cstheme="majorHAnsi"/>
-          <w:szCs w:val="24"/>
-        </w:rPr>
-        <w:t>The block is then lay on the ground.</w:t>
-      </w:r>
-    </w:p>
-    <w:p>
-      <w:pPr>
-        <w:pStyle w:val="ListParagraph"/>
-        <w:numPr>
-          <w:ilvl w:val="4"/>
-          <w:numId w:val="5"/>
-        </w:numPr>
-        <w:rPr>
-          <w:rFonts w:asciiTheme="majorHAnsi" w:hAnsiTheme="majorHAnsi" w:cstheme="majorHAnsi"/>
-          <w:szCs w:val="24"/>
-        </w:rPr>
-      </w:pPr>
-      <w:r>
-        <w:rPr>
-          <w:rFonts w:asciiTheme="majorHAnsi" w:hAnsiTheme="majorHAnsi" w:cstheme="majorHAnsi"/>
-          <w:szCs w:val="24"/>
-        </w:rPr>
-        <w:t>C</w:t>
-      </w:r>
-      <w:r>
-        <w:rPr>
-          <w:rFonts w:asciiTheme="majorHAnsi" w:hAnsiTheme="majorHAnsi" w:cstheme="majorHAnsi"/>
-          <w:szCs w:val="24"/>
-        </w:rPr>
-        <w:t>lick the block to put it in your inventory.</w:t>
-      </w:r>
-    </w:p>
-    <w:p>
-      <w:pPr>
-        <w:pStyle w:val="ListParagraph"/>
-        <w:numPr>
-          <w:ilvl w:val="4"/>
-          <w:numId w:val="5"/>
-        </w:numPr>
-        <w:rPr>
-          <w:rFonts w:asciiTheme="majorHAnsi" w:hAnsiTheme="majorHAnsi" w:cstheme="majorHAnsi"/>
-          <w:szCs w:val="24"/>
-        </w:rPr>
-      </w:pPr>
-      <w:r>
-        <w:rPr>
-          <w:rFonts w:asciiTheme="majorHAnsi" w:hAnsiTheme="majorHAnsi" w:cstheme="majorHAnsi"/>
-          <w:szCs w:val="24"/>
-        </w:rPr>
-        <w:t xml:space="preserve">Block will appear next to the </w:t>
-      </w:r>
-      <w:proofErr w:type="gramStart"/>
-      <w:r>
-        <w:rPr>
-          <w:rFonts w:asciiTheme="majorHAnsi" w:hAnsiTheme="majorHAnsi" w:cstheme="majorHAnsi"/>
-          <w:szCs w:val="24"/>
-        </w:rPr>
-        <w:t>pick axe</w:t>
-      </w:r>
-      <w:proofErr w:type="gramEnd"/>
-      <w:r>
-        <w:rPr>
-          <w:rFonts w:asciiTheme="majorHAnsi" w:hAnsiTheme="majorHAnsi" w:cstheme="majorHAnsi"/>
-          <w:szCs w:val="24"/>
-        </w:rPr>
-        <w:t>.</w:t>
+        </w:rPr>
+        <w:t>Draw basic stats in the tab.</w:t>
       </w:r>
     </w:p>
     <w:p>
@@ -2650,17 +2694,49 @@
         </w:numPr>
         <w:rPr>
           <w:rFonts w:asciiTheme="majorHAnsi" w:hAnsiTheme="majorHAnsi" w:cstheme="majorHAnsi"/>
-          <w:color w:val="FF0000"/>
-          <w:szCs w:val="24"/>
-        </w:rPr>
-      </w:pPr>
-      <w:r>
-        <w:rPr>
-          <w:rFonts w:asciiTheme="majorHAnsi" w:hAnsiTheme="majorHAnsi" w:cstheme="majorHAnsi"/>
-          <w:color w:val="FF0000"/>
-          <w:szCs w:val="24"/>
-        </w:rPr>
-        <w:t>Use Case - Scenery</w:t>
+          <w:szCs w:val="24"/>
+        </w:rPr>
+      </w:pPr>
+      <w:r>
+        <w:rPr>
+          <w:rFonts w:asciiTheme="majorHAnsi" w:hAnsiTheme="majorHAnsi" w:cstheme="majorHAnsi"/>
+        </w:rPr>
+        <w:t>Generate enem</w:t>
+      </w:r>
+      <w:r>
+        <w:rPr>
+          <w:rFonts w:asciiTheme="majorHAnsi" w:hAnsiTheme="majorHAnsi" w:cstheme="majorHAnsi"/>
+        </w:rPr>
+        <w:t>y peeps</w:t>
+      </w:r>
+      <w:r>
+        <w:rPr>
+          <w:rFonts w:asciiTheme="majorHAnsi" w:hAnsiTheme="majorHAnsi" w:cstheme="majorHAnsi"/>
+        </w:rPr>
+        <w:t xml:space="preserve"> randomly in the game world.</w:t>
+      </w:r>
+    </w:p>
+    <w:p>
+      <w:pPr>
+        <w:pStyle w:val="ListParagraph"/>
+        <w:numPr>
+          <w:ilvl w:val="1"/>
+          <w:numId w:val="5"/>
+        </w:numPr>
+        <w:rPr>
+          <w:rFonts w:asciiTheme="majorHAnsi" w:hAnsiTheme="majorHAnsi" w:cstheme="majorHAnsi"/>
+          <w:b/>
+          <w:bCs/>
+          <w:szCs w:val="24"/>
+        </w:rPr>
+      </w:pPr>
+      <w:r>
+        <w:rPr>
+          <w:rFonts w:asciiTheme="majorHAnsi" w:hAnsiTheme="majorHAnsi" w:cstheme="majorHAnsi"/>
+          <w:b/>
+          <w:bCs/>
+        </w:rPr>
+        <w:t>Content</w:t>
       </w:r>
     </w:p>
     <w:p>
@@ -2678,9 +2754,58 @@
       <w:r>
         <w:rPr>
           <w:rFonts w:asciiTheme="majorHAnsi" w:hAnsiTheme="majorHAnsi" w:cstheme="majorHAnsi"/>
-          <w:szCs w:val="24"/>
-        </w:rPr>
-        <w:t>Update Renderer to handle detail (arbitrary) block geometry.</w:t>
+        </w:rPr>
+        <w:t>Cannon – Shoots balls at enemies and destroys when hits ground.</w:t>
+      </w:r>
+      <w:r>
+        <w:rPr>
+          <w:rFonts w:asciiTheme="majorHAnsi" w:hAnsiTheme="majorHAnsi" w:cstheme="majorHAnsi"/>
+        </w:rPr>
+        <w:t xml:space="preserve">  Must be operated by a peep.</w:t>
+      </w:r>
+    </w:p>
+    <w:p>
+      <w:pPr>
+        <w:pStyle w:val="ListParagraph"/>
+        <w:numPr>
+          <w:ilvl w:val="0"/>
+          <w:numId w:val="5"/>
+        </w:numPr>
+        <w:rPr>
+          <w:rFonts w:asciiTheme="majorHAnsi" w:hAnsiTheme="majorHAnsi" w:cstheme="majorHAnsi"/>
+          <w:b/>
+          <w:bCs/>
+          <w:szCs w:val="24"/>
+        </w:rPr>
+      </w:pPr>
+      <w:r>
+        <w:rPr>
+          <w:rFonts w:asciiTheme="majorHAnsi" w:hAnsiTheme="majorHAnsi" w:cstheme="majorHAnsi"/>
+          <w:b/>
+          <w:bCs/>
+          <w:szCs w:val="24"/>
+        </w:rPr>
+        <w:t>Phase 3 Paths (paver)</w:t>
+      </w:r>
+    </w:p>
+    <w:p>
+      <w:pPr>
+        <w:pStyle w:val="ListParagraph"/>
+        <w:numPr>
+          <w:ilvl w:val="1"/>
+          <w:numId w:val="5"/>
+        </w:numPr>
+        <w:rPr>
+          <w:rFonts w:asciiTheme="majorHAnsi" w:hAnsiTheme="majorHAnsi" w:cstheme="majorHAnsi"/>
+          <w:szCs w:val="24"/>
+        </w:rPr>
+      </w:pPr>
+      <w:r>
+        <w:rPr>
+          <w:rFonts w:asciiTheme="majorHAnsi" w:hAnsiTheme="majorHAnsi" w:cstheme="majorHAnsi"/>
+          <w:szCs w:val="24"/>
+        </w:rPr>
+        <w:t>Create the path toolbar</w:t>
       </w:r>
     </w:p>
     <w:p>
@@ -2700,30 +2825,138 @@
           <w:rFonts w:asciiTheme="majorHAnsi" w:hAnsiTheme="majorHAnsi" w:cstheme="majorHAnsi"/>
           <w:szCs w:val="24"/>
         </w:rPr>
-        <w:t>Create Tree Objects in the game</w:t>
-      </w:r>
-      <w:r>
-        <w:rPr>
-          <w:rFonts w:asciiTheme="majorHAnsi" w:hAnsiTheme="majorHAnsi" w:cstheme="majorHAnsi"/>
-          <w:szCs w:val="24"/>
-        </w:rPr>
-        <w:t xml:space="preserve"> that may have arbitrary polygons (not blocks).  This can be a simple </w:t>
-      </w:r>
-      <w:r>
-        <w:rPr>
-          <w:rFonts w:asciiTheme="majorHAnsi" w:hAnsiTheme="majorHAnsi" w:cstheme="majorHAnsi"/>
-          <w:b/>
-          <w:bCs/>
-          <w:szCs w:val="24"/>
-        </w:rPr>
-        <w:t>Block object that is skinner than the world blocks</w:t>
-      </w:r>
-      <w:r>
-        <w:rPr>
-          <w:rFonts w:asciiTheme="majorHAnsi" w:hAnsiTheme="majorHAnsi" w:cstheme="majorHAnsi"/>
-          <w:szCs w:val="24"/>
-        </w:rPr>
-        <w:t>.</w:t>
+        <w:t>PDL</w:t>
+      </w:r>
+    </w:p>
+    <w:p>
+      <w:pPr>
+        <w:pStyle w:val="ListParagraph"/>
+        <w:numPr>
+          <w:ilvl w:val="3"/>
+          <w:numId w:val="5"/>
+        </w:numPr>
+        <w:rPr>
+          <w:rFonts w:asciiTheme="majorHAnsi" w:hAnsiTheme="majorHAnsi" w:cstheme="majorHAnsi"/>
+          <w:szCs w:val="24"/>
+        </w:rPr>
+      </w:pPr>
+      <w:r>
+        <w:rPr>
+          <w:rFonts w:asciiTheme="majorHAnsi" w:hAnsiTheme="majorHAnsi" w:cstheme="majorHAnsi"/>
+          <w:szCs w:val="24"/>
+        </w:rPr>
+        <w:t xml:space="preserve">Select the paver </w:t>
+      </w:r>
+    </w:p>
+    <w:p>
+      <w:pPr>
+        <w:pStyle w:val="ListParagraph"/>
+        <w:numPr>
+          <w:ilvl w:val="3"/>
+          <w:numId w:val="5"/>
+        </w:numPr>
+        <w:rPr>
+          <w:rFonts w:asciiTheme="majorHAnsi" w:hAnsiTheme="majorHAnsi" w:cstheme="majorHAnsi"/>
+          <w:szCs w:val="24"/>
+        </w:rPr>
+      </w:pPr>
+      <w:r>
+        <w:rPr>
+          <w:rFonts w:asciiTheme="majorHAnsi" w:hAnsiTheme="majorHAnsi" w:cstheme="majorHAnsi"/>
+          <w:szCs w:val="24"/>
+        </w:rPr>
+        <w:t>Clicking the paver opens up the “tools options” tab to the left of the screen.  You can close the tools options tab by clicking the button.</w:t>
+      </w:r>
+    </w:p>
+    <w:p>
+      <w:pPr>
+        <w:pStyle w:val="ListParagraph"/>
+        <w:numPr>
+          <w:ilvl w:val="1"/>
+          <w:numId w:val="5"/>
+        </w:numPr>
+        <w:rPr>
+          <w:rFonts w:asciiTheme="majorHAnsi" w:hAnsiTheme="majorHAnsi" w:cstheme="majorHAnsi"/>
+          <w:szCs w:val="24"/>
+        </w:rPr>
+      </w:pPr>
+      <w:r>
+        <w:rPr>
+          <w:rFonts w:asciiTheme="majorHAnsi" w:hAnsiTheme="majorHAnsi" w:cstheme="majorHAnsi"/>
+          <w:szCs w:val="24"/>
+        </w:rPr>
+        <w:t>Build a path</w:t>
+      </w:r>
+      <w:r>
+        <w:rPr>
+          <w:rFonts w:asciiTheme="majorHAnsi" w:hAnsiTheme="majorHAnsi" w:cstheme="majorHAnsi"/>
+          <w:szCs w:val="24"/>
+        </w:rPr>
+        <w:t xml:space="preserve"> by placing a decal over the top of the block.</w:t>
+      </w:r>
+    </w:p>
+    <w:p>
+      <w:pPr>
+        <w:pStyle w:val="ListParagraph"/>
+        <w:numPr>
+          <w:ilvl w:val="1"/>
+          <w:numId w:val="5"/>
+        </w:numPr>
+        <w:rPr>
+          <w:rFonts w:asciiTheme="majorHAnsi" w:hAnsiTheme="majorHAnsi" w:cstheme="majorHAnsi"/>
+          <w:szCs w:val="24"/>
+        </w:rPr>
+      </w:pPr>
+      <w:r>
+        <w:rPr>
+          <w:rFonts w:asciiTheme="majorHAnsi" w:hAnsiTheme="majorHAnsi" w:cstheme="majorHAnsi"/>
+          <w:szCs w:val="24"/>
+        </w:rPr>
+        <w:t>Get peeps to follow the path if they are on it.   Otherwise they wander around the ground.</w:t>
+      </w:r>
+    </w:p>
+    <w:p>
+      <w:pPr>
+        <w:pStyle w:val="ListParagraph"/>
+        <w:numPr>
+          <w:ilvl w:val="0"/>
+          <w:numId w:val="5"/>
+        </w:numPr>
+        <w:rPr>
+          <w:rFonts w:asciiTheme="majorHAnsi" w:hAnsiTheme="majorHAnsi" w:cstheme="majorHAnsi"/>
+          <w:b/>
+          <w:bCs/>
+          <w:szCs w:val="24"/>
+        </w:rPr>
+      </w:pPr>
+      <w:r>
+        <w:rPr>
+          <w:rFonts w:asciiTheme="majorHAnsi" w:hAnsiTheme="majorHAnsi" w:cstheme="majorHAnsi"/>
+          <w:b/>
+          <w:bCs/>
+          <w:szCs w:val="24"/>
+        </w:rPr>
+        <w:t>Phase 4 (World Refinement)</w:t>
+      </w:r>
+    </w:p>
+    <w:p>
+      <w:pPr>
+        <w:pStyle w:val="ListParagraph"/>
+        <w:numPr>
+          <w:ilvl w:val="1"/>
+          <w:numId w:val="5"/>
+        </w:numPr>
+        <w:rPr>
+          <w:rFonts w:asciiTheme="majorHAnsi" w:hAnsiTheme="majorHAnsi" w:cstheme="majorHAnsi"/>
+          <w:szCs w:val="24"/>
+        </w:rPr>
+      </w:pPr>
+      <w:r>
+        <w:rPr>
+          <w:rFonts w:asciiTheme="majorHAnsi" w:hAnsiTheme="majorHAnsi" w:cstheme="majorHAnsi"/>
+          <w:szCs w:val="24"/>
+        </w:rPr>
+        <w:t>Add at least 5 details to the game world.</w:t>
       </w:r>
     </w:p>
     <w:p>
@@ -2743,7 +2976,85 @@
           <w:rFonts w:asciiTheme="majorHAnsi" w:hAnsiTheme="majorHAnsi" w:cstheme="majorHAnsi"/>
           <w:szCs w:val="24"/>
         </w:rPr>
-        <w:t xml:space="preserve">Generate these trees in the game world </w:t>
+        <w:t>Trees (should be done)</w:t>
+      </w:r>
+    </w:p>
+    <w:p>
+      <w:pPr>
+        <w:pStyle w:val="ListParagraph"/>
+        <w:numPr>
+          <w:ilvl w:val="2"/>
+          <w:numId w:val="5"/>
+        </w:numPr>
+        <w:rPr>
+          <w:rFonts w:asciiTheme="majorHAnsi" w:hAnsiTheme="majorHAnsi" w:cstheme="majorHAnsi"/>
+          <w:szCs w:val="24"/>
+        </w:rPr>
+      </w:pPr>
+      <w:r>
+        <w:rPr>
+          <w:rFonts w:asciiTheme="majorHAnsi" w:hAnsiTheme="majorHAnsi" w:cstheme="majorHAnsi"/>
+          <w:szCs w:val="24"/>
+        </w:rPr>
+        <w:t>Grass blocks.</w:t>
+      </w:r>
+    </w:p>
+    <w:p>
+      <w:pPr>
+        <w:pStyle w:val="ListParagraph"/>
+        <w:numPr>
+          <w:ilvl w:val="2"/>
+          <w:numId w:val="5"/>
+        </w:numPr>
+        <w:rPr>
+          <w:rFonts w:asciiTheme="majorHAnsi" w:hAnsiTheme="majorHAnsi" w:cstheme="majorHAnsi"/>
+          <w:szCs w:val="24"/>
+        </w:rPr>
+      </w:pPr>
+      <w:r>
+        <w:rPr>
+          <w:rFonts w:asciiTheme="majorHAnsi" w:hAnsiTheme="majorHAnsi" w:cstheme="majorHAnsi"/>
+          <w:szCs w:val="24"/>
+        </w:rPr>
+        <w:t>Dirt Blocks.</w:t>
+      </w:r>
+    </w:p>
+    <w:p>
+      <w:pPr>
+        <w:pStyle w:val="ListParagraph"/>
+        <w:numPr>
+          <w:ilvl w:val="1"/>
+          <w:numId w:val="5"/>
+        </w:numPr>
+        <w:rPr>
+          <w:rFonts w:asciiTheme="majorHAnsi" w:hAnsiTheme="majorHAnsi" w:cstheme="majorHAnsi"/>
+          <w:szCs w:val="24"/>
+        </w:rPr>
+      </w:pPr>
+      <w:r>
+        <w:rPr>
+          <w:rFonts w:asciiTheme="majorHAnsi" w:hAnsiTheme="majorHAnsi" w:cstheme="majorHAnsi"/>
+        </w:rPr>
+        <w:t>First Game World</w:t>
+      </w:r>
+    </w:p>
+    <w:p>
+      <w:pPr>
+        <w:pStyle w:val="ListParagraph"/>
+        <w:numPr>
+          <w:ilvl w:val="2"/>
+          <w:numId w:val="5"/>
+        </w:numPr>
+        <w:rPr>
+          <w:rFonts w:asciiTheme="majorHAnsi" w:hAnsiTheme="majorHAnsi" w:cstheme="majorHAnsi"/>
+          <w:szCs w:val="24"/>
+        </w:rPr>
+      </w:pPr>
+      <w:r>
+        <w:rPr>
+          <w:rFonts w:asciiTheme="majorHAnsi" w:hAnsiTheme="majorHAnsi" w:cstheme="majorHAnsi"/>
+        </w:rPr>
+        <w:t>Generate a second game layer below the first one.</w:t>
       </w:r>
     </w:p>
     <w:p>
@@ -2765,23 +3076,25 @@
           <w:rFonts w:asciiTheme="majorHAnsi" w:hAnsiTheme="majorHAnsi" w:cstheme="majorHAnsi"/>
           <w:b/>
           <w:bCs/>
+          <w:szCs w:val="24"/>
         </w:rPr>
         <w:t xml:space="preserve">Phase </w:t>
       </w:r>
-      <w:proofErr w:type="gramStart"/>
-      <w:r>
-        <w:rPr>
-          <w:rFonts w:asciiTheme="majorHAnsi" w:hAnsiTheme="majorHAnsi" w:cstheme="majorHAnsi"/>
-          <w:b/>
-          <w:bCs/>
-        </w:rPr>
-        <w:t>2</w:t>
-      </w:r>
-      <w:r>
-        <w:rPr>
-          <w:rFonts w:asciiTheme="majorHAnsi" w:hAnsiTheme="majorHAnsi" w:cstheme="majorHAnsi"/>
-          <w:b/>
-          <w:bCs/>
+      <w:r>
+        <w:rPr>
+          <w:rFonts w:asciiTheme="majorHAnsi" w:hAnsiTheme="majorHAnsi" w:cstheme="majorHAnsi"/>
+          <w:b/>
+          <w:bCs/>
+          <w:szCs w:val="24"/>
+        </w:rPr>
+        <w:t>5</w:t>
+      </w:r>
+      <w:r>
+        <w:rPr>
+          <w:rFonts w:asciiTheme="majorHAnsi" w:hAnsiTheme="majorHAnsi" w:cstheme="majorHAnsi"/>
+          <w:b/>
+          <w:bCs/>
+          <w:szCs w:val="24"/>
         </w:rPr>
         <w:t xml:space="preserve"> </w:t>
       </w:r>
@@ -2790,17 +3103,9 @@
           <w:rFonts w:asciiTheme="majorHAnsi" w:hAnsiTheme="majorHAnsi" w:cstheme="majorHAnsi"/>
           <w:b/>
           <w:bCs/>
-        </w:rPr>
-        <w:t xml:space="preserve"> (</w:t>
-      </w:r>
-      <w:proofErr w:type="gramEnd"/>
-      <w:r>
-        <w:rPr>
-          <w:rFonts w:asciiTheme="majorHAnsi" w:hAnsiTheme="majorHAnsi" w:cstheme="majorHAnsi"/>
-          <w:b/>
-          <w:bCs/>
-        </w:rPr>
-        <w:t>Peep Refinement)     Due 3/4</w:t>
+          <w:szCs w:val="24"/>
+        </w:rPr>
+        <w:t>(Peep Refinement 2)</w:t>
       </w:r>
     </w:p>
     <w:p>
@@ -2820,47 +3125,21 @@
           <w:rFonts w:asciiTheme="majorHAnsi" w:hAnsiTheme="majorHAnsi" w:cstheme="majorHAnsi"/>
           <w:szCs w:val="24"/>
         </w:rPr>
-        <w:t>Peeps</w:t>
-      </w:r>
-    </w:p>
-    <w:p>
-      <w:pPr>
-        <w:pStyle w:val="ListParagraph"/>
-        <w:numPr>
-          <w:ilvl w:val="2"/>
-          <w:numId w:val="5"/>
-        </w:numPr>
-        <w:rPr>
-          <w:rFonts w:asciiTheme="majorHAnsi" w:hAnsiTheme="majorHAnsi" w:cstheme="majorHAnsi"/>
-          <w:szCs w:val="24"/>
-        </w:rPr>
-      </w:pPr>
-      <w:r>
-        <w:rPr>
-          <w:rFonts w:asciiTheme="majorHAnsi" w:hAnsiTheme="majorHAnsi" w:cstheme="majorHAnsi"/>
-          <w:szCs w:val="24"/>
-        </w:rPr>
-        <w:t>Create a sphere that wanders along the ground.  Make it a “Peep” class.</w:t>
-      </w:r>
-    </w:p>
-    <w:p>
-      <w:pPr>
-        <w:pStyle w:val="ListParagraph"/>
-        <w:numPr>
-          <w:ilvl w:val="2"/>
-          <w:numId w:val="5"/>
-        </w:numPr>
-        <w:rPr>
-          <w:rFonts w:asciiTheme="majorHAnsi" w:hAnsiTheme="majorHAnsi" w:cstheme="majorHAnsi"/>
-          <w:szCs w:val="24"/>
-        </w:rPr>
-      </w:pPr>
-      <w:r>
-        <w:rPr>
-          <w:rFonts w:asciiTheme="majorHAnsi" w:hAnsiTheme="majorHAnsi" w:cstheme="majorHAnsi"/>
-          <w:szCs w:val="24"/>
-        </w:rPr>
-        <w:t>Implement “wander” mechanic (AI).</w:t>
+        <w:t>Render real peep</w:t>
+      </w:r>
+      <w:r>
+        <w:rPr>
+          <w:rFonts w:asciiTheme="majorHAnsi" w:hAnsiTheme="majorHAnsi" w:cstheme="majorHAnsi"/>
+          <w:szCs w:val="24"/>
+        </w:rPr>
+        <w:t xml:space="preserve"> as a Scrab</w:t>
+      </w:r>
+      <w:r>
+        <w:rPr>
+          <w:rFonts w:asciiTheme="majorHAnsi" w:hAnsiTheme="majorHAnsi" w:cstheme="majorHAnsi"/>
+          <w:szCs w:val="24"/>
+        </w:rPr>
+        <w:t xml:space="preserve"> (no more ball)</w:t>
       </w:r>
     </w:p>
     <w:p>
@@ -2880,14 +3159,7 @@
           <w:rFonts w:asciiTheme="majorHAnsi" w:hAnsiTheme="majorHAnsi" w:cstheme="majorHAnsi"/>
           <w:szCs w:val="24"/>
         </w:rPr>
-        <w:t>Peep Selection</w:t>
-      </w:r>
-      <w:r>
-        <w:rPr>
-          <w:rFonts w:asciiTheme="majorHAnsi" w:hAnsiTheme="majorHAnsi" w:cstheme="majorHAnsi"/>
-          <w:szCs w:val="24"/>
-        </w:rPr>
-        <w:t xml:space="preserve"> – Clicking on a peep (sphere) highlights it.</w:t>
+        <w:t>Peep Editor - Peep Image – Draw the profile picture, or mugshot, of the peep in the peep editor.</w:t>
       </w:r>
     </w:p>
     <w:p>
@@ -2907,833 +3179,6 @@
           <w:rFonts w:asciiTheme="majorHAnsi" w:hAnsiTheme="majorHAnsi" w:cstheme="majorHAnsi"/>
           <w:szCs w:val="24"/>
         </w:rPr>
-        <w:t>Get peeps to battle each other.</w:t>
-      </w:r>
-    </w:p>
-    <w:p>
-      <w:pPr>
-        <w:pStyle w:val="ListParagraph"/>
-        <w:numPr>
-          <w:ilvl w:val="2"/>
-          <w:numId w:val="5"/>
-        </w:numPr>
-        <w:rPr>
-          <w:rFonts w:asciiTheme="majorHAnsi" w:hAnsiTheme="majorHAnsi" w:cstheme="majorHAnsi"/>
-          <w:szCs w:val="24"/>
-        </w:rPr>
-      </w:pPr>
-      <w:r>
-        <w:rPr>
-          <w:rFonts w:asciiTheme="majorHAnsi" w:hAnsiTheme="majorHAnsi" w:cstheme="majorHAnsi"/>
-          <w:szCs w:val="24"/>
-        </w:rPr>
-        <w:t>Play some kind of “attack” animation for the sphere.  For example, make the sphere rotate to attack.</w:t>
-      </w:r>
-    </w:p>
-    <w:p>
-      <w:pPr>
-        <w:pStyle w:val="ListParagraph"/>
-        <w:numPr>
-          <w:ilvl w:val="2"/>
-          <w:numId w:val="5"/>
-        </w:numPr>
-        <w:rPr>
-          <w:rFonts w:asciiTheme="majorHAnsi" w:hAnsiTheme="majorHAnsi" w:cstheme="majorHAnsi"/>
-          <w:szCs w:val="24"/>
-        </w:rPr>
-      </w:pPr>
-      <w:r>
-        <w:rPr>
-          <w:rFonts w:asciiTheme="majorHAnsi" w:hAnsiTheme="majorHAnsi" w:cstheme="majorHAnsi"/>
-          <w:szCs w:val="24"/>
-        </w:rPr>
-        <w:t>Add “battle” to the Peep’s AI stack.</w:t>
-      </w:r>
-    </w:p>
-    <w:p>
-      <w:pPr>
-        <w:pStyle w:val="ListParagraph"/>
-        <w:numPr>
-          <w:ilvl w:val="2"/>
-          <w:numId w:val="5"/>
-        </w:numPr>
-        <w:rPr>
-          <w:rFonts w:asciiTheme="majorHAnsi" w:hAnsiTheme="majorHAnsi" w:cstheme="majorHAnsi"/>
-          <w:szCs w:val="24"/>
-        </w:rPr>
-      </w:pPr>
-      <w:r>
-        <w:rPr>
-          <w:rFonts w:asciiTheme="majorHAnsi" w:hAnsiTheme="majorHAnsi" w:cstheme="majorHAnsi"/>
-          <w:szCs w:val="24"/>
-        </w:rPr>
-        <w:t xml:space="preserve">Increase Peep XP when they win the battle.  </w:t>
-      </w:r>
-    </w:p>
-    <w:p>
-      <w:pPr>
-        <w:pStyle w:val="ListParagraph"/>
-        <w:numPr>
-          <w:ilvl w:val="3"/>
-          <w:numId w:val="5"/>
-        </w:numPr>
-        <w:rPr>
-          <w:rFonts w:asciiTheme="majorHAnsi" w:hAnsiTheme="majorHAnsi" w:cstheme="majorHAnsi"/>
-          <w:szCs w:val="24"/>
-        </w:rPr>
-      </w:pPr>
-      <w:r>
-        <w:rPr>
-          <w:rFonts w:asciiTheme="majorHAnsi" w:hAnsiTheme="majorHAnsi" w:cstheme="majorHAnsi"/>
-          <w:szCs w:val="24"/>
-        </w:rPr>
-        <w:t>XP = Peep Level * Type Multiplier (type) * Evolution Multiplier (per type).</w:t>
-      </w:r>
-    </w:p>
-    <w:p>
-      <w:pPr>
-        <w:pStyle w:val="ListParagraph"/>
-        <w:numPr>
-          <w:ilvl w:val="2"/>
-          <w:numId w:val="5"/>
-        </w:numPr>
-        <w:rPr>
-          <w:rFonts w:asciiTheme="majorHAnsi" w:hAnsiTheme="majorHAnsi" w:cstheme="majorHAnsi"/>
-          <w:szCs w:val="24"/>
-        </w:rPr>
-      </w:pPr>
-      <w:r>
-        <w:rPr>
-          <w:rFonts w:asciiTheme="majorHAnsi" w:hAnsiTheme="majorHAnsi" w:cstheme="majorHAnsi"/>
-          <w:szCs w:val="24"/>
-        </w:rPr>
-        <w:t>Evolve the peep if its XP goes over some amount</w:t>
-      </w:r>
-    </w:p>
-    <w:p>
-      <w:pPr>
-        <w:pStyle w:val="ListParagraph"/>
-        <w:numPr>
-          <w:ilvl w:val="3"/>
-          <w:numId w:val="5"/>
-        </w:numPr>
-        <w:rPr>
-          <w:rFonts w:asciiTheme="majorHAnsi" w:hAnsiTheme="majorHAnsi" w:cstheme="majorHAnsi"/>
-          <w:szCs w:val="24"/>
-        </w:rPr>
-      </w:pPr>
-      <w:r>
-        <w:rPr>
-          <w:rFonts w:asciiTheme="majorHAnsi" w:hAnsiTheme="majorHAnsi" w:cstheme="majorHAnsi"/>
-          <w:szCs w:val="24"/>
-        </w:rPr>
-        <w:t>Int evolve = 5000.</w:t>
-      </w:r>
-    </w:p>
-    <w:p>
-      <w:pPr>
-        <w:pStyle w:val="ListParagraph"/>
-        <w:numPr>
-          <w:ilvl w:val="3"/>
-          <w:numId w:val="5"/>
-        </w:numPr>
-        <w:rPr>
-          <w:rFonts w:asciiTheme="majorHAnsi" w:hAnsiTheme="majorHAnsi" w:cstheme="majorHAnsi"/>
-          <w:szCs w:val="24"/>
-        </w:rPr>
-      </w:pPr>
-      <w:proofErr w:type="spellStart"/>
-      <w:r>
-        <w:rPr>
-          <w:rFonts w:asciiTheme="majorHAnsi" w:hAnsiTheme="majorHAnsi" w:cstheme="majorHAnsi"/>
-          <w:szCs w:val="24"/>
-        </w:rPr>
-        <w:t>Xp</w:t>
-      </w:r>
-      <w:proofErr w:type="spellEnd"/>
-      <w:r>
-        <w:rPr>
-          <w:rFonts w:asciiTheme="majorHAnsi" w:hAnsiTheme="majorHAnsi" w:cstheme="majorHAnsi"/>
-          <w:szCs w:val="24"/>
-        </w:rPr>
-        <w:t xml:space="preserve"> += </w:t>
-      </w:r>
-      <w:proofErr w:type="spellStart"/>
-      <w:proofErr w:type="gramStart"/>
-      <w:r>
-        <w:rPr>
-          <w:rFonts w:asciiTheme="majorHAnsi" w:hAnsiTheme="majorHAnsi" w:cstheme="majorHAnsi"/>
-          <w:szCs w:val="24"/>
-        </w:rPr>
-        <w:t>xp</w:t>
-      </w:r>
-      <w:proofErr w:type="spellEnd"/>
-      <w:r>
-        <w:rPr>
-          <w:rFonts w:asciiTheme="majorHAnsi" w:hAnsiTheme="majorHAnsi" w:cstheme="majorHAnsi"/>
-          <w:szCs w:val="24"/>
-        </w:rPr>
-        <w:t>;  if</w:t>
-      </w:r>
-      <w:proofErr w:type="gramEnd"/>
-      <w:r>
-        <w:rPr>
-          <w:rFonts w:asciiTheme="majorHAnsi" w:hAnsiTheme="majorHAnsi" w:cstheme="majorHAnsi"/>
-          <w:szCs w:val="24"/>
-        </w:rPr>
-        <w:t xml:space="preserve"> </w:t>
-      </w:r>
-      <w:proofErr w:type="spellStart"/>
-      <w:r>
-        <w:rPr>
-          <w:rFonts w:asciiTheme="majorHAnsi" w:hAnsiTheme="majorHAnsi" w:cstheme="majorHAnsi"/>
-          <w:szCs w:val="24"/>
-        </w:rPr>
-        <w:t>xp</w:t>
-      </w:r>
-      <w:proofErr w:type="spellEnd"/>
-      <w:r>
-        <w:rPr>
-          <w:rFonts w:asciiTheme="majorHAnsi" w:hAnsiTheme="majorHAnsi" w:cstheme="majorHAnsi"/>
-          <w:szCs w:val="24"/>
-        </w:rPr>
-        <w:t xml:space="preserve"> &gt; evolve then evolve() =&gt; { play an animation, set class level += 1}</w:t>
-      </w:r>
-    </w:p>
-    <w:p>
-      <w:pPr>
-        <w:pStyle w:val="ListParagraph"/>
-        <w:numPr>
-          <w:ilvl w:val="1"/>
-          <w:numId w:val="5"/>
-        </w:numPr>
-        <w:rPr>
-          <w:rFonts w:asciiTheme="majorHAnsi" w:hAnsiTheme="majorHAnsi" w:cstheme="majorHAnsi"/>
-          <w:szCs w:val="24"/>
-        </w:rPr>
-      </w:pPr>
-      <w:r>
-        <w:rPr>
-          <w:rFonts w:asciiTheme="majorHAnsi" w:hAnsiTheme="majorHAnsi" w:cstheme="majorHAnsi"/>
-        </w:rPr>
-        <w:t>Peep Editor</w:t>
-      </w:r>
-    </w:p>
-    <w:p>
-      <w:pPr>
-        <w:pStyle w:val="ListParagraph"/>
-        <w:numPr>
-          <w:ilvl w:val="2"/>
-          <w:numId w:val="5"/>
-        </w:numPr>
-        <w:rPr>
-          <w:rFonts w:asciiTheme="majorHAnsi" w:hAnsiTheme="majorHAnsi" w:cstheme="majorHAnsi"/>
-          <w:szCs w:val="24"/>
-        </w:rPr>
-      </w:pPr>
-      <w:r>
-        <w:rPr>
-          <w:rFonts w:asciiTheme="majorHAnsi" w:hAnsiTheme="majorHAnsi" w:cstheme="majorHAnsi"/>
-        </w:rPr>
-        <w:t>PDL</w:t>
-      </w:r>
-    </w:p>
-    <w:p>
-      <w:pPr>
-        <w:pStyle w:val="ListParagraph"/>
-        <w:numPr>
-          <w:ilvl w:val="3"/>
-          <w:numId w:val="5"/>
-        </w:numPr>
-        <w:rPr>
-          <w:rFonts w:asciiTheme="majorHAnsi" w:hAnsiTheme="majorHAnsi" w:cstheme="majorHAnsi"/>
-          <w:szCs w:val="24"/>
-        </w:rPr>
-      </w:pPr>
-      <w:r>
-        <w:rPr>
-          <w:rFonts w:asciiTheme="majorHAnsi" w:hAnsiTheme="majorHAnsi" w:cstheme="majorHAnsi"/>
-        </w:rPr>
-        <w:lastRenderedPageBreak/>
-        <w:t>Click a peep to select him in the game world. The peep will be highlighted.</w:t>
-      </w:r>
-    </w:p>
-    <w:p>
-      <w:pPr>
-        <w:pStyle w:val="ListParagraph"/>
-        <w:numPr>
-          <w:ilvl w:val="3"/>
-          <w:numId w:val="5"/>
-        </w:numPr>
-        <w:rPr>
-          <w:rFonts w:asciiTheme="majorHAnsi" w:hAnsiTheme="majorHAnsi" w:cstheme="majorHAnsi"/>
-          <w:szCs w:val="24"/>
-        </w:rPr>
-      </w:pPr>
-      <w:r>
-        <w:rPr>
-          <w:rFonts w:asciiTheme="majorHAnsi" w:hAnsiTheme="majorHAnsi" w:cstheme="majorHAnsi"/>
-        </w:rPr>
-        <w:t>Show the peep editor button tab.</w:t>
-      </w:r>
-    </w:p>
-    <w:p>
-      <w:pPr>
-        <w:pStyle w:val="ListParagraph"/>
-        <w:numPr>
-          <w:ilvl w:val="3"/>
-          <w:numId w:val="5"/>
-        </w:numPr>
-        <w:rPr>
-          <w:rFonts w:asciiTheme="majorHAnsi" w:hAnsiTheme="majorHAnsi" w:cstheme="majorHAnsi"/>
-          <w:szCs w:val="24"/>
-        </w:rPr>
-      </w:pPr>
-      <w:r>
-        <w:rPr>
-          <w:rFonts w:asciiTheme="majorHAnsi" w:hAnsiTheme="majorHAnsi" w:cstheme="majorHAnsi"/>
-        </w:rPr>
-        <w:t>IF the tab IS open THEN keep it open, otherwise, simply show the tab button.</w:t>
-      </w:r>
-    </w:p>
-    <w:p>
-      <w:pPr>
-        <w:pStyle w:val="ListParagraph"/>
-        <w:numPr>
-          <w:ilvl w:val="3"/>
-          <w:numId w:val="5"/>
-        </w:numPr>
-        <w:rPr>
-          <w:rFonts w:asciiTheme="majorHAnsi" w:hAnsiTheme="majorHAnsi" w:cstheme="majorHAnsi"/>
-          <w:szCs w:val="24"/>
-        </w:rPr>
-      </w:pPr>
-      <w:r>
-        <w:rPr>
-          <w:rFonts w:asciiTheme="majorHAnsi" w:hAnsiTheme="majorHAnsi" w:cstheme="majorHAnsi"/>
-        </w:rPr>
-        <w:t>Draw basic stats in the tab.</w:t>
-      </w:r>
-    </w:p>
-    <w:p>
-      <w:pPr>
-        <w:pStyle w:val="ListParagraph"/>
-        <w:numPr>
-          <w:ilvl w:val="1"/>
-          <w:numId w:val="5"/>
-        </w:numPr>
-        <w:rPr>
-          <w:rFonts w:asciiTheme="majorHAnsi" w:hAnsiTheme="majorHAnsi" w:cstheme="majorHAnsi"/>
-          <w:szCs w:val="24"/>
-        </w:rPr>
-      </w:pPr>
-      <w:r>
-        <w:rPr>
-          <w:rFonts w:asciiTheme="majorHAnsi" w:hAnsiTheme="majorHAnsi" w:cstheme="majorHAnsi"/>
-        </w:rPr>
-        <w:t>Generate enem</w:t>
-      </w:r>
-      <w:r>
-        <w:rPr>
-          <w:rFonts w:asciiTheme="majorHAnsi" w:hAnsiTheme="majorHAnsi" w:cstheme="majorHAnsi"/>
-        </w:rPr>
-        <w:t>y peeps</w:t>
-      </w:r>
-      <w:r>
-        <w:rPr>
-          <w:rFonts w:asciiTheme="majorHAnsi" w:hAnsiTheme="majorHAnsi" w:cstheme="majorHAnsi"/>
-        </w:rPr>
-        <w:t xml:space="preserve"> randomly in the game world.</w:t>
-      </w:r>
-    </w:p>
-    <w:p>
-      <w:pPr>
-        <w:pStyle w:val="ListParagraph"/>
-        <w:numPr>
-          <w:ilvl w:val="1"/>
-          <w:numId w:val="5"/>
-        </w:numPr>
-        <w:rPr>
-          <w:rFonts w:asciiTheme="majorHAnsi" w:hAnsiTheme="majorHAnsi" w:cstheme="majorHAnsi"/>
-          <w:b/>
-          <w:bCs/>
-          <w:szCs w:val="24"/>
-        </w:rPr>
-      </w:pPr>
-      <w:r>
-        <w:rPr>
-          <w:rFonts w:asciiTheme="majorHAnsi" w:hAnsiTheme="majorHAnsi" w:cstheme="majorHAnsi"/>
-          <w:b/>
-          <w:bCs/>
-        </w:rPr>
-        <w:t>Content</w:t>
-      </w:r>
-    </w:p>
-    <w:p>
-      <w:pPr>
-        <w:pStyle w:val="ListParagraph"/>
-        <w:numPr>
-          <w:ilvl w:val="2"/>
-          <w:numId w:val="5"/>
-        </w:numPr>
-        <w:rPr>
-          <w:rFonts w:asciiTheme="majorHAnsi" w:hAnsiTheme="majorHAnsi" w:cstheme="majorHAnsi"/>
-          <w:szCs w:val="24"/>
-        </w:rPr>
-      </w:pPr>
-      <w:r>
-        <w:rPr>
-          <w:rFonts w:asciiTheme="majorHAnsi" w:hAnsiTheme="majorHAnsi" w:cstheme="majorHAnsi"/>
-        </w:rPr>
-        <w:t>Cannon – Shoots balls at enemies and destroys when hits ground.</w:t>
-      </w:r>
-      <w:r>
-        <w:rPr>
-          <w:rFonts w:asciiTheme="majorHAnsi" w:hAnsiTheme="majorHAnsi" w:cstheme="majorHAnsi"/>
-        </w:rPr>
-        <w:t xml:space="preserve">  Must be operated by a peep.</w:t>
-      </w:r>
-    </w:p>
-    <w:p>
-      <w:pPr>
-        <w:pStyle w:val="ListParagraph"/>
-        <w:numPr>
-          <w:ilvl w:val="0"/>
-          <w:numId w:val="5"/>
-        </w:numPr>
-        <w:rPr>
-          <w:rFonts w:asciiTheme="majorHAnsi" w:hAnsiTheme="majorHAnsi" w:cstheme="majorHAnsi"/>
-          <w:b/>
-          <w:bCs/>
-          <w:szCs w:val="24"/>
-        </w:rPr>
-      </w:pPr>
-      <w:r>
-        <w:rPr>
-          <w:rFonts w:asciiTheme="majorHAnsi" w:hAnsiTheme="majorHAnsi" w:cstheme="majorHAnsi"/>
-          <w:b/>
-          <w:bCs/>
-          <w:szCs w:val="24"/>
-        </w:rPr>
-        <w:t>Phase 3 Paths (paver)</w:t>
-      </w:r>
-    </w:p>
-    <w:p>
-      <w:pPr>
-        <w:pStyle w:val="ListParagraph"/>
-        <w:numPr>
-          <w:ilvl w:val="1"/>
-          <w:numId w:val="5"/>
-        </w:numPr>
-        <w:rPr>
-          <w:rFonts w:asciiTheme="majorHAnsi" w:hAnsiTheme="majorHAnsi" w:cstheme="majorHAnsi"/>
-          <w:szCs w:val="24"/>
-        </w:rPr>
-      </w:pPr>
-      <w:r>
-        <w:rPr>
-          <w:rFonts w:asciiTheme="majorHAnsi" w:hAnsiTheme="majorHAnsi" w:cstheme="majorHAnsi"/>
-          <w:szCs w:val="24"/>
-        </w:rPr>
-        <w:t>Create the path toolbar</w:t>
-      </w:r>
-    </w:p>
-    <w:p>
-      <w:pPr>
-        <w:pStyle w:val="ListParagraph"/>
-        <w:numPr>
-          <w:ilvl w:val="2"/>
-          <w:numId w:val="5"/>
-        </w:numPr>
-        <w:rPr>
-          <w:rFonts w:asciiTheme="majorHAnsi" w:hAnsiTheme="majorHAnsi" w:cstheme="majorHAnsi"/>
-          <w:szCs w:val="24"/>
-        </w:rPr>
-      </w:pPr>
-      <w:r>
-        <w:rPr>
-          <w:rFonts w:asciiTheme="majorHAnsi" w:hAnsiTheme="majorHAnsi" w:cstheme="majorHAnsi"/>
-          <w:szCs w:val="24"/>
-        </w:rPr>
-        <w:t>PDL</w:t>
-      </w:r>
-    </w:p>
-    <w:p>
-      <w:pPr>
-        <w:pStyle w:val="ListParagraph"/>
-        <w:numPr>
-          <w:ilvl w:val="3"/>
-          <w:numId w:val="5"/>
-        </w:numPr>
-        <w:rPr>
-          <w:rFonts w:asciiTheme="majorHAnsi" w:hAnsiTheme="majorHAnsi" w:cstheme="majorHAnsi"/>
-          <w:szCs w:val="24"/>
-        </w:rPr>
-      </w:pPr>
-      <w:r>
-        <w:rPr>
-          <w:rFonts w:asciiTheme="majorHAnsi" w:hAnsiTheme="majorHAnsi" w:cstheme="majorHAnsi"/>
-          <w:szCs w:val="24"/>
-        </w:rPr>
-        <w:t xml:space="preserve">Select the paver </w:t>
-      </w:r>
-    </w:p>
-    <w:p>
-      <w:pPr>
-        <w:pStyle w:val="ListParagraph"/>
-        <w:numPr>
-          <w:ilvl w:val="3"/>
-          <w:numId w:val="5"/>
-        </w:numPr>
-        <w:rPr>
-          <w:rFonts w:asciiTheme="majorHAnsi" w:hAnsiTheme="majorHAnsi" w:cstheme="majorHAnsi"/>
-          <w:szCs w:val="24"/>
-        </w:rPr>
-      </w:pPr>
-      <w:r>
-        <w:rPr>
-          <w:rFonts w:asciiTheme="majorHAnsi" w:hAnsiTheme="majorHAnsi" w:cstheme="majorHAnsi"/>
-          <w:szCs w:val="24"/>
-        </w:rPr>
-        <w:t xml:space="preserve">Clicking the paver </w:t>
-      </w:r>
-      <w:proofErr w:type="gramStart"/>
-      <w:r>
-        <w:rPr>
-          <w:rFonts w:asciiTheme="majorHAnsi" w:hAnsiTheme="majorHAnsi" w:cstheme="majorHAnsi"/>
-          <w:szCs w:val="24"/>
-        </w:rPr>
-        <w:t>opens up</w:t>
-      </w:r>
-      <w:proofErr w:type="gramEnd"/>
-      <w:r>
-        <w:rPr>
-          <w:rFonts w:asciiTheme="majorHAnsi" w:hAnsiTheme="majorHAnsi" w:cstheme="majorHAnsi"/>
-          <w:szCs w:val="24"/>
-        </w:rPr>
-        <w:t xml:space="preserve"> the “tools options” tab to the left of the screen.  You can close the tools options tab by clicking the button.</w:t>
-      </w:r>
-    </w:p>
-    <w:p>
-      <w:pPr>
-        <w:pStyle w:val="ListParagraph"/>
-        <w:numPr>
-          <w:ilvl w:val="1"/>
-          <w:numId w:val="5"/>
-        </w:numPr>
-        <w:rPr>
-          <w:rFonts w:asciiTheme="majorHAnsi" w:hAnsiTheme="majorHAnsi" w:cstheme="majorHAnsi"/>
-          <w:szCs w:val="24"/>
-        </w:rPr>
-      </w:pPr>
-      <w:r>
-        <w:rPr>
-          <w:rFonts w:asciiTheme="majorHAnsi" w:hAnsiTheme="majorHAnsi" w:cstheme="majorHAnsi"/>
-          <w:szCs w:val="24"/>
-        </w:rPr>
-        <w:t>Build a path</w:t>
-      </w:r>
-      <w:r>
-        <w:rPr>
-          <w:rFonts w:asciiTheme="majorHAnsi" w:hAnsiTheme="majorHAnsi" w:cstheme="majorHAnsi"/>
-          <w:szCs w:val="24"/>
-        </w:rPr>
-        <w:t xml:space="preserve"> by placing a decal over the top of the block.</w:t>
-      </w:r>
-    </w:p>
-    <w:p>
-      <w:pPr>
-        <w:pStyle w:val="ListParagraph"/>
-        <w:numPr>
-          <w:ilvl w:val="1"/>
-          <w:numId w:val="5"/>
-        </w:numPr>
-        <w:rPr>
-          <w:rFonts w:asciiTheme="majorHAnsi" w:hAnsiTheme="majorHAnsi" w:cstheme="majorHAnsi"/>
-          <w:szCs w:val="24"/>
-        </w:rPr>
-      </w:pPr>
-      <w:r>
-        <w:rPr>
-          <w:rFonts w:asciiTheme="majorHAnsi" w:hAnsiTheme="majorHAnsi" w:cstheme="majorHAnsi"/>
-          <w:szCs w:val="24"/>
-        </w:rPr>
-        <w:t>Get peeps to follow the path if they are on it.   Otherwise they wander around the ground.</w:t>
-      </w:r>
-    </w:p>
-    <w:p>
-      <w:pPr>
-        <w:pStyle w:val="ListParagraph"/>
-        <w:numPr>
-          <w:ilvl w:val="0"/>
-          <w:numId w:val="5"/>
-        </w:numPr>
-        <w:rPr>
-          <w:rFonts w:asciiTheme="majorHAnsi" w:hAnsiTheme="majorHAnsi" w:cstheme="majorHAnsi"/>
-          <w:b/>
-          <w:bCs/>
-          <w:szCs w:val="24"/>
-        </w:rPr>
-      </w:pPr>
-      <w:r>
-        <w:rPr>
-          <w:rFonts w:asciiTheme="majorHAnsi" w:hAnsiTheme="majorHAnsi" w:cstheme="majorHAnsi"/>
-          <w:b/>
-          <w:bCs/>
-          <w:szCs w:val="24"/>
-        </w:rPr>
-        <w:t>Phase 4 (World Refinement)</w:t>
-      </w:r>
-    </w:p>
-    <w:p>
-      <w:pPr>
-        <w:pStyle w:val="ListParagraph"/>
-        <w:numPr>
-          <w:ilvl w:val="1"/>
-          <w:numId w:val="5"/>
-        </w:numPr>
-        <w:rPr>
-          <w:rFonts w:asciiTheme="majorHAnsi" w:hAnsiTheme="majorHAnsi" w:cstheme="majorHAnsi"/>
-          <w:szCs w:val="24"/>
-        </w:rPr>
-      </w:pPr>
-      <w:r>
-        <w:rPr>
-          <w:rFonts w:asciiTheme="majorHAnsi" w:hAnsiTheme="majorHAnsi" w:cstheme="majorHAnsi"/>
-          <w:szCs w:val="24"/>
-        </w:rPr>
-        <w:t>Add at least 5 details to the game world.</w:t>
-      </w:r>
-    </w:p>
-    <w:p>
-      <w:pPr>
-        <w:pStyle w:val="ListParagraph"/>
-        <w:numPr>
-          <w:ilvl w:val="2"/>
-          <w:numId w:val="5"/>
-        </w:numPr>
-        <w:rPr>
-          <w:rFonts w:asciiTheme="majorHAnsi" w:hAnsiTheme="majorHAnsi" w:cstheme="majorHAnsi"/>
-          <w:szCs w:val="24"/>
-        </w:rPr>
-      </w:pPr>
-      <w:r>
-        <w:rPr>
-          <w:rFonts w:asciiTheme="majorHAnsi" w:hAnsiTheme="majorHAnsi" w:cstheme="majorHAnsi"/>
-          <w:szCs w:val="24"/>
-        </w:rPr>
-        <w:t>Trees (should be done)</w:t>
-      </w:r>
-    </w:p>
-    <w:p>
-      <w:pPr>
-        <w:pStyle w:val="ListParagraph"/>
-        <w:numPr>
-          <w:ilvl w:val="2"/>
-          <w:numId w:val="5"/>
-        </w:numPr>
-        <w:rPr>
-          <w:rFonts w:asciiTheme="majorHAnsi" w:hAnsiTheme="majorHAnsi" w:cstheme="majorHAnsi"/>
-          <w:szCs w:val="24"/>
-        </w:rPr>
-      </w:pPr>
-      <w:r>
-        <w:rPr>
-          <w:rFonts w:asciiTheme="majorHAnsi" w:hAnsiTheme="majorHAnsi" w:cstheme="majorHAnsi"/>
-          <w:szCs w:val="24"/>
-        </w:rPr>
-        <w:t>Grass blocks.</w:t>
-      </w:r>
-    </w:p>
-    <w:p>
-      <w:pPr>
-        <w:pStyle w:val="ListParagraph"/>
-        <w:numPr>
-          <w:ilvl w:val="2"/>
-          <w:numId w:val="5"/>
-        </w:numPr>
-        <w:rPr>
-          <w:rFonts w:asciiTheme="majorHAnsi" w:hAnsiTheme="majorHAnsi" w:cstheme="majorHAnsi"/>
-          <w:szCs w:val="24"/>
-        </w:rPr>
-      </w:pPr>
-      <w:r>
-        <w:rPr>
-          <w:rFonts w:asciiTheme="majorHAnsi" w:hAnsiTheme="majorHAnsi" w:cstheme="majorHAnsi"/>
-          <w:szCs w:val="24"/>
-        </w:rPr>
-        <w:t>Dirt Blocks.</w:t>
-      </w:r>
-    </w:p>
-    <w:p>
-      <w:pPr>
-        <w:pStyle w:val="ListParagraph"/>
-        <w:numPr>
-          <w:ilvl w:val="1"/>
-          <w:numId w:val="5"/>
-        </w:numPr>
-        <w:rPr>
-          <w:rFonts w:asciiTheme="majorHAnsi" w:hAnsiTheme="majorHAnsi" w:cstheme="majorHAnsi"/>
-          <w:szCs w:val="24"/>
-        </w:rPr>
-      </w:pPr>
-      <w:r>
-        <w:rPr>
-          <w:rFonts w:asciiTheme="majorHAnsi" w:hAnsiTheme="majorHAnsi" w:cstheme="majorHAnsi"/>
-        </w:rPr>
-        <w:t>First Game World</w:t>
-      </w:r>
-    </w:p>
-    <w:p>
-      <w:pPr>
-        <w:pStyle w:val="ListParagraph"/>
-        <w:numPr>
-          <w:ilvl w:val="2"/>
-          <w:numId w:val="5"/>
-        </w:numPr>
-        <w:rPr>
-          <w:rFonts w:asciiTheme="majorHAnsi" w:hAnsiTheme="majorHAnsi" w:cstheme="majorHAnsi"/>
-          <w:szCs w:val="24"/>
-        </w:rPr>
-      </w:pPr>
-      <w:r>
-        <w:rPr>
-          <w:rFonts w:asciiTheme="majorHAnsi" w:hAnsiTheme="majorHAnsi" w:cstheme="majorHAnsi"/>
-        </w:rPr>
-        <w:t>Generate a second game layer below the first one.</w:t>
-      </w:r>
-    </w:p>
-    <w:p>
-      <w:pPr>
-        <w:pStyle w:val="ListParagraph"/>
-        <w:numPr>
-          <w:ilvl w:val="0"/>
-          <w:numId w:val="5"/>
-        </w:numPr>
-        <w:rPr>
-          <w:rFonts w:asciiTheme="majorHAnsi" w:hAnsiTheme="majorHAnsi" w:cstheme="majorHAnsi"/>
-          <w:b/>
-          <w:bCs/>
-          <w:szCs w:val="24"/>
-        </w:rPr>
-      </w:pPr>
-      <w:r>
-        <w:rPr>
-          <w:rFonts w:asciiTheme="majorHAnsi" w:hAnsiTheme="majorHAnsi" w:cstheme="majorHAnsi"/>
-          <w:b/>
-          <w:bCs/>
-          <w:szCs w:val="24"/>
-        </w:rPr>
-        <w:t xml:space="preserve">Phase </w:t>
-      </w:r>
-      <w:r>
-        <w:rPr>
-          <w:rFonts w:asciiTheme="majorHAnsi" w:hAnsiTheme="majorHAnsi" w:cstheme="majorHAnsi"/>
-          <w:b/>
-          <w:bCs/>
-          <w:szCs w:val="24"/>
-        </w:rPr>
-        <w:t>5</w:t>
-      </w:r>
-      <w:r>
-        <w:rPr>
-          <w:rFonts w:asciiTheme="majorHAnsi" w:hAnsiTheme="majorHAnsi" w:cstheme="majorHAnsi"/>
-          <w:b/>
-          <w:bCs/>
-          <w:szCs w:val="24"/>
-        </w:rPr>
-        <w:t xml:space="preserve"> </w:t>
-      </w:r>
-      <w:r>
-        <w:rPr>
-          <w:rFonts w:asciiTheme="majorHAnsi" w:hAnsiTheme="majorHAnsi" w:cstheme="majorHAnsi"/>
-          <w:b/>
-          <w:bCs/>
-          <w:szCs w:val="24"/>
-        </w:rPr>
-        <w:t>(Peep Refinement 2)</w:t>
-      </w:r>
-    </w:p>
-    <w:p>
-      <w:pPr>
-        <w:pStyle w:val="ListParagraph"/>
-        <w:numPr>
-          <w:ilvl w:val="1"/>
-          <w:numId w:val="5"/>
-        </w:numPr>
-        <w:rPr>
-          <w:rFonts w:asciiTheme="majorHAnsi" w:hAnsiTheme="majorHAnsi" w:cstheme="majorHAnsi"/>
-          <w:szCs w:val="24"/>
-        </w:rPr>
-      </w:pPr>
-      <w:r>
-        <w:rPr>
-          <w:rFonts w:asciiTheme="majorHAnsi" w:hAnsiTheme="majorHAnsi" w:cstheme="majorHAnsi"/>
-          <w:szCs w:val="24"/>
-        </w:rPr>
-        <w:t>Render real peep</w:t>
-      </w:r>
-      <w:r>
-        <w:rPr>
-          <w:rFonts w:asciiTheme="majorHAnsi" w:hAnsiTheme="majorHAnsi" w:cstheme="majorHAnsi"/>
-          <w:szCs w:val="24"/>
-        </w:rPr>
-        <w:t xml:space="preserve"> as a </w:t>
-      </w:r>
-      <w:proofErr w:type="spellStart"/>
-      <w:r>
-        <w:rPr>
-          <w:rFonts w:asciiTheme="majorHAnsi" w:hAnsiTheme="majorHAnsi" w:cstheme="majorHAnsi"/>
-          <w:szCs w:val="24"/>
-        </w:rPr>
-        <w:t>Scrab</w:t>
-      </w:r>
-      <w:proofErr w:type="spellEnd"/>
-      <w:r>
-        <w:rPr>
-          <w:rFonts w:asciiTheme="majorHAnsi" w:hAnsiTheme="majorHAnsi" w:cstheme="majorHAnsi"/>
-          <w:szCs w:val="24"/>
-        </w:rPr>
-        <w:t xml:space="preserve"> (no more ball)</w:t>
-      </w:r>
-    </w:p>
-    <w:p>
-      <w:pPr>
-        <w:pStyle w:val="ListParagraph"/>
-        <w:numPr>
-          <w:ilvl w:val="1"/>
-          <w:numId w:val="5"/>
-        </w:numPr>
-        <w:rPr>
-          <w:rFonts w:asciiTheme="majorHAnsi" w:hAnsiTheme="majorHAnsi" w:cstheme="majorHAnsi"/>
-          <w:szCs w:val="24"/>
-        </w:rPr>
-      </w:pPr>
-      <w:r>
-        <w:rPr>
-          <w:rFonts w:asciiTheme="majorHAnsi" w:hAnsiTheme="majorHAnsi" w:cstheme="majorHAnsi"/>
-          <w:szCs w:val="24"/>
-        </w:rPr>
-        <w:t>Peep Editor - Peep Image – Draw the profile picture, or mugshot, of the peep in the peep editor.</w:t>
-      </w:r>
-    </w:p>
-    <w:p>
-      <w:pPr>
-        <w:pStyle w:val="ListParagraph"/>
-        <w:numPr>
-          <w:ilvl w:val="1"/>
-          <w:numId w:val="5"/>
-        </w:numPr>
-        <w:rPr>
-          <w:rFonts w:asciiTheme="majorHAnsi" w:hAnsiTheme="majorHAnsi" w:cstheme="majorHAnsi"/>
-          <w:szCs w:val="24"/>
-        </w:rPr>
-      </w:pPr>
-      <w:r>
-        <w:rPr>
-          <w:rFonts w:asciiTheme="majorHAnsi" w:hAnsiTheme="majorHAnsi" w:cstheme="majorHAnsi"/>
-          <w:szCs w:val="24"/>
-        </w:rPr>
         <w:t>More peep design for the stats.</w:t>
       </w:r>
     </w:p>
@@ -3783,16 +3228,8 @@
         <w:rPr>
           <w:rFonts w:asciiTheme="majorHAnsi" w:hAnsiTheme="majorHAnsi" w:cstheme="majorHAnsi"/>
         </w:rPr>
-        <w:t xml:space="preserve">with Mono (probably </w:t>
-      </w:r>
-      <w:proofErr w:type="spellStart"/>
-      <w:r>
-        <w:rPr>
-          <w:rFonts w:asciiTheme="majorHAnsi" w:hAnsiTheme="majorHAnsi" w:cstheme="majorHAnsi"/>
-        </w:rPr>
-        <w:t>unnc</w:t>
-      </w:r>
-      <w:proofErr w:type="spellEnd"/>
+        <w:t>with Mono (probably unnc</w:t>
+      </w:r>
     </w:p>
     <w:p>
       <w:pPr>
@@ -3923,7 +3360,6 @@
           <w:bCs/>
         </w:rPr>
       </w:pPr>
-      <w:proofErr w:type="spellStart"/>
       <w:r>
         <w:rPr>
           <w:rFonts w:asciiTheme="majorHAnsi" w:hAnsiTheme="majorHAnsi" w:cstheme="majorHAnsi"/>
@@ -3932,7 +3368,6 @@
         </w:rPr>
         <w:t>Cmake</w:t>
       </w:r>
-      <w:proofErr w:type="spellEnd"/>
     </w:p>
     <w:p>
       <w:pPr>
@@ -3967,21 +3402,7 @@
         <w:rPr>
           <w:rFonts w:asciiTheme="majorHAnsi" w:hAnsiTheme="majorHAnsi" w:cstheme="majorHAnsi"/>
         </w:rPr>
-        <w:t xml:space="preserve">Change the engine to use </w:t>
-      </w:r>
-      <w:proofErr w:type="spellStart"/>
-      <w:r>
-        <w:rPr>
-          <w:rFonts w:asciiTheme="majorHAnsi" w:hAnsiTheme="majorHAnsi" w:cstheme="majorHAnsi"/>
-        </w:rPr>
-        <w:t>Cmake</w:t>
-      </w:r>
-      <w:proofErr w:type="spellEnd"/>
-      <w:r>
-        <w:rPr>
-          <w:rFonts w:asciiTheme="majorHAnsi" w:hAnsiTheme="majorHAnsi" w:cstheme="majorHAnsi"/>
-        </w:rPr>
-        <w:t xml:space="preserve"> as is used by most modern C++ projects.</w:t>
+        <w:t>Change the engine to use Cmake as is used by most modern C++ projects.</w:t>
       </w:r>
     </w:p>
     <w:p>
@@ -4183,14 +3604,12 @@
           <w:rFonts w:asciiTheme="majorHAnsi" w:hAnsiTheme="majorHAnsi" w:cstheme="majorHAnsi"/>
         </w:rPr>
       </w:pPr>
-      <w:proofErr w:type="spellStart"/>
       <w:r>
         <w:rPr>
           <w:rFonts w:asciiTheme="majorHAnsi" w:hAnsiTheme="majorHAnsi" w:cstheme="majorHAnsi"/>
         </w:rPr>
         <w:t>MeshNode</w:t>
       </w:r>
-      <w:proofErr w:type="spellEnd"/>
     </w:p>
     <w:p>
       <w:pPr>
@@ -4211,18 +3630,8 @@
           <w:b/>
           <w:bCs/>
         </w:rPr>
-        <w:t xml:space="preserve">vec3, ivec3 </w:t>
-      </w:r>
-      <w:proofErr w:type="gramStart"/>
-      <w:r>
-        <w:rPr>
-          <w:rFonts w:asciiTheme="majorHAnsi" w:hAnsiTheme="majorHAnsi" w:cstheme="majorHAnsi"/>
-          <w:b/>
-          <w:bCs/>
-        </w:rPr>
-        <w:t>etc..</w:t>
-      </w:r>
-      <w:proofErr w:type="gramEnd"/>
+        <w:t>vec3, ivec3 etc..</w:t>
+      </w:r>
     </w:p>
     <w:p>
       <w:pPr>
@@ -4403,21 +3812,7 @@
         <w:rPr>
           <w:rFonts w:asciiTheme="majorHAnsi" w:hAnsiTheme="majorHAnsi" w:cstheme="majorHAnsi"/>
         </w:rPr>
-        <w:t xml:space="preserve">The UI Design will be modeled directly </w:t>
-      </w:r>
-      <w:proofErr w:type="gramStart"/>
-      <w:r>
-        <w:rPr>
-          <w:rFonts w:asciiTheme="majorHAnsi" w:hAnsiTheme="majorHAnsi" w:cstheme="majorHAnsi"/>
-        </w:rPr>
-        <w:t>off of</w:t>
-      </w:r>
-      <w:proofErr w:type="gramEnd"/>
-      <w:r>
-        <w:rPr>
-          <w:rFonts w:asciiTheme="majorHAnsi" w:hAnsiTheme="majorHAnsi" w:cstheme="majorHAnsi"/>
-        </w:rPr>
-        <w:t xml:space="preserve"> Blender’s UI</w:t>
+        <w:t>The UI Design will be modeled directly off of Blender’s UI</w:t>
       </w:r>
     </w:p>
     <w:p>
@@ -4449,19 +3844,11 @@
           <w:rFonts w:asciiTheme="majorHAnsi" w:hAnsiTheme="majorHAnsi" w:cstheme="majorHAnsi"/>
         </w:rPr>
       </w:pPr>
-      <w:proofErr w:type="gramStart"/>
-      <w:r>
-        <w:rPr>
-          <w:rFonts w:asciiTheme="majorHAnsi" w:hAnsiTheme="majorHAnsi" w:cstheme="majorHAnsi"/>
-        </w:rPr>
-        <w:t>Toolbar  -</w:t>
-      </w:r>
-      <w:proofErr w:type="gramEnd"/>
-      <w:r>
-        <w:rPr>
-          <w:rFonts w:asciiTheme="majorHAnsi" w:hAnsiTheme="majorHAnsi" w:cstheme="majorHAnsi"/>
-        </w:rPr>
-        <w:t xml:space="preserve"> Left of screen.</w:t>
+      <w:r>
+        <w:rPr>
+          <w:rFonts w:asciiTheme="majorHAnsi" w:hAnsiTheme="majorHAnsi" w:cstheme="majorHAnsi"/>
+        </w:rPr>
+        <w:t>Toolbar  - Left of screen.</w:t>
       </w:r>
     </w:p>
     <w:p>
@@ -4553,21 +3940,7 @@
         <w:rPr>
           <w:rFonts w:asciiTheme="majorHAnsi" w:hAnsiTheme="majorHAnsi" w:cstheme="majorHAnsi"/>
         </w:rPr>
-        <w:t xml:space="preserve">Because we are modelling this off of </w:t>
-      </w:r>
-      <w:proofErr w:type="gramStart"/>
-      <w:r>
-        <w:rPr>
-          <w:rFonts w:asciiTheme="majorHAnsi" w:hAnsiTheme="majorHAnsi" w:cstheme="majorHAnsi"/>
-        </w:rPr>
-        <w:t>blender</w:t>
-      </w:r>
-      <w:proofErr w:type="gramEnd"/>
-      <w:r>
-        <w:rPr>
-          <w:rFonts w:asciiTheme="majorHAnsi" w:hAnsiTheme="majorHAnsi" w:cstheme="majorHAnsi"/>
-        </w:rPr>
-        <w:t xml:space="preserve"> we will create views that show data aspects.  We are only going to implement views that correspond to our PBR system.</w:t>
+        <w:t>Because we are modelling this off of blender we will create views that show data aspects.  We are only going to implement views that correspond to our PBR system.</w:t>
       </w:r>
     </w:p>
     <w:p>
@@ -4691,21 +4064,7 @@
         <w:rPr>
           <w:rFonts w:asciiTheme="majorHAnsi" w:hAnsiTheme="majorHAnsi" w:cstheme="majorHAnsi"/>
         </w:rPr>
-        <w:t>Reorganize GL code into generic units (especially “</w:t>
-      </w:r>
-      <w:proofErr w:type="spellStart"/>
-      <w:r>
-        <w:rPr>
-          <w:rFonts w:asciiTheme="majorHAnsi" w:hAnsiTheme="majorHAnsi" w:cstheme="majorHAnsi"/>
-        </w:rPr>
-        <w:t>ShaderBase</w:t>
-      </w:r>
-      <w:proofErr w:type="spellEnd"/>
-      <w:r>
-        <w:rPr>
-          <w:rFonts w:asciiTheme="majorHAnsi" w:hAnsiTheme="majorHAnsi" w:cstheme="majorHAnsi"/>
-        </w:rPr>
-        <w:t>”)</w:t>
+        <w:t>Reorganize GL code into generic units (especially “ShaderBase”)</w:t>
       </w:r>
     </w:p>
     <w:p>
@@ -4723,21 +4082,7 @@
         <w:rPr>
           <w:rFonts w:asciiTheme="majorHAnsi" w:hAnsiTheme="majorHAnsi" w:cstheme="majorHAnsi"/>
         </w:rPr>
-        <w:t>Research embedding SPIRV compiler (</w:t>
-      </w:r>
-      <w:proofErr w:type="spellStart"/>
-      <w:r>
-        <w:rPr>
-          <w:rFonts w:asciiTheme="majorHAnsi" w:hAnsiTheme="majorHAnsi" w:cstheme="majorHAnsi"/>
-        </w:rPr>
-        <w:t>shaderc</w:t>
-      </w:r>
-      <w:proofErr w:type="spellEnd"/>
-      <w:r>
-        <w:rPr>
-          <w:rFonts w:asciiTheme="majorHAnsi" w:hAnsiTheme="majorHAnsi" w:cstheme="majorHAnsi"/>
-        </w:rPr>
-        <w:t>)</w:t>
+        <w:t>Research embedding SPIRV compiler (shaderc)</w:t>
       </w:r>
     </w:p>
     <w:p>
@@ -4853,21 +4198,7 @@
         <w:rPr>
           <w:rFonts w:asciiTheme="majorHAnsi" w:hAnsiTheme="majorHAnsi" w:cstheme="majorHAnsi"/>
         </w:rPr>
-        <w:t xml:space="preserve">Albedo + </w:t>
-      </w:r>
-      <w:proofErr w:type="spellStart"/>
-      <w:r>
-        <w:rPr>
-          <w:rFonts w:asciiTheme="majorHAnsi" w:hAnsiTheme="majorHAnsi" w:cstheme="majorHAnsi"/>
-        </w:rPr>
-        <w:t>Microsurface</w:t>
-      </w:r>
-      <w:proofErr w:type="spellEnd"/>
-      <w:r>
-        <w:rPr>
-          <w:rFonts w:asciiTheme="majorHAnsi" w:hAnsiTheme="majorHAnsi" w:cstheme="majorHAnsi"/>
-        </w:rPr>
-        <w:t xml:space="preserve"> + Metal</w:t>
+        <w:t>Albedo + Microsurface + Metal</w:t>
       </w:r>
     </w:p>
     <w:p>

</xml_diff>

<commit_message>
Updates for the engine rebuild.
</commit_message>
<xml_diff>
--- a/project/Game_Design.docx
+++ b/project/Game_Design.docx
@@ -16,8 +16,10 @@
           <w:sz w:val="56"/>
           <w:szCs w:val="52"/>
         </w:rPr>
-        <w:t>Soltar</w:t>
-      </w:r>
+        <w:t>Deep Mine</w:t>
+      </w:r>
+      <w:bookmarkStart w:id="0" w:name="_GoBack"/>
+      <w:bookmarkEnd w:id="0"/>
       <w:r>
         <w:rPr>
           <w:rFonts w:cstheme="majorHAnsi"/>
@@ -132,7 +134,14 @@
         <w:rPr>
           <w:rFonts w:asciiTheme="majorHAnsi" w:hAnsiTheme="majorHAnsi" w:cstheme="majorHAnsi"/>
         </w:rPr>
-        <w:t>Fantom, the adder, has enslaved the world with his dark magical forces of undead minions, and poison jungles.  You must build a base and travel deep underneath the crust of the world to destroy Fantom</w:t>
+        <w:t xml:space="preserve">Fantom, the adder, has enslaved the world with his dark magical forces of undead minions, and poison jungles.  You must build a base and travel deep underneath the crust of the world to destroy </w:t>
+      </w:r>
+      <w:proofErr w:type="gramStart"/>
+      <w:r>
+        <w:rPr>
+          <w:rFonts w:asciiTheme="majorHAnsi" w:hAnsiTheme="majorHAnsi" w:cstheme="majorHAnsi"/>
+        </w:rPr>
+        <w:t>Fantom</w:t>
       </w:r>
       <w:r>
         <w:rPr>
@@ -144,7 +153,14 @@
         <w:rPr>
           <w:rFonts w:asciiTheme="majorHAnsi" w:hAnsiTheme="majorHAnsi" w:cstheme="majorHAnsi"/>
         </w:rPr>
-        <w:t xml:space="preserve">and </w:t>
+        <w:t>and</w:t>
+      </w:r>
+      <w:proofErr w:type="gramEnd"/>
+      <w:r>
+        <w:rPr>
+          <w:rFonts w:asciiTheme="majorHAnsi" w:hAnsiTheme="majorHAnsi" w:cstheme="majorHAnsi"/>
+        </w:rPr>
+        <w:t xml:space="preserve"> </w:t>
       </w:r>
       <w:r>
         <w:rPr>
@@ -280,7 +296,35 @@
         <w:rPr>
           <w:rFonts w:asciiTheme="majorHAnsi" w:hAnsiTheme="majorHAnsi" w:cstheme="majorHAnsi"/>
         </w:rPr>
-        <w:t>The game is basically one of “Downbuilding.”  You build into different layers of the world.  Each layer confers different strengths and abilities, and provides you with a different set of enemies to defeat.  The peeps that you raise in those layers have more or less stats in them, based on the terrain blocks that you find in those layers.  (ex. You are in the Fright layer of the world, and have a Ghast peep, the Ghast would draw power from the fright layer because that’s its habitat).</w:t>
+        <w:t xml:space="preserve">The game is basically one of “Downbuilding.”  You build into different layers of the world.  Each layer confers different strengths and </w:t>
+      </w:r>
+      <w:proofErr w:type="gramStart"/>
+      <w:r>
+        <w:rPr>
+          <w:rFonts w:asciiTheme="majorHAnsi" w:hAnsiTheme="majorHAnsi" w:cstheme="majorHAnsi"/>
+        </w:rPr>
+        <w:t>abilities, and</w:t>
+      </w:r>
+      <w:proofErr w:type="gramEnd"/>
+      <w:r>
+        <w:rPr>
+          <w:rFonts w:asciiTheme="majorHAnsi" w:hAnsiTheme="majorHAnsi" w:cstheme="majorHAnsi"/>
+        </w:rPr>
+        <w:t xml:space="preserve"> provides you with a different set of enemies to defeat.  The peeps that you raise in those layers have </w:t>
+      </w:r>
+      <w:proofErr w:type="gramStart"/>
+      <w:r>
+        <w:rPr>
+          <w:rFonts w:asciiTheme="majorHAnsi" w:hAnsiTheme="majorHAnsi" w:cstheme="majorHAnsi"/>
+        </w:rPr>
+        <w:t>more or less stats</w:t>
+      </w:r>
+      <w:proofErr w:type="gramEnd"/>
+      <w:r>
+        <w:rPr>
+          <w:rFonts w:asciiTheme="majorHAnsi" w:hAnsiTheme="majorHAnsi" w:cstheme="majorHAnsi"/>
+        </w:rPr>
+        <w:t xml:space="preserve"> in them, based on the terrain blocks that you find in those layers.  (ex. You are in the Fright layer of the world, and have a Ghast peep, the Ghast would draw power from the fright layer because that’s its habitat).</w:t>
       </w:r>
     </w:p>
     <w:p>
@@ -763,7 +807,21 @@
         <w:rPr>
           <w:rFonts w:asciiTheme="majorHAnsi" w:hAnsiTheme="majorHAnsi" w:cstheme="majorHAnsi"/>
         </w:rPr>
-        <w:t xml:space="preserve"> – Breeder peeps are used to make new peeps.  The purpose of breeder peeps is to eat and reproduce.  Basically a breeder just eats all day, and consumes a lot of resoruces.  It takes a lot of food and water to create new peeps.</w:t>
+        <w:t xml:space="preserve"> – Breeder peeps are used to make new peeps.  The purpose of breeder peeps is to eat and reproduce.  </w:t>
+      </w:r>
+      <w:proofErr w:type="gramStart"/>
+      <w:r>
+        <w:rPr>
+          <w:rFonts w:asciiTheme="majorHAnsi" w:hAnsiTheme="majorHAnsi" w:cstheme="majorHAnsi"/>
+        </w:rPr>
+        <w:t>Basically</w:t>
+      </w:r>
+      <w:proofErr w:type="gramEnd"/>
+      <w:r>
+        <w:rPr>
+          <w:rFonts w:asciiTheme="majorHAnsi" w:hAnsiTheme="majorHAnsi" w:cstheme="majorHAnsi"/>
+        </w:rPr>
+        <w:t xml:space="preserve"> a breeder just eats all day, and consumes a lot of resoruces.  It takes a lot of food and water to create new peeps.</w:t>
       </w:r>
     </w:p>
     <w:p>
@@ -839,20 +897,48 @@
         <w:rPr>
           <w:rFonts w:asciiTheme="majorHAnsi" w:hAnsiTheme="majorHAnsi" w:cstheme="majorHAnsi"/>
         </w:rPr>
-        <w:t>Water – Can move quickly in water, and draw more power from water terrain.</w:t>
-      </w:r>
-    </w:p>
-    <w:p>
-      <w:pPr>
-        <w:rPr>
-          <w:rFonts w:asciiTheme="majorHAnsi" w:hAnsiTheme="majorHAnsi" w:cstheme="majorHAnsi"/>
-        </w:rPr>
-      </w:pPr>
-      <w:r>
-        <w:rPr>
-          <w:rFonts w:asciiTheme="majorHAnsi" w:hAnsiTheme="majorHAnsi" w:cstheme="majorHAnsi"/>
-        </w:rPr>
-        <w:t>Sand – Move quickly in sand, and draw more powerful from sand terrain.</w:t>
+        <w:t xml:space="preserve">Water – Can move quickly in </w:t>
+      </w:r>
+      <w:proofErr w:type="gramStart"/>
+      <w:r>
+        <w:rPr>
+          <w:rFonts w:asciiTheme="majorHAnsi" w:hAnsiTheme="majorHAnsi" w:cstheme="majorHAnsi"/>
+        </w:rPr>
+        <w:t>water, and</w:t>
+      </w:r>
+      <w:proofErr w:type="gramEnd"/>
+      <w:r>
+        <w:rPr>
+          <w:rFonts w:asciiTheme="majorHAnsi" w:hAnsiTheme="majorHAnsi" w:cstheme="majorHAnsi"/>
+        </w:rPr>
+        <w:t xml:space="preserve"> draw more power from water terrain.</w:t>
+      </w:r>
+    </w:p>
+    <w:p>
+      <w:pPr>
+        <w:rPr>
+          <w:rFonts w:asciiTheme="majorHAnsi" w:hAnsiTheme="majorHAnsi" w:cstheme="majorHAnsi"/>
+        </w:rPr>
+      </w:pPr>
+      <w:r>
+        <w:rPr>
+          <w:rFonts w:asciiTheme="majorHAnsi" w:hAnsiTheme="majorHAnsi" w:cstheme="majorHAnsi"/>
+        </w:rPr>
+        <w:t xml:space="preserve">Sand – Move quickly in </w:t>
+      </w:r>
+      <w:proofErr w:type="gramStart"/>
+      <w:r>
+        <w:rPr>
+          <w:rFonts w:asciiTheme="majorHAnsi" w:hAnsiTheme="majorHAnsi" w:cstheme="majorHAnsi"/>
+        </w:rPr>
+        <w:t>sand, and</w:t>
+      </w:r>
+      <w:proofErr w:type="gramEnd"/>
+      <w:r>
+        <w:rPr>
+          <w:rFonts w:asciiTheme="majorHAnsi" w:hAnsiTheme="majorHAnsi" w:cstheme="majorHAnsi"/>
+        </w:rPr>
+        <w:t xml:space="preserve"> draw more powerful from sand terrain.</w:t>
       </w:r>
     </w:p>
     <w:p>
@@ -1198,11 +1284,19 @@
           <w:rFonts w:asciiTheme="majorHAnsi" w:hAnsiTheme="majorHAnsi" w:cstheme="majorHAnsi"/>
         </w:rPr>
       </w:pPr>
-      <w:r>
-        <w:rPr>
-          <w:rFonts w:asciiTheme="majorHAnsi" w:hAnsiTheme="majorHAnsi" w:cstheme="majorHAnsi"/>
-        </w:rPr>
-        <w:t>Open up the edit menu to enter edit mode.</w:t>
+      <w:proofErr w:type="gramStart"/>
+      <w:r>
+        <w:rPr>
+          <w:rFonts w:asciiTheme="majorHAnsi" w:hAnsiTheme="majorHAnsi" w:cstheme="majorHAnsi"/>
+        </w:rPr>
+        <w:t>Open up</w:t>
+      </w:r>
+      <w:proofErr w:type="gramEnd"/>
+      <w:r>
+        <w:rPr>
+          <w:rFonts w:asciiTheme="majorHAnsi" w:hAnsiTheme="majorHAnsi" w:cstheme="majorHAnsi"/>
+        </w:rPr>
+        <w:t xml:space="preserve"> the edit menu to enter edit mode.</w:t>
       </w:r>
     </w:p>
     <w:p>
@@ -1516,11 +1610,19 @@
         </w:rPr>
         <w:t xml:space="preserve">, and in these </w:t>
       </w:r>
-      <w:r>
-        <w:rPr>
-          <w:rFonts w:asciiTheme="majorHAnsi" w:hAnsiTheme="majorHAnsi" w:cstheme="majorHAnsi"/>
-        </w:rPr>
-        <w:t xml:space="preserve">layers </w:t>
+      <w:proofErr w:type="gramStart"/>
+      <w:r>
+        <w:rPr>
+          <w:rFonts w:asciiTheme="majorHAnsi" w:hAnsiTheme="majorHAnsi" w:cstheme="majorHAnsi"/>
+        </w:rPr>
+        <w:t>layers</w:t>
+      </w:r>
+      <w:proofErr w:type="gramEnd"/>
+      <w:r>
+        <w:rPr>
+          <w:rFonts w:asciiTheme="majorHAnsi" w:hAnsiTheme="majorHAnsi" w:cstheme="majorHAnsi"/>
+        </w:rPr>
+        <w:t xml:space="preserve"> </w:t>
       </w:r>
       <w:r>
         <w:rPr>
@@ -1614,7 +1716,21 @@
         <w:rPr>
           <w:rFonts w:asciiTheme="majorHAnsi" w:hAnsiTheme="majorHAnsi" w:cstheme="majorHAnsi"/>
         </w:rPr>
-        <w:t>The peeps of your world have different classes.  Laborers provide the necessities to grow your world.  They provide food and such.  Military guys are equipped with bows, and swords, and they’re able to kill off intruders.  Then, there are some people that don’t do anything.  If they don’t do anything you’re able to turn them into a laborer, or a worker.</w:t>
+        <w:t xml:space="preserve">The peeps of your world have different classes.  Laborers provide the necessities to grow your world.  They provide food and such.  Military guys are equipped with bows, and swords, and they’re able to kill off intruders.  Then, there are some people that don’t do anything.  If they don’t do </w:t>
+      </w:r>
+      <w:proofErr w:type="gramStart"/>
+      <w:r>
+        <w:rPr>
+          <w:rFonts w:asciiTheme="majorHAnsi" w:hAnsiTheme="majorHAnsi" w:cstheme="majorHAnsi"/>
+        </w:rPr>
+        <w:t>anything</w:t>
+      </w:r>
+      <w:proofErr w:type="gramEnd"/>
+      <w:r>
+        <w:rPr>
+          <w:rFonts w:asciiTheme="majorHAnsi" w:hAnsiTheme="majorHAnsi" w:cstheme="majorHAnsi"/>
+        </w:rPr>
+        <w:t xml:space="preserve"> you’re able to turn them into a laborer, or a worker.</w:t>
       </w:r>
     </w:p>
     <w:p>
@@ -1761,6 +1877,7 @@
         </w:rPr>
         <w:t xml:space="preserve">Phase </w:t>
       </w:r>
+      <w:proofErr w:type="gramStart"/>
       <w:r>
         <w:rPr>
           <w:rFonts w:asciiTheme="majorHAnsi" w:hAnsiTheme="majorHAnsi" w:cstheme="majorHAnsi"/>
@@ -1779,6 +1896,7 @@
         </w:rPr>
         <w:t xml:space="preserve">  (</w:t>
       </w:r>
+      <w:proofErr w:type="gramEnd"/>
       <w:r>
         <w:rPr>
           <w:rFonts w:asciiTheme="majorHAnsi" w:hAnsiTheme="majorHAnsi" w:cstheme="majorHAnsi"/>
@@ -1817,7 +1935,25 @@
           <w:color w:val="FF0000"/>
           <w:szCs w:val="24"/>
         </w:rPr>
-        <w:t xml:space="preserve">Use Case  - </w:t>
+        <w:t xml:space="preserve">Use </w:t>
+      </w:r>
+      <w:proofErr w:type="gramStart"/>
+      <w:r>
+        <w:rPr>
+          <w:rFonts w:asciiTheme="majorHAnsi" w:hAnsiTheme="majorHAnsi" w:cstheme="majorHAnsi"/>
+          <w:color w:val="FF0000"/>
+          <w:szCs w:val="24"/>
+        </w:rPr>
+        <w:t>Case  -</w:t>
+      </w:r>
+      <w:proofErr w:type="gramEnd"/>
+      <w:r>
+        <w:rPr>
+          <w:rFonts w:asciiTheme="majorHAnsi" w:hAnsiTheme="majorHAnsi" w:cstheme="majorHAnsi"/>
+          <w:color w:val="FF0000"/>
+          <w:szCs w:val="24"/>
+        </w:rPr>
+        <w:t xml:space="preserve"> </w:t>
       </w:r>
       <w:r>
         <w:rPr>
@@ -1967,8 +2103,6 @@
         </w:rPr>
         <w:t>image</w:t>
       </w:r>
-      <w:bookmarkStart w:id="0" w:name="_GoBack"/>
-      <w:bookmarkEnd w:id="0"/>
       <w:r>
         <w:rPr>
           <w:rFonts w:asciiTheme="majorHAnsi" w:hAnsiTheme="majorHAnsi" w:cstheme="majorHAnsi"/>
@@ -2168,7 +2302,23 @@
           <w:rFonts w:asciiTheme="majorHAnsi" w:hAnsiTheme="majorHAnsi" w:cstheme="majorHAnsi"/>
           <w:szCs w:val="24"/>
         </w:rPr>
-        <w:t>Block will appear next to the pick axe.</w:t>
+        <w:t xml:space="preserve">Block will appear next to the </w:t>
+      </w:r>
+      <w:proofErr w:type="gramStart"/>
+      <w:r>
+        <w:rPr>
+          <w:rFonts w:asciiTheme="majorHAnsi" w:hAnsiTheme="majorHAnsi" w:cstheme="majorHAnsi"/>
+          <w:szCs w:val="24"/>
+        </w:rPr>
+        <w:t>pick axe</w:t>
+      </w:r>
+      <w:proofErr w:type="gramEnd"/>
+      <w:r>
+        <w:rPr>
+          <w:rFonts w:asciiTheme="majorHAnsi" w:hAnsiTheme="majorHAnsi" w:cstheme="majorHAnsi"/>
+          <w:szCs w:val="24"/>
+        </w:rPr>
+        <w:t>.</w:t>
       </w:r>
     </w:p>
     <w:p>
@@ -2298,6 +2448,7 @@
         </w:rPr>
         <w:t xml:space="preserve">Phase </w:t>
       </w:r>
+      <w:proofErr w:type="gramStart"/>
       <w:r>
         <w:rPr>
           <w:rFonts w:asciiTheme="majorHAnsi" w:hAnsiTheme="majorHAnsi" w:cstheme="majorHAnsi"/>
@@ -2320,7 +2471,16 @@
           <w:b/>
           <w:bCs/>
         </w:rPr>
-        <w:t xml:space="preserve"> (Peep Refinement)     Due 3/4</w:t>
+        <w:t xml:space="preserve"> (</w:t>
+      </w:r>
+      <w:proofErr w:type="gramEnd"/>
+      <w:r>
+        <w:rPr>
+          <w:rFonts w:asciiTheme="majorHAnsi" w:hAnsiTheme="majorHAnsi" w:cstheme="majorHAnsi"/>
+          <w:b/>
+          <w:bCs/>
+        </w:rPr>
+        <w:t>Peep Refinement)     Due 3/4</w:t>
       </w:r>
     </w:p>
     <w:p>
@@ -2567,7 +2727,23 @@
           <w:rFonts w:asciiTheme="majorHAnsi" w:hAnsiTheme="majorHAnsi" w:cstheme="majorHAnsi"/>
           <w:szCs w:val="24"/>
         </w:rPr>
-        <w:t>Xp += xp;  if xp &gt; evolve then evolve() =&gt; { play an animation, set class level += 1}</w:t>
+        <w:t xml:space="preserve">Xp += </w:t>
+      </w:r>
+      <w:proofErr w:type="gramStart"/>
+      <w:r>
+        <w:rPr>
+          <w:rFonts w:asciiTheme="majorHAnsi" w:hAnsiTheme="majorHAnsi" w:cstheme="majorHAnsi"/>
+          <w:szCs w:val="24"/>
+        </w:rPr>
+        <w:t>xp;  if</w:t>
+      </w:r>
+      <w:proofErr w:type="gramEnd"/>
+      <w:r>
+        <w:rPr>
+          <w:rFonts w:asciiTheme="majorHAnsi" w:hAnsiTheme="majorHAnsi" w:cstheme="majorHAnsi"/>
+          <w:szCs w:val="24"/>
+        </w:rPr>
+        <w:t xml:space="preserve"> xp &gt; evolve then evolve() =&gt; { play an animation, set class level += 1}</w:t>
       </w:r>
     </w:p>
     <w:p>
@@ -2865,7 +3041,23 @@
           <w:rFonts w:asciiTheme="majorHAnsi" w:hAnsiTheme="majorHAnsi" w:cstheme="majorHAnsi"/>
           <w:szCs w:val="24"/>
         </w:rPr>
-        <w:t>Clicking the paver opens up the “tools options” tab to the left of the screen.  You can close the tools options tab by clicking the button.</w:t>
+        <w:t xml:space="preserve">Clicking the paver </w:t>
+      </w:r>
+      <w:proofErr w:type="gramStart"/>
+      <w:r>
+        <w:rPr>
+          <w:rFonts w:asciiTheme="majorHAnsi" w:hAnsiTheme="majorHAnsi" w:cstheme="majorHAnsi"/>
+          <w:szCs w:val="24"/>
+        </w:rPr>
+        <w:t>opens up</w:t>
+      </w:r>
+      <w:proofErr w:type="gramEnd"/>
+      <w:r>
+        <w:rPr>
+          <w:rFonts w:asciiTheme="majorHAnsi" w:hAnsiTheme="majorHAnsi" w:cstheme="majorHAnsi"/>
+          <w:szCs w:val="24"/>
+        </w:rPr>
+        <w:t xml:space="preserve"> the “tools options” tab to the left of the screen.  You can close the tools options tab by clicking the button.</w:t>
       </w:r>
     </w:p>
     <w:p>
@@ -3630,8 +3822,18 @@
           <w:b/>
           <w:bCs/>
         </w:rPr>
-        <w:t>vec3, ivec3 etc..</w:t>
-      </w:r>
+        <w:t xml:space="preserve">vec3, ivec3 </w:t>
+      </w:r>
+      <w:proofErr w:type="gramStart"/>
+      <w:r>
+        <w:rPr>
+          <w:rFonts w:asciiTheme="majorHAnsi" w:hAnsiTheme="majorHAnsi" w:cstheme="majorHAnsi"/>
+          <w:b/>
+          <w:bCs/>
+        </w:rPr>
+        <w:t>etc..</w:t>
+      </w:r>
+      <w:proofErr w:type="gramEnd"/>
     </w:p>
     <w:p>
       <w:pPr>
@@ -3812,7 +4014,21 @@
         <w:rPr>
           <w:rFonts w:asciiTheme="majorHAnsi" w:hAnsiTheme="majorHAnsi" w:cstheme="majorHAnsi"/>
         </w:rPr>
-        <w:t>The UI Design will be modeled directly off of Blender’s UI</w:t>
+        <w:t xml:space="preserve">The UI Design will be modeled directly </w:t>
+      </w:r>
+      <w:proofErr w:type="gramStart"/>
+      <w:r>
+        <w:rPr>
+          <w:rFonts w:asciiTheme="majorHAnsi" w:hAnsiTheme="majorHAnsi" w:cstheme="majorHAnsi"/>
+        </w:rPr>
+        <w:t>off of</w:t>
+      </w:r>
+      <w:proofErr w:type="gramEnd"/>
+      <w:r>
+        <w:rPr>
+          <w:rFonts w:asciiTheme="majorHAnsi" w:hAnsiTheme="majorHAnsi" w:cstheme="majorHAnsi"/>
+        </w:rPr>
+        <w:t xml:space="preserve"> Blender’s UI</w:t>
       </w:r>
     </w:p>
     <w:p>
@@ -3844,11 +4060,19 @@
           <w:rFonts w:asciiTheme="majorHAnsi" w:hAnsiTheme="majorHAnsi" w:cstheme="majorHAnsi"/>
         </w:rPr>
       </w:pPr>
-      <w:r>
-        <w:rPr>
-          <w:rFonts w:asciiTheme="majorHAnsi" w:hAnsiTheme="majorHAnsi" w:cstheme="majorHAnsi"/>
-        </w:rPr>
-        <w:t>Toolbar  - Left of screen.</w:t>
+      <w:proofErr w:type="gramStart"/>
+      <w:r>
+        <w:rPr>
+          <w:rFonts w:asciiTheme="majorHAnsi" w:hAnsiTheme="majorHAnsi" w:cstheme="majorHAnsi"/>
+        </w:rPr>
+        <w:t>Toolbar  -</w:t>
+      </w:r>
+      <w:proofErr w:type="gramEnd"/>
+      <w:r>
+        <w:rPr>
+          <w:rFonts w:asciiTheme="majorHAnsi" w:hAnsiTheme="majorHAnsi" w:cstheme="majorHAnsi"/>
+        </w:rPr>
+        <w:t xml:space="preserve"> Left of screen.</w:t>
       </w:r>
     </w:p>
     <w:p>
@@ -3940,7 +4164,21 @@
         <w:rPr>
           <w:rFonts w:asciiTheme="majorHAnsi" w:hAnsiTheme="majorHAnsi" w:cstheme="majorHAnsi"/>
         </w:rPr>
-        <w:t>Because we are modelling this off of blender we will create views that show data aspects.  We are only going to implement views that correspond to our PBR system.</w:t>
+        <w:t xml:space="preserve">Because we are modelling this off of </w:t>
+      </w:r>
+      <w:proofErr w:type="gramStart"/>
+      <w:r>
+        <w:rPr>
+          <w:rFonts w:asciiTheme="majorHAnsi" w:hAnsiTheme="majorHAnsi" w:cstheme="majorHAnsi"/>
+        </w:rPr>
+        <w:t>blender</w:t>
+      </w:r>
+      <w:proofErr w:type="gramEnd"/>
+      <w:r>
+        <w:rPr>
+          <w:rFonts w:asciiTheme="majorHAnsi" w:hAnsiTheme="majorHAnsi" w:cstheme="majorHAnsi"/>
+        </w:rPr>
+        <w:t xml:space="preserve"> we will create views that show data aspects.  We are only going to implement views that correspond to our PBR system.</w:t>
       </w:r>
     </w:p>
     <w:p>

</xml_diff>